<commit_message>
Falta punto 4 y documentación
</commit_message>
<xml_diff>
--- a/ERP/PedroSERP.docx
+++ b/ERP/PedroSERP.docx
@@ -1,6 +1,6 @@
 
 <file path=word/document.xml><?xml version="1.0" encoding="utf-8"?>
-<w:document xmlns:wpc="http://schemas.microsoft.com/office/word/2010/wordprocessingCanvas" xmlns:cx="http://schemas.microsoft.com/office/drawing/2014/chartex" xmlns:cx1="http://schemas.microsoft.com/office/drawing/2015/9/8/chartex" xmlns:cx2="http://schemas.microsoft.com/office/drawing/2015/10/21/chartex" xmlns:cx3="http://schemas.microsoft.com/office/drawing/2016/5/9/chartex" xmlns:cx4="http://schemas.microsoft.com/office/drawing/2016/5/10/chartex" xmlns:cx5="http://schemas.microsoft.com/office/drawing/2016/5/11/chartex" xmlns:cx6="http://schemas.microsoft.com/office/drawing/2016/5/12/chartex" xmlns:cx7="http://schemas.microsoft.com/office/drawing/2016/5/13/chartex" xmlns:cx8="http://schemas.microsoft.com/office/drawing/2016/5/14/chartex" xmlns:mc="http://schemas.openxmlformats.org/markup-compatibility/2006" xmlns:aink="http://schemas.microsoft.com/office/drawing/2016/ink" xmlns:am3d="http://schemas.microsoft.com/office/drawing/2017/model3d" xmlns:o="urn:schemas-microsoft-com:office:office" xmlns:oel="http://schemas.microsoft.com/office/2019/extlst" xmlns:r="http://schemas.openxmlformats.org/officeDocument/2006/relationships" xmlns:m="http://schemas.openxmlformats.org/officeDocument/2006/math" xmlns:v="urn:schemas-microsoft-com:vml" xmlns:wp14="http://schemas.microsoft.com/office/word/2010/wordprocessingDrawing" xmlns:wp="http://schemas.openxmlformats.org/drawingml/2006/wordprocessingDrawing" xmlns:w10="urn:schemas-microsoft-com:office:word" xmlns:w="http://schemas.openxmlformats.org/wordprocessingml/2006/main" xmlns:w14="http://schemas.microsoft.com/office/word/2010/wordml" xmlns:w15="http://schemas.microsoft.com/office/word/2012/wordml" xmlns:w16cex="http://schemas.microsoft.com/office/word/2018/wordml/cex" xmlns:w16cid="http://schemas.microsoft.com/office/word/2016/wordml/cid" xmlns:w16="http://schemas.microsoft.com/office/word/2018/wordml" xmlns:w16du="http://schemas.microsoft.com/office/word/2023/wordml/word16du" xmlns:w16sdtdh="http://schemas.microsoft.com/office/word/2020/wordml/sdtdatahash" xmlns:w16se="http://schemas.microsoft.com/office/word/2015/wordml/symex" xmlns:wpg="http://schemas.microsoft.com/office/word/2010/wordprocessingGroup" xmlns:wpi="http://schemas.microsoft.com/office/word/2010/wordprocessingInk" xmlns:wne="http://schemas.microsoft.com/office/word/2006/wordml" xmlns:wps="http://schemas.microsoft.com/office/word/2010/wordprocessingShape" mc:Ignorable="w14 w15 w16se w16cid w16 w16cex w16sdtdh w16du wp14">
+<w:document xmlns:wpc="http://schemas.microsoft.com/office/word/2010/wordprocessingCanvas" xmlns:cx="http://schemas.microsoft.com/office/drawing/2014/chartex" xmlns:cx1="http://schemas.microsoft.com/office/drawing/2015/9/8/chartex" xmlns:cx2="http://schemas.microsoft.com/office/drawing/2015/10/21/chartex" xmlns:cx3="http://schemas.microsoft.com/office/drawing/2016/5/9/chartex" xmlns:cx4="http://schemas.microsoft.com/office/drawing/2016/5/10/chartex" xmlns:cx5="http://schemas.microsoft.com/office/drawing/2016/5/11/chartex" xmlns:cx6="http://schemas.microsoft.com/office/drawing/2016/5/12/chartex" xmlns:cx7="http://schemas.microsoft.com/office/drawing/2016/5/13/chartex" xmlns:cx8="http://schemas.microsoft.com/office/drawing/2016/5/14/chartex" xmlns:mc="http://schemas.openxmlformats.org/markup-compatibility/2006" xmlns:aink="http://schemas.microsoft.com/office/drawing/2016/ink" xmlns:am3d="http://schemas.microsoft.com/office/drawing/2017/model3d" xmlns:o="urn:schemas-microsoft-com:office:office" xmlns:oel="http://schemas.microsoft.com/office/2019/extlst" xmlns:r="http://schemas.openxmlformats.org/officeDocument/2006/relationships" xmlns:m="http://schemas.openxmlformats.org/officeDocument/2006/math" xmlns:v="urn:schemas-microsoft-com:vml" xmlns:wp14="http://schemas.microsoft.com/office/word/2010/wordprocessingDrawing" xmlns:wp="http://schemas.openxmlformats.org/drawingml/2006/wordprocessingDrawing" xmlns:w10="urn:schemas-microsoft-com:office:word" xmlns:w="http://schemas.openxmlformats.org/wordprocessingml/2006/main" xmlns:w14="http://schemas.microsoft.com/office/word/2010/wordml" xmlns:w15="http://schemas.microsoft.com/office/word/2012/wordml" xmlns:w16cex="http://schemas.microsoft.com/office/word/2018/wordml/cex" xmlns:w16cid="http://schemas.microsoft.com/office/word/2016/wordml/cid" xmlns:w16="http://schemas.microsoft.com/office/word/2018/wordml" xmlns:w16du="http://schemas.microsoft.com/office/word/2023/wordml/word16du" xmlns:w16sdtdh="http://schemas.microsoft.com/office/word/2020/wordml/sdtdatahash" xmlns:w16sdtfl="http://schemas.microsoft.com/office/word/2024/wordml/sdtformatlock" xmlns:w16se="http://schemas.microsoft.com/office/word/2015/wordml/symex" xmlns:wpg="http://schemas.microsoft.com/office/word/2010/wordprocessingGroup" xmlns:wpi="http://schemas.microsoft.com/office/word/2010/wordprocessingInk" xmlns:wne="http://schemas.microsoft.com/office/word/2006/wordml" xmlns:wps="http://schemas.microsoft.com/office/word/2010/wordprocessingShape" mc:Ignorable="w14 w15 w16se w16cid w16 w16cex w16sdtdh w16sdtfl w16du wp14">
   <w:body>
     <w:sdt>
       <w:sdtPr>
@@ -4199,7 +4199,7 @@
               <w:noProof/>
             </w:rPr>
             <w:drawing>
-              <wp:anchor distT="0" distB="0" distL="114300" distR="114300" simplePos="0" relativeHeight="251664384" behindDoc="1" locked="0" layoutInCell="1" allowOverlap="1" wp14:anchorId="6A391AE8" wp14:editId="15863675">
+              <wp:anchor distT="0" distB="0" distL="114300" distR="114300" simplePos="0" relativeHeight="251664384" behindDoc="1" locked="0" layoutInCell="1" allowOverlap="1" wp14:anchorId="6A391AE8" wp14:editId="7EBC92E8">
                 <wp:simplePos x="0" y="0"/>
                 <wp:positionH relativeFrom="column">
                   <wp:posOffset>-334645</wp:posOffset>
@@ -4490,16 +4490,659 @@
           </w:r>
         </w:p>
         <w:p>
-          <w:fldSimple w:instr=" TOC \o &quot;1-3&quot; \h \z \u ">
+          <w:pPr>
+            <w:pStyle w:val="TDC1"/>
+            <w:tabs>
+              <w:tab w:val="right" w:leader="dot" w:pos="8494"/>
+            </w:tabs>
+            <w:rPr>
+              <w:rFonts w:eastAsiaTheme="minorEastAsia"/>
+              <w:noProof/>
+              <w:sz w:val="24"/>
+              <w:szCs w:val="24"/>
+              <w:lang w:eastAsia="es-ES"/>
+            </w:rPr>
+          </w:pPr>
+          <w:r>
+            <w:fldChar w:fldCharType="begin"/>
+          </w:r>
+          <w:r>
+            <w:instrText xml:space="preserve"> TOC \o "1-3" \h \z \u </w:instrText>
+          </w:r>
+          <w:r>
+            <w:fldChar w:fldCharType="separate"/>
+          </w:r>
+          <w:hyperlink w:anchor="_Toc187756134" w:history="1">
             <w:r>
               <w:rPr>
-                <w:b/>
-                <w:bCs/>
+                <w:rStyle w:val="Hipervnculo"/>
                 <w:noProof/>
               </w:rPr>
-              <w:t>No se encontraron entradas de tabla de contenido.</w:t>
+              <w:t>1. Selección del ERP</w:t>
             </w:r>
-          </w:fldSimple>
+            <w:r>
+              <w:rPr>
+                <w:noProof/>
+                <w:webHidden/>
+              </w:rPr>
+              <w:tab/>
+            </w:r>
+            <w:r>
+              <w:rPr>
+                <w:noProof/>
+                <w:webHidden/>
+              </w:rPr>
+              <w:fldChar w:fldCharType="begin"/>
+            </w:r>
+            <w:r>
+              <w:rPr>
+                <w:noProof/>
+                <w:webHidden/>
+              </w:rPr>
+              <w:instrText xml:space="preserve"> PAGEREF _Toc187756134 \h </w:instrText>
+            </w:r>
+            <w:r>
+              <w:rPr>
+                <w:noProof/>
+                <w:webHidden/>
+              </w:rPr>
+            </w:r>
+            <w:r>
+              <w:rPr>
+                <w:noProof/>
+                <w:webHidden/>
+              </w:rPr>
+              <w:fldChar w:fldCharType="separate"/>
+            </w:r>
+            <w:r>
+              <w:rPr>
+                <w:noProof/>
+                <w:webHidden/>
+              </w:rPr>
+              <w:t>2</w:t>
+            </w:r>
+            <w:r>
+              <w:rPr>
+                <w:noProof/>
+                <w:webHidden/>
+              </w:rPr>
+              <w:fldChar w:fldCharType="end"/>
+            </w:r>
+          </w:hyperlink>
+        </w:p>
+        <w:p>
+          <w:pPr>
+            <w:pStyle w:val="TDC1"/>
+            <w:tabs>
+              <w:tab w:val="right" w:leader="dot" w:pos="8494"/>
+            </w:tabs>
+            <w:rPr>
+              <w:rFonts w:eastAsiaTheme="minorEastAsia"/>
+              <w:noProof/>
+              <w:sz w:val="24"/>
+              <w:szCs w:val="24"/>
+              <w:lang w:eastAsia="es-ES"/>
+            </w:rPr>
+          </w:pPr>
+          <w:hyperlink w:anchor="_Toc187756135" w:history="1">
+            <w:r>
+              <w:rPr>
+                <w:rStyle w:val="Hipervnculo"/>
+                <w:noProof/>
+              </w:rPr>
+              <w:t>2. Configuración inicial.</w:t>
+            </w:r>
+            <w:r>
+              <w:rPr>
+                <w:noProof/>
+                <w:webHidden/>
+              </w:rPr>
+              <w:tab/>
+            </w:r>
+            <w:r>
+              <w:rPr>
+                <w:noProof/>
+                <w:webHidden/>
+              </w:rPr>
+              <w:fldChar w:fldCharType="begin"/>
+            </w:r>
+            <w:r>
+              <w:rPr>
+                <w:noProof/>
+                <w:webHidden/>
+              </w:rPr>
+              <w:instrText xml:space="preserve"> PAGEREF _Toc187756135 \h </w:instrText>
+            </w:r>
+            <w:r>
+              <w:rPr>
+                <w:noProof/>
+                <w:webHidden/>
+              </w:rPr>
+            </w:r>
+            <w:r>
+              <w:rPr>
+                <w:noProof/>
+                <w:webHidden/>
+              </w:rPr>
+              <w:fldChar w:fldCharType="separate"/>
+            </w:r>
+            <w:r>
+              <w:rPr>
+                <w:noProof/>
+                <w:webHidden/>
+              </w:rPr>
+              <w:t>2</w:t>
+            </w:r>
+            <w:r>
+              <w:rPr>
+                <w:noProof/>
+                <w:webHidden/>
+              </w:rPr>
+              <w:fldChar w:fldCharType="end"/>
+            </w:r>
+          </w:hyperlink>
+        </w:p>
+        <w:p>
+          <w:pPr>
+            <w:pStyle w:val="TDC2"/>
+            <w:tabs>
+              <w:tab w:val="right" w:leader="dot" w:pos="8494"/>
+            </w:tabs>
+            <w:rPr>
+              <w:noProof/>
+            </w:rPr>
+          </w:pPr>
+          <w:hyperlink w:anchor="_Toc187756136" w:history="1">
+            <w:r>
+              <w:rPr>
+                <w:rStyle w:val="Hipervnculo"/>
+                <w:noProof/>
+              </w:rPr>
+              <w:t>Configuración de usuarios</w:t>
+            </w:r>
+            <w:r>
+              <w:rPr>
+                <w:noProof/>
+                <w:webHidden/>
+              </w:rPr>
+              <w:tab/>
+            </w:r>
+            <w:r>
+              <w:rPr>
+                <w:noProof/>
+                <w:webHidden/>
+              </w:rPr>
+              <w:fldChar w:fldCharType="begin"/>
+            </w:r>
+            <w:r>
+              <w:rPr>
+                <w:noProof/>
+                <w:webHidden/>
+              </w:rPr>
+              <w:instrText xml:space="preserve"> PAGEREF _Toc187756136 \h </w:instrText>
+            </w:r>
+            <w:r>
+              <w:rPr>
+                <w:noProof/>
+                <w:webHidden/>
+              </w:rPr>
+            </w:r>
+            <w:r>
+              <w:rPr>
+                <w:noProof/>
+                <w:webHidden/>
+              </w:rPr>
+              <w:fldChar w:fldCharType="separate"/>
+            </w:r>
+            <w:r>
+              <w:rPr>
+                <w:noProof/>
+                <w:webHidden/>
+              </w:rPr>
+              <w:t>4</w:t>
+            </w:r>
+            <w:r>
+              <w:rPr>
+                <w:noProof/>
+                <w:webHidden/>
+              </w:rPr>
+              <w:fldChar w:fldCharType="end"/>
+            </w:r>
+          </w:hyperlink>
+        </w:p>
+        <w:p>
+          <w:pPr>
+            <w:pStyle w:val="TDC1"/>
+            <w:tabs>
+              <w:tab w:val="right" w:leader="dot" w:pos="8494"/>
+            </w:tabs>
+            <w:rPr>
+              <w:rFonts w:eastAsiaTheme="minorEastAsia"/>
+              <w:noProof/>
+              <w:sz w:val="24"/>
+              <w:szCs w:val="24"/>
+              <w:lang w:eastAsia="es-ES"/>
+            </w:rPr>
+          </w:pPr>
+          <w:hyperlink w:anchor="_Toc187756137" w:history="1">
+            <w:r>
+              <w:rPr>
+                <w:rStyle w:val="Hipervnculo"/>
+                <w:noProof/>
+              </w:rPr>
+              <w:t>3. Gestión de datos.</w:t>
+            </w:r>
+            <w:r>
+              <w:rPr>
+                <w:noProof/>
+                <w:webHidden/>
+              </w:rPr>
+              <w:tab/>
+            </w:r>
+            <w:r>
+              <w:rPr>
+                <w:noProof/>
+                <w:webHidden/>
+              </w:rPr>
+              <w:fldChar w:fldCharType="begin"/>
+            </w:r>
+            <w:r>
+              <w:rPr>
+                <w:noProof/>
+                <w:webHidden/>
+              </w:rPr>
+              <w:instrText xml:space="preserve"> PAGEREF _Toc187756137 \h </w:instrText>
+            </w:r>
+            <w:r>
+              <w:rPr>
+                <w:noProof/>
+                <w:webHidden/>
+              </w:rPr>
+            </w:r>
+            <w:r>
+              <w:rPr>
+                <w:noProof/>
+                <w:webHidden/>
+              </w:rPr>
+              <w:fldChar w:fldCharType="separate"/>
+            </w:r>
+            <w:r>
+              <w:rPr>
+                <w:noProof/>
+                <w:webHidden/>
+              </w:rPr>
+              <w:t>6</w:t>
+            </w:r>
+            <w:r>
+              <w:rPr>
+                <w:noProof/>
+                <w:webHidden/>
+              </w:rPr>
+              <w:fldChar w:fldCharType="end"/>
+            </w:r>
+          </w:hyperlink>
+        </w:p>
+        <w:p>
+          <w:pPr>
+            <w:pStyle w:val="TDC2"/>
+            <w:tabs>
+              <w:tab w:val="right" w:leader="dot" w:pos="8494"/>
+            </w:tabs>
+            <w:rPr>
+              <w:noProof/>
+            </w:rPr>
+          </w:pPr>
+          <w:hyperlink w:anchor="_Toc187756138" w:history="1">
+            <w:r>
+              <w:rPr>
+                <w:rStyle w:val="Hipervnculo"/>
+                <w:noProof/>
+              </w:rPr>
+              <w:t>Crear oportunidades</w:t>
+            </w:r>
+            <w:r>
+              <w:rPr>
+                <w:noProof/>
+                <w:webHidden/>
+              </w:rPr>
+              <w:tab/>
+            </w:r>
+            <w:r>
+              <w:rPr>
+                <w:noProof/>
+                <w:webHidden/>
+              </w:rPr>
+              <w:fldChar w:fldCharType="begin"/>
+            </w:r>
+            <w:r>
+              <w:rPr>
+                <w:noProof/>
+                <w:webHidden/>
+              </w:rPr>
+              <w:instrText xml:space="preserve"> PAGEREF _Toc187756138 \h </w:instrText>
+            </w:r>
+            <w:r>
+              <w:rPr>
+                <w:noProof/>
+                <w:webHidden/>
+              </w:rPr>
+            </w:r>
+            <w:r>
+              <w:rPr>
+                <w:noProof/>
+                <w:webHidden/>
+              </w:rPr>
+              <w:fldChar w:fldCharType="separate"/>
+            </w:r>
+            <w:r>
+              <w:rPr>
+                <w:noProof/>
+                <w:webHidden/>
+              </w:rPr>
+              <w:t>7</w:t>
+            </w:r>
+            <w:r>
+              <w:rPr>
+                <w:noProof/>
+                <w:webHidden/>
+              </w:rPr>
+              <w:fldChar w:fldCharType="end"/>
+            </w:r>
+          </w:hyperlink>
+        </w:p>
+        <w:p>
+          <w:pPr>
+            <w:pStyle w:val="TDC1"/>
+            <w:tabs>
+              <w:tab w:val="right" w:leader="dot" w:pos="8494"/>
+            </w:tabs>
+            <w:rPr>
+              <w:rFonts w:eastAsiaTheme="minorEastAsia"/>
+              <w:noProof/>
+              <w:sz w:val="24"/>
+              <w:szCs w:val="24"/>
+              <w:lang w:eastAsia="es-ES"/>
+            </w:rPr>
+          </w:pPr>
+          <w:hyperlink w:anchor="_Toc187756139" w:history="1">
+            <w:r>
+              <w:rPr>
+                <w:rStyle w:val="Hipervnculo"/>
+                <w:noProof/>
+              </w:rPr>
+              <w:t>4. Administración y configuración avanzada.</w:t>
+            </w:r>
+            <w:r>
+              <w:rPr>
+                <w:noProof/>
+                <w:webHidden/>
+              </w:rPr>
+              <w:tab/>
+            </w:r>
+            <w:r>
+              <w:rPr>
+                <w:noProof/>
+                <w:webHidden/>
+              </w:rPr>
+              <w:fldChar w:fldCharType="begin"/>
+            </w:r>
+            <w:r>
+              <w:rPr>
+                <w:noProof/>
+                <w:webHidden/>
+              </w:rPr>
+              <w:instrText xml:space="preserve"> PAGEREF _Toc187756139 \h </w:instrText>
+            </w:r>
+            <w:r>
+              <w:rPr>
+                <w:noProof/>
+                <w:webHidden/>
+              </w:rPr>
+            </w:r>
+            <w:r>
+              <w:rPr>
+                <w:noProof/>
+                <w:webHidden/>
+              </w:rPr>
+              <w:fldChar w:fldCharType="separate"/>
+            </w:r>
+            <w:r>
+              <w:rPr>
+                <w:noProof/>
+                <w:webHidden/>
+              </w:rPr>
+              <w:t>9</w:t>
+            </w:r>
+            <w:r>
+              <w:rPr>
+                <w:noProof/>
+                <w:webHidden/>
+              </w:rPr>
+              <w:fldChar w:fldCharType="end"/>
+            </w:r>
+          </w:hyperlink>
+        </w:p>
+        <w:p>
+          <w:pPr>
+            <w:pStyle w:val="TDC1"/>
+            <w:tabs>
+              <w:tab w:val="right" w:leader="dot" w:pos="8494"/>
+            </w:tabs>
+            <w:rPr>
+              <w:rFonts w:eastAsiaTheme="minorEastAsia"/>
+              <w:noProof/>
+              <w:sz w:val="24"/>
+              <w:szCs w:val="24"/>
+              <w:lang w:eastAsia="es-ES"/>
+            </w:rPr>
+          </w:pPr>
+          <w:hyperlink w:anchor="_Toc187756140" w:history="1">
+            <w:r>
+              <w:rPr>
+                <w:rStyle w:val="Hipervnculo"/>
+                <w:noProof/>
+              </w:rPr>
+              <w:t>5. Anexo I: análisis de rendimientos</w:t>
+            </w:r>
+            <w:r>
+              <w:rPr>
+                <w:noProof/>
+                <w:webHidden/>
+              </w:rPr>
+              <w:tab/>
+            </w:r>
+            <w:r>
+              <w:rPr>
+                <w:noProof/>
+                <w:webHidden/>
+              </w:rPr>
+              <w:fldChar w:fldCharType="begin"/>
+            </w:r>
+            <w:r>
+              <w:rPr>
+                <w:noProof/>
+                <w:webHidden/>
+              </w:rPr>
+              <w:instrText xml:space="preserve"> PAGEREF _Toc187756140 \h </w:instrText>
+            </w:r>
+            <w:r>
+              <w:rPr>
+                <w:noProof/>
+                <w:webHidden/>
+              </w:rPr>
+            </w:r>
+            <w:r>
+              <w:rPr>
+                <w:noProof/>
+                <w:webHidden/>
+              </w:rPr>
+              <w:fldChar w:fldCharType="separate"/>
+            </w:r>
+            <w:r>
+              <w:rPr>
+                <w:noProof/>
+                <w:webHidden/>
+              </w:rPr>
+              <w:t>10</w:t>
+            </w:r>
+            <w:r>
+              <w:rPr>
+                <w:noProof/>
+                <w:webHidden/>
+              </w:rPr>
+              <w:fldChar w:fldCharType="end"/>
+            </w:r>
+          </w:hyperlink>
+        </w:p>
+        <w:p>
+          <w:pPr>
+            <w:pStyle w:val="TDC2"/>
+            <w:tabs>
+              <w:tab w:val="right" w:leader="dot" w:pos="8494"/>
+            </w:tabs>
+            <w:rPr>
+              <w:noProof/>
+            </w:rPr>
+          </w:pPr>
+          <w:hyperlink w:anchor="_Toc187756141" w:history="1">
+            <w:r>
+              <w:rPr>
+                <w:rStyle w:val="Hipervnculo"/>
+                <w:noProof/>
+              </w:rPr>
+              <w:t>Factura</w:t>
+            </w:r>
+            <w:r>
+              <w:rPr>
+                <w:noProof/>
+                <w:webHidden/>
+              </w:rPr>
+              <w:tab/>
+            </w:r>
+            <w:r>
+              <w:rPr>
+                <w:noProof/>
+                <w:webHidden/>
+              </w:rPr>
+              <w:fldChar w:fldCharType="begin"/>
+            </w:r>
+            <w:r>
+              <w:rPr>
+                <w:noProof/>
+                <w:webHidden/>
+              </w:rPr>
+              <w:instrText xml:space="preserve"> PAGEREF _Toc187756141 \h </w:instrText>
+            </w:r>
+            <w:r>
+              <w:rPr>
+                <w:noProof/>
+                <w:webHidden/>
+              </w:rPr>
+            </w:r>
+            <w:r>
+              <w:rPr>
+                <w:noProof/>
+                <w:webHidden/>
+              </w:rPr>
+              <w:fldChar w:fldCharType="separate"/>
+            </w:r>
+            <w:r>
+              <w:rPr>
+                <w:noProof/>
+                <w:webHidden/>
+              </w:rPr>
+              <w:t>11</w:t>
+            </w:r>
+            <w:r>
+              <w:rPr>
+                <w:noProof/>
+                <w:webHidden/>
+              </w:rPr>
+              <w:fldChar w:fldCharType="end"/>
+            </w:r>
+          </w:hyperlink>
+        </w:p>
+        <w:p>
+          <w:pPr>
+            <w:pStyle w:val="TDC1"/>
+            <w:tabs>
+              <w:tab w:val="right" w:leader="dot" w:pos="8494"/>
+            </w:tabs>
+            <w:rPr>
+              <w:rFonts w:eastAsiaTheme="minorEastAsia"/>
+              <w:noProof/>
+              <w:sz w:val="24"/>
+              <w:szCs w:val="24"/>
+              <w:lang w:eastAsia="es-ES"/>
+            </w:rPr>
+          </w:pPr>
+          <w:hyperlink w:anchor="_Toc187756142" w:history="1">
+            <w:r>
+              <w:rPr>
+                <w:rStyle w:val="Hipervnculo"/>
+                <w:noProof/>
+              </w:rPr>
+              <w:t>6. Documentación</w:t>
+            </w:r>
+            <w:r>
+              <w:rPr>
+                <w:noProof/>
+                <w:webHidden/>
+              </w:rPr>
+              <w:tab/>
+            </w:r>
+            <w:r>
+              <w:rPr>
+                <w:noProof/>
+                <w:webHidden/>
+              </w:rPr>
+              <w:fldChar w:fldCharType="begin"/>
+            </w:r>
+            <w:r>
+              <w:rPr>
+                <w:noProof/>
+                <w:webHidden/>
+              </w:rPr>
+              <w:instrText xml:space="preserve"> PAGEREF _Toc187756142 \h </w:instrText>
+            </w:r>
+            <w:r>
+              <w:rPr>
+                <w:noProof/>
+                <w:webHidden/>
+              </w:rPr>
+            </w:r>
+            <w:r>
+              <w:rPr>
+                <w:noProof/>
+                <w:webHidden/>
+              </w:rPr>
+              <w:fldChar w:fldCharType="separate"/>
+            </w:r>
+            <w:r>
+              <w:rPr>
+                <w:noProof/>
+                <w:webHidden/>
+              </w:rPr>
+              <w:t>12</w:t>
+            </w:r>
+            <w:r>
+              <w:rPr>
+                <w:noProof/>
+                <w:webHidden/>
+              </w:rPr>
+              <w:fldChar w:fldCharType="end"/>
+            </w:r>
+          </w:hyperlink>
+        </w:p>
+        <w:p>
+          <w:r>
+            <w:rPr>
+              <w:b/>
+              <w:bCs/>
+              <w:noProof/>
+            </w:rPr>
+            <w:fldChar w:fldCharType="end"/>
+          </w:r>
         </w:p>
       </w:sdtContent>
     </w:sdt>
@@ -4526,21 +5169,21 @@
     <w:p/>
     <w:p/>
     <w:p/>
-    <w:p/>
-    <w:p/>
-    <w:p/>
-    <w:p/>
-    <w:p/>
-    <w:p/>
-    <w:p/>
-    <w:p/>
     <w:p>
       <w:pPr>
         <w:pStyle w:val="Ttulo1"/>
       </w:pPr>
+      <w:bookmarkStart w:id="0" w:name="_Toc187756134"/>
       <w:r>
         <w:lastRenderedPageBreak/>
-        <w:t xml:space="preserve">Introducción </w:t>
+        <w:t>1.</w:t>
+      </w:r>
+      <w:r>
+        <w:t xml:space="preserve"> Selección del ERP</w:t>
+      </w:r>
+      <w:bookmarkEnd w:id="0"/>
+      <w:r>
+        <w:t xml:space="preserve"> </w:t>
       </w:r>
     </w:p>
     <w:p/>
@@ -4631,15 +5274,18 @@
     </w:p>
     <w:p>
       <w:pPr>
-        <w:jc w:val="both"/>
-      </w:pPr>
-    </w:p>
-    <w:p>
-      <w:pPr>
         <w:pStyle w:val="Ttulo1"/>
       </w:pPr>
+      <w:bookmarkStart w:id="1" w:name="_Toc187756135"/>
       <w:r>
-        <w:t xml:space="preserve">1. Configuración inicial. </w:t>
+        <w:t>2</w:t>
+      </w:r>
+      <w:r>
+        <w:t>. Configuración inicial.</w:t>
+      </w:r>
+      <w:bookmarkEnd w:id="1"/>
+      <w:r>
+        <w:t xml:space="preserve"> </w:t>
       </w:r>
     </w:p>
     <w:p/>
@@ -4768,19 +5414,40 @@
       <w:pPr>
         <w:jc w:val="both"/>
       </w:pPr>
+    </w:p>
+    <w:p>
+      <w:pPr>
+        <w:jc w:val="both"/>
+      </w:pPr>
+      <w:r>
+        <w:lastRenderedPageBreak/>
+        <w:t xml:space="preserve">Tras ello elegimos una región o servidor cerca, y más abajo rellenamos el subdominio que le daremos al sitio web dentro de </w:t>
+      </w:r>
+      <w:proofErr w:type="spellStart"/>
+      <w:r>
+        <w:t>Frappe</w:t>
+      </w:r>
+      <w:proofErr w:type="spellEnd"/>
+      <w:r>
+        <w:t xml:space="preserve"> Cloud. </w:t>
+      </w:r>
+    </w:p>
+    <w:p>
+      <w:pPr>
+        <w:jc w:val="both"/>
+      </w:pPr>
       <w:r>
         <w:rPr>
           <w:noProof/>
         </w:rPr>
-        <w:lastRenderedPageBreak/>
         <w:drawing>
-          <wp:anchor distT="0" distB="0" distL="114300" distR="114300" simplePos="0" relativeHeight="251667456" behindDoc="0" locked="0" layoutInCell="1" allowOverlap="1" wp14:anchorId="37E93A47" wp14:editId="0D1297CD">
+          <wp:anchor distT="0" distB="0" distL="114300" distR="114300" simplePos="0" relativeHeight="251667456" behindDoc="0" locked="0" layoutInCell="1" allowOverlap="1" wp14:anchorId="37E93A47" wp14:editId="530B132E">
             <wp:simplePos x="0" y="0"/>
             <wp:positionH relativeFrom="margin">
               <wp:align>center</wp:align>
             </wp:positionH>
             <wp:positionV relativeFrom="paragraph">
-              <wp:posOffset>445135</wp:posOffset>
+              <wp:posOffset>201930</wp:posOffset>
             </wp:positionV>
             <wp:extent cx="4123055" cy="4921885"/>
             <wp:effectExtent l="0" t="0" r="0" b="0"/>
@@ -4830,31 +5497,1387 @@
           </wp:anchor>
         </w:drawing>
       </w:r>
+    </w:p>
+    <w:p>
+      <w:pPr>
+        <w:jc w:val="both"/>
+      </w:pPr>
+    </w:p>
+    <w:p>
+      <w:pPr>
+        <w:jc w:val="both"/>
+      </w:pPr>
       <w:r>
-        <w:t xml:space="preserve">Tras ello elegimos una región o servidor cerca, y más abajo rellenamos el subdominio que le daremos al sitio web dentro de </w:t>
+        <w:rPr>
+          <w:noProof/>
+        </w:rPr>
+        <w:drawing>
+          <wp:anchor distT="0" distB="0" distL="114300" distR="114300" simplePos="0" relativeHeight="251668480" behindDoc="0" locked="0" layoutInCell="1" allowOverlap="1" wp14:anchorId="62B48C80" wp14:editId="4C75E4B9">
+            <wp:simplePos x="0" y="0"/>
+            <wp:positionH relativeFrom="margin">
+              <wp:align>center</wp:align>
+            </wp:positionH>
+            <wp:positionV relativeFrom="paragraph">
+              <wp:posOffset>770255</wp:posOffset>
+            </wp:positionV>
+            <wp:extent cx="3200400" cy="1647825"/>
+            <wp:effectExtent l="0" t="0" r="0" b="9525"/>
+            <wp:wrapTopAndBottom/>
+            <wp:docPr id="84458309" name="Imagen 32"/>
+            <wp:cNvGraphicFramePr>
+              <a:graphicFrameLocks xmlns:a="http://schemas.openxmlformats.org/drawingml/2006/main" noChangeAspect="1"/>
+            </wp:cNvGraphicFramePr>
+            <a:graphic xmlns:a="http://schemas.openxmlformats.org/drawingml/2006/main">
+              <a:graphicData uri="http://schemas.openxmlformats.org/drawingml/2006/picture">
+                <pic:pic xmlns:pic="http://schemas.openxmlformats.org/drawingml/2006/picture">
+                  <pic:nvPicPr>
+                    <pic:cNvPr id="0" name="Picture 2"/>
+                    <pic:cNvPicPr>
+                      <a:picLocks noChangeAspect="1" noChangeArrowheads="1"/>
+                    </pic:cNvPicPr>
+                  </pic:nvPicPr>
+                  <pic:blipFill>
+                    <a:blip r:embed="rId18">
+                      <a:extLst>
+                        <a:ext uri="{28A0092B-C50C-407E-A947-70E740481C1C}">
+                          <a14:useLocalDpi xmlns:a14="http://schemas.microsoft.com/office/drawing/2010/main" val="0"/>
+                        </a:ext>
+                      </a:extLst>
+                    </a:blip>
+                    <a:srcRect/>
+                    <a:stretch>
+                      <a:fillRect/>
+                    </a:stretch>
+                  </pic:blipFill>
+                  <pic:spPr bwMode="auto">
+                    <a:xfrm>
+                      <a:off x="0" y="0"/>
+                      <a:ext cx="3200400" cy="1647825"/>
+                    </a:xfrm>
+                    <a:prstGeom prst="rect">
+                      <a:avLst/>
+                    </a:prstGeom>
+                    <a:noFill/>
+                    <a:ln>
+                      <a:noFill/>
+                    </a:ln>
+                  </pic:spPr>
+                </pic:pic>
+              </a:graphicData>
+            </a:graphic>
+            <wp14:sizeRelH relativeFrom="margin">
+              <wp14:pctWidth>0</wp14:pctWidth>
+            </wp14:sizeRelH>
+            <wp14:sizeRelV relativeFrom="margin">
+              <wp14:pctHeight>0</wp14:pctHeight>
+            </wp14:sizeRelV>
+          </wp:anchor>
+        </w:drawing>
+      </w:r>
+      <w:r>
+        <w:t xml:space="preserve">El resto de configuración viene por defecto. Esta aplicación incluye el módulo de </w:t>
+      </w:r>
+      <w:r>
+        <w:rPr>
+          <w:i/>
+          <w:iCs/>
+        </w:rPr>
+        <w:t>CRM</w:t>
+      </w:r>
+      <w:r>
+        <w:t xml:space="preserve"> y el apartado de ventas. Además, puedes elegir la opción de crear ejemplos (productos y clientes ficticios). </w:t>
+      </w:r>
+    </w:p>
+    <w:p>
+      <w:pPr>
+        <w:jc w:val="both"/>
+      </w:pPr>
+    </w:p>
+    <w:p>
+      <w:pPr>
+        <w:jc w:val="both"/>
+      </w:pPr>
+    </w:p>
+    <w:p>
+      <w:pPr>
+        <w:pStyle w:val="Ttulo2"/>
+      </w:pPr>
+      <w:bookmarkStart w:id="2" w:name="_Toc187756136"/>
+      <w:r>
+        <w:lastRenderedPageBreak/>
+        <w:t>Configuración de usuarios</w:t>
+      </w:r>
+      <w:bookmarkEnd w:id="2"/>
+    </w:p>
+    <w:p/>
+    <w:p>
+      <w:r>
+        <w:rPr>
+          <w:noProof/>
+        </w:rPr>
+        <w:drawing>
+          <wp:anchor distT="0" distB="0" distL="114300" distR="114300" simplePos="0" relativeHeight="251669504" behindDoc="0" locked="0" layoutInCell="1" allowOverlap="1" wp14:anchorId="7E6A3ABD" wp14:editId="26A2C094">
+            <wp:simplePos x="0" y="0"/>
+            <wp:positionH relativeFrom="margin">
+              <wp:posOffset>-80645</wp:posOffset>
+            </wp:positionH>
+            <wp:positionV relativeFrom="paragraph">
+              <wp:posOffset>588010</wp:posOffset>
+            </wp:positionV>
+            <wp:extent cx="5702935" cy="2123440"/>
+            <wp:effectExtent l="0" t="0" r="0" b="0"/>
+            <wp:wrapTopAndBottom/>
+            <wp:docPr id="1083859071" name="Imagen 33"/>
+            <wp:cNvGraphicFramePr>
+              <a:graphicFrameLocks xmlns:a="http://schemas.openxmlformats.org/drawingml/2006/main" noChangeAspect="1"/>
+            </wp:cNvGraphicFramePr>
+            <a:graphic xmlns:a="http://schemas.openxmlformats.org/drawingml/2006/main">
+              <a:graphicData uri="http://schemas.openxmlformats.org/drawingml/2006/picture">
+                <pic:pic xmlns:pic="http://schemas.openxmlformats.org/drawingml/2006/picture">
+                  <pic:nvPicPr>
+                    <pic:cNvPr id="0" name="Picture 3"/>
+                    <pic:cNvPicPr>
+                      <a:picLocks noChangeAspect="1" noChangeArrowheads="1"/>
+                    </pic:cNvPicPr>
+                  </pic:nvPicPr>
+                  <pic:blipFill rotWithShape="1">
+                    <a:blip r:embed="rId19">
+                      <a:extLst>
+                        <a:ext uri="{28A0092B-C50C-407E-A947-70E740481C1C}">
+                          <a14:useLocalDpi xmlns:a14="http://schemas.microsoft.com/office/drawing/2010/main" val="0"/>
+                        </a:ext>
+                      </a:extLst>
+                    </a:blip>
+                    <a:srcRect l="3699"/>
+                    <a:stretch/>
+                  </pic:blipFill>
+                  <pic:spPr bwMode="auto">
+                    <a:xfrm>
+                      <a:off x="0" y="0"/>
+                      <a:ext cx="5702935" cy="2123440"/>
+                    </a:xfrm>
+                    <a:prstGeom prst="rect">
+                      <a:avLst/>
+                    </a:prstGeom>
+                    <a:noFill/>
+                    <a:ln>
+                      <a:noFill/>
+                    </a:ln>
+                    <a:extLst>
+                      <a:ext uri="{53640926-AAD7-44D8-BBD7-CCE9431645EC}">
+                        <a14:shadowObscured xmlns:a14="http://schemas.microsoft.com/office/drawing/2010/main"/>
+                      </a:ext>
+                    </a:extLst>
+                  </pic:spPr>
+                </pic:pic>
+              </a:graphicData>
+            </a:graphic>
+            <wp14:sizeRelH relativeFrom="margin">
+              <wp14:pctWidth>0</wp14:pctWidth>
+            </wp14:sizeRelH>
+          </wp:anchor>
+        </w:drawing>
+      </w:r>
+      <w:r>
+        <w:t xml:space="preserve">En el apartado de usuarios encontramos el menú donde nos aparece el listado de los mismos y las opciones para añadir y modificar las cuentas. </w:t>
+      </w:r>
+    </w:p>
+    <w:p/>
+    <w:p/>
+    <w:p>
+      <w:r>
+        <w:t xml:space="preserve">Si accedemos a la cuenta nos aparecerá la visual con los permisos y roles, debemos asegurarnos que tenga acceso al CRM y al apartado de ventas (sales): </w:t>
+      </w:r>
+    </w:p>
+    <w:p>
+      <w:r>
+        <w:rPr>
+          <w:noProof/>
+        </w:rPr>
+        <w:drawing>
+          <wp:anchor distT="0" distB="0" distL="114300" distR="114300" simplePos="0" relativeHeight="251670528" behindDoc="0" locked="0" layoutInCell="1" allowOverlap="1" wp14:anchorId="1429E663" wp14:editId="7A52072D">
+            <wp:simplePos x="0" y="0"/>
+            <wp:positionH relativeFrom="margin">
+              <wp:align>left</wp:align>
+            </wp:positionH>
+            <wp:positionV relativeFrom="paragraph">
+              <wp:posOffset>318770</wp:posOffset>
+            </wp:positionV>
+            <wp:extent cx="5505450" cy="3232785"/>
+            <wp:effectExtent l="0" t="0" r="0" b="5715"/>
+            <wp:wrapTopAndBottom/>
+            <wp:docPr id="1941072666" name="Imagen 34"/>
+            <wp:cNvGraphicFramePr>
+              <a:graphicFrameLocks xmlns:a="http://schemas.openxmlformats.org/drawingml/2006/main" noChangeAspect="1"/>
+            </wp:cNvGraphicFramePr>
+            <a:graphic xmlns:a="http://schemas.openxmlformats.org/drawingml/2006/main">
+              <a:graphicData uri="http://schemas.openxmlformats.org/drawingml/2006/picture">
+                <pic:pic xmlns:pic="http://schemas.openxmlformats.org/drawingml/2006/picture">
+                  <pic:nvPicPr>
+                    <pic:cNvPr id="0" name="Picture 4"/>
+                    <pic:cNvPicPr>
+                      <a:picLocks noChangeAspect="1" noChangeArrowheads="1"/>
+                    </pic:cNvPicPr>
+                  </pic:nvPicPr>
+                  <pic:blipFill>
+                    <a:blip r:embed="rId20">
+                      <a:extLst>
+                        <a:ext uri="{28A0092B-C50C-407E-A947-70E740481C1C}">
+                          <a14:useLocalDpi xmlns:a14="http://schemas.microsoft.com/office/drawing/2010/main" val="0"/>
+                        </a:ext>
+                      </a:extLst>
+                    </a:blip>
+                    <a:srcRect/>
+                    <a:stretch>
+                      <a:fillRect/>
+                    </a:stretch>
+                  </pic:blipFill>
+                  <pic:spPr bwMode="auto">
+                    <a:xfrm>
+                      <a:off x="0" y="0"/>
+                      <a:ext cx="5505450" cy="3232785"/>
+                    </a:xfrm>
+                    <a:prstGeom prst="rect">
+                      <a:avLst/>
+                    </a:prstGeom>
+                    <a:noFill/>
+                    <a:ln>
+                      <a:noFill/>
+                    </a:ln>
+                  </pic:spPr>
+                </pic:pic>
+              </a:graphicData>
+            </a:graphic>
+            <wp14:sizeRelH relativeFrom="margin">
+              <wp14:pctWidth>0</wp14:pctWidth>
+            </wp14:sizeRelH>
+            <wp14:sizeRelV relativeFrom="margin">
+              <wp14:pctHeight>0</wp14:pctHeight>
+            </wp14:sizeRelV>
+          </wp:anchor>
+        </w:drawing>
+      </w:r>
+    </w:p>
+    <w:p/>
+    <w:p/>
+    <w:p>
+      <w:r>
+        <w:rPr>
+          <w:noProof/>
+        </w:rPr>
+        <w:lastRenderedPageBreak/>
+        <w:drawing>
+          <wp:anchor distT="0" distB="0" distL="114300" distR="114300" simplePos="0" relativeHeight="251671552" behindDoc="0" locked="0" layoutInCell="1" allowOverlap="1" wp14:anchorId="7C6C2A6E" wp14:editId="33C97A06">
+            <wp:simplePos x="0" y="0"/>
+            <wp:positionH relativeFrom="margin">
+              <wp:align>left</wp:align>
+            </wp:positionH>
+            <wp:positionV relativeFrom="paragraph">
+              <wp:posOffset>509905</wp:posOffset>
+            </wp:positionV>
+            <wp:extent cx="4648200" cy="1453515"/>
+            <wp:effectExtent l="0" t="0" r="0" b="0"/>
+            <wp:wrapTopAndBottom/>
+            <wp:docPr id="864055123" name="Imagen 35"/>
+            <wp:cNvGraphicFramePr>
+              <a:graphicFrameLocks xmlns:a="http://schemas.openxmlformats.org/drawingml/2006/main" noChangeAspect="1"/>
+            </wp:cNvGraphicFramePr>
+            <a:graphic xmlns:a="http://schemas.openxmlformats.org/drawingml/2006/main">
+              <a:graphicData uri="http://schemas.openxmlformats.org/drawingml/2006/picture">
+                <pic:pic xmlns:pic="http://schemas.openxmlformats.org/drawingml/2006/picture">
+                  <pic:nvPicPr>
+                    <pic:cNvPr id="0" name="Picture 5"/>
+                    <pic:cNvPicPr>
+                      <a:picLocks noChangeAspect="1" noChangeArrowheads="1"/>
+                    </pic:cNvPicPr>
+                  </pic:nvPicPr>
+                  <pic:blipFill>
+                    <a:blip r:embed="rId21">
+                      <a:extLst>
+                        <a:ext uri="{28A0092B-C50C-407E-A947-70E740481C1C}">
+                          <a14:useLocalDpi xmlns:a14="http://schemas.microsoft.com/office/drawing/2010/main" val="0"/>
+                        </a:ext>
+                      </a:extLst>
+                    </a:blip>
+                    <a:srcRect/>
+                    <a:stretch>
+                      <a:fillRect/>
+                    </a:stretch>
+                  </pic:blipFill>
+                  <pic:spPr bwMode="auto">
+                    <a:xfrm>
+                      <a:off x="0" y="0"/>
+                      <a:ext cx="4648200" cy="1453515"/>
+                    </a:xfrm>
+                    <a:prstGeom prst="rect">
+                      <a:avLst/>
+                    </a:prstGeom>
+                    <a:noFill/>
+                    <a:ln>
+                      <a:noFill/>
+                    </a:ln>
+                  </pic:spPr>
+                </pic:pic>
+              </a:graphicData>
+            </a:graphic>
+          </wp:anchor>
+        </w:drawing>
+      </w:r>
+      <w:r>
+        <w:t>Por defecto el usuario que creemos tendrá todos los permisos, por lo tanto</w:t>
+      </w:r>
+      <w:r>
+        <w:t>,</w:t>
+      </w:r>
+      <w:r>
+        <w:t xml:space="preserve"> elegimos lo que nos interese</w:t>
+      </w:r>
+      <w:r>
+        <w:t xml:space="preserve"> para mantener el acceso seguro a la información. </w:t>
+      </w:r>
+    </w:p>
+    <w:p/>
+    <w:p>
+      <w:pPr>
+        <w:pStyle w:val="Ttulo1"/>
+      </w:pPr>
+      <w:bookmarkStart w:id="3" w:name="_Toc187756137"/>
+      <w:r>
+        <w:t>3. Gestión de datos.</w:t>
+      </w:r>
+      <w:bookmarkEnd w:id="3"/>
+      <w:r>
+        <w:t xml:space="preserve"> </w:t>
+      </w:r>
+    </w:p>
+    <w:p>
+      <w:pPr>
+        <w:jc w:val="both"/>
+      </w:pPr>
+    </w:p>
+    <w:p>
+      <w:pPr>
+        <w:jc w:val="both"/>
+      </w:pPr>
+      <w:r>
+        <w:rPr>
+          <w:noProof/>
+        </w:rPr>
+        <w:drawing>
+          <wp:anchor distT="0" distB="0" distL="114300" distR="114300" simplePos="0" relativeHeight="251672576" behindDoc="0" locked="0" layoutInCell="1" allowOverlap="1" wp14:anchorId="5AB59FBC" wp14:editId="3582699A">
+            <wp:simplePos x="0" y="0"/>
+            <wp:positionH relativeFrom="margin">
+              <wp:align>left</wp:align>
+            </wp:positionH>
+            <wp:positionV relativeFrom="paragraph">
+              <wp:posOffset>530860</wp:posOffset>
+            </wp:positionV>
+            <wp:extent cx="5310505" cy="1885950"/>
+            <wp:effectExtent l="0" t="0" r="4445" b="0"/>
+            <wp:wrapTopAndBottom/>
+            <wp:docPr id="1423447933" name="Imagen 36"/>
+            <wp:cNvGraphicFramePr>
+              <a:graphicFrameLocks xmlns:a="http://schemas.openxmlformats.org/drawingml/2006/main" noChangeAspect="1"/>
+            </wp:cNvGraphicFramePr>
+            <a:graphic xmlns:a="http://schemas.openxmlformats.org/drawingml/2006/main">
+              <a:graphicData uri="http://schemas.openxmlformats.org/drawingml/2006/picture">
+                <pic:pic xmlns:pic="http://schemas.openxmlformats.org/drawingml/2006/picture">
+                  <pic:nvPicPr>
+                    <pic:cNvPr id="0" name="Picture 6"/>
+                    <pic:cNvPicPr>
+                      <a:picLocks noChangeAspect="1" noChangeArrowheads="1"/>
+                    </pic:cNvPicPr>
+                  </pic:nvPicPr>
+                  <pic:blipFill>
+                    <a:blip r:embed="rId22" cstate="print">
+                      <a:extLst>
+                        <a:ext uri="{28A0092B-C50C-407E-A947-70E740481C1C}">
+                          <a14:useLocalDpi xmlns:a14="http://schemas.microsoft.com/office/drawing/2010/main" val="0"/>
+                        </a:ext>
+                      </a:extLst>
+                    </a:blip>
+                    <a:srcRect/>
+                    <a:stretch>
+                      <a:fillRect/>
+                    </a:stretch>
+                  </pic:blipFill>
+                  <pic:spPr bwMode="auto">
+                    <a:xfrm>
+                      <a:off x="0" y="0"/>
+                      <a:ext cx="5317085" cy="1888223"/>
+                    </a:xfrm>
+                    <a:prstGeom prst="rect">
+                      <a:avLst/>
+                    </a:prstGeom>
+                    <a:noFill/>
+                    <a:ln>
+                      <a:noFill/>
+                    </a:ln>
+                  </pic:spPr>
+                </pic:pic>
+              </a:graphicData>
+            </a:graphic>
+            <wp14:sizeRelH relativeFrom="margin">
+              <wp14:pctWidth>0</wp14:pctWidth>
+            </wp14:sizeRelH>
+            <wp14:sizeRelV relativeFrom="margin">
+              <wp14:pctHeight>0</wp14:pctHeight>
+            </wp14:sizeRelV>
+          </wp:anchor>
+        </w:drawing>
+      </w:r>
+      <w:r>
+        <w:t xml:space="preserve">El menú de clientes tiene la misma interfaz que la de usuarios. Nos aparece el listado y las distintas opciones para acceder a la información y añadir nuevos clientes. </w:t>
+      </w:r>
+    </w:p>
+    <w:p>
+      <w:pPr>
+        <w:jc w:val="both"/>
+      </w:pPr>
+    </w:p>
+    <w:p>
+      <w:pPr>
+        <w:jc w:val="both"/>
+      </w:pPr>
+      <w:r>
+        <w:t>E</w:t>
+      </w:r>
+      <w:r>
+        <w:t>l registro de los clientes contiene un formulario extenso donde almacenar la información respectiva del cliente</w:t>
+      </w:r>
+      <w:r>
+        <w:t>, pudiendo agruparlos en distintas secciones o añadir etiquetas</w:t>
+      </w:r>
+      <w:r>
+        <w:t>.</w:t>
+      </w:r>
+    </w:p>
+    <w:p>
+      <w:pPr>
+        <w:jc w:val="both"/>
+        <w:rPr>
+          <w:noProof/>
+        </w:rPr>
+      </w:pPr>
+      <w:r>
+        <w:rPr>
+          <w:noProof/>
+        </w:rPr>
+        <w:drawing>
+          <wp:anchor distT="0" distB="0" distL="114300" distR="114300" simplePos="0" relativeHeight="251673600" behindDoc="0" locked="0" layoutInCell="1" allowOverlap="1" wp14:anchorId="39ABB059" wp14:editId="676ECE19">
+            <wp:simplePos x="0" y="0"/>
+            <wp:positionH relativeFrom="column">
+              <wp:posOffset>529590</wp:posOffset>
+            </wp:positionH>
+            <wp:positionV relativeFrom="paragraph">
+              <wp:posOffset>351155</wp:posOffset>
+            </wp:positionV>
+            <wp:extent cx="4307840" cy="2590800"/>
+            <wp:effectExtent l="0" t="0" r="0" b="0"/>
+            <wp:wrapTopAndBottom/>
+            <wp:docPr id="1979819552" name="Imagen 39"/>
+            <wp:cNvGraphicFramePr>
+              <a:graphicFrameLocks xmlns:a="http://schemas.openxmlformats.org/drawingml/2006/main" noChangeAspect="1"/>
+            </wp:cNvGraphicFramePr>
+            <a:graphic xmlns:a="http://schemas.openxmlformats.org/drawingml/2006/main">
+              <a:graphicData uri="http://schemas.openxmlformats.org/drawingml/2006/picture">
+                <pic:pic xmlns:pic="http://schemas.openxmlformats.org/drawingml/2006/picture">
+                  <pic:nvPicPr>
+                    <pic:cNvPr id="0" name="Picture 9"/>
+                    <pic:cNvPicPr>
+                      <a:picLocks noChangeAspect="1" noChangeArrowheads="1"/>
+                    </pic:cNvPicPr>
+                  </pic:nvPicPr>
+                  <pic:blipFill>
+                    <a:blip r:embed="rId23">
+                      <a:extLst>
+                        <a:ext uri="{28A0092B-C50C-407E-A947-70E740481C1C}">
+                          <a14:useLocalDpi xmlns:a14="http://schemas.microsoft.com/office/drawing/2010/main" val="0"/>
+                        </a:ext>
+                      </a:extLst>
+                    </a:blip>
+                    <a:srcRect/>
+                    <a:stretch>
+                      <a:fillRect/>
+                    </a:stretch>
+                  </pic:blipFill>
+                  <pic:spPr bwMode="auto">
+                    <a:xfrm>
+                      <a:off x="0" y="0"/>
+                      <a:ext cx="4307840" cy="2590800"/>
+                    </a:xfrm>
+                    <a:prstGeom prst="rect">
+                      <a:avLst/>
+                    </a:prstGeom>
+                    <a:noFill/>
+                    <a:ln>
+                      <a:noFill/>
+                    </a:ln>
+                  </pic:spPr>
+                </pic:pic>
+              </a:graphicData>
+            </a:graphic>
+            <wp14:sizeRelH relativeFrom="margin">
+              <wp14:pctWidth>0</wp14:pctWidth>
+            </wp14:sizeRelH>
+            <wp14:sizeRelV relativeFrom="margin">
+              <wp14:pctHeight>0</wp14:pctHeight>
+            </wp14:sizeRelV>
+          </wp:anchor>
+        </w:drawing>
+      </w:r>
+      <w:r>
+        <w:t xml:space="preserve">Sin ampliar es el siguiente: </w:t>
+      </w:r>
+    </w:p>
+    <w:p>
+      <w:pPr>
+        <w:pStyle w:val="Ttulo2"/>
+        <w:rPr>
+          <w:noProof/>
+        </w:rPr>
+      </w:pPr>
+      <w:bookmarkStart w:id="4" w:name="_Toc187756138"/>
+      <w:r>
+        <w:rPr>
+          <w:noProof/>
+        </w:rPr>
+        <w:lastRenderedPageBreak/>
+        <w:t>Crear oportunidades</w:t>
+      </w:r>
+      <w:bookmarkEnd w:id="4"/>
+    </w:p>
+    <w:p/>
+    <w:p>
+      <w:pPr>
+        <w:jc w:val="both"/>
+      </w:pPr>
+      <w:r>
+        <w:t xml:space="preserve">La parte del CRM que nos permite hacer el seguimiento y gestión de los procesos de venta es la sección de </w:t>
+      </w:r>
+      <w:r>
+        <w:rPr>
+          <w:i/>
+          <w:iCs/>
+        </w:rPr>
+        <w:t>Oportunidades</w:t>
+      </w:r>
+      <w:r>
+        <w:t xml:space="preserve">. Los clientes a los que van asociadas deben ser creados anteriormente en el apartado que ya hemos mostrado. </w:t>
+      </w:r>
+    </w:p>
+    <w:p>
+      <w:pPr>
+        <w:jc w:val="both"/>
+      </w:pPr>
+      <w:r>
+        <w:rPr>
+          <w:noProof/>
+        </w:rPr>
+        <w:drawing>
+          <wp:anchor distT="0" distB="0" distL="114300" distR="114300" simplePos="0" relativeHeight="251674624" behindDoc="0" locked="0" layoutInCell="1" allowOverlap="1" wp14:anchorId="5DF218F3" wp14:editId="3CDBF7A4">
+            <wp:simplePos x="0" y="0"/>
+            <wp:positionH relativeFrom="margin">
+              <wp:align>left</wp:align>
+            </wp:positionH>
+            <wp:positionV relativeFrom="paragraph">
+              <wp:posOffset>181610</wp:posOffset>
+            </wp:positionV>
+            <wp:extent cx="5533390" cy="2205355"/>
+            <wp:effectExtent l="0" t="0" r="0" b="4445"/>
+            <wp:wrapTopAndBottom/>
+            <wp:docPr id="1297037823" name="Imagen 40"/>
+            <wp:cNvGraphicFramePr>
+              <a:graphicFrameLocks xmlns:a="http://schemas.openxmlformats.org/drawingml/2006/main" noChangeAspect="1"/>
+            </wp:cNvGraphicFramePr>
+            <a:graphic xmlns:a="http://schemas.openxmlformats.org/drawingml/2006/main">
+              <a:graphicData uri="http://schemas.openxmlformats.org/drawingml/2006/picture">
+                <pic:pic xmlns:pic="http://schemas.openxmlformats.org/drawingml/2006/picture">
+                  <pic:nvPicPr>
+                    <pic:cNvPr id="0" name="Picture 10"/>
+                    <pic:cNvPicPr>
+                      <a:picLocks noChangeAspect="1" noChangeArrowheads="1"/>
+                    </pic:cNvPicPr>
+                  </pic:nvPicPr>
+                  <pic:blipFill>
+                    <a:blip r:embed="rId24">
+                      <a:extLst>
+                        <a:ext uri="{28A0092B-C50C-407E-A947-70E740481C1C}">
+                          <a14:useLocalDpi xmlns:a14="http://schemas.microsoft.com/office/drawing/2010/main" val="0"/>
+                        </a:ext>
+                      </a:extLst>
+                    </a:blip>
+                    <a:srcRect/>
+                    <a:stretch>
+                      <a:fillRect/>
+                    </a:stretch>
+                  </pic:blipFill>
+                  <pic:spPr bwMode="auto">
+                    <a:xfrm>
+                      <a:off x="0" y="0"/>
+                      <a:ext cx="5533390" cy="2205355"/>
+                    </a:xfrm>
+                    <a:prstGeom prst="rect">
+                      <a:avLst/>
+                    </a:prstGeom>
+                    <a:noFill/>
+                    <a:ln>
+                      <a:noFill/>
+                    </a:ln>
+                  </pic:spPr>
+                </pic:pic>
+              </a:graphicData>
+            </a:graphic>
+            <wp14:sizeRelH relativeFrom="margin">
+              <wp14:pctWidth>0</wp14:pctWidth>
+            </wp14:sizeRelH>
+            <wp14:sizeRelV relativeFrom="margin">
+              <wp14:pctHeight>0</wp14:pctHeight>
+            </wp14:sizeRelV>
+          </wp:anchor>
+        </w:drawing>
+      </w:r>
+    </w:p>
+    <w:p>
+      <w:pPr>
+        <w:jc w:val="both"/>
+      </w:pPr>
+    </w:p>
+    <w:p>
+      <w:pPr>
+        <w:jc w:val="both"/>
+      </w:pPr>
+      <w:r>
+        <w:t xml:space="preserve">Para la creación de la misma podemos hacerlo desde ese botón o creando un </w:t>
+      </w:r>
+      <w:r>
+        <w:rPr>
+          <w:i/>
+          <w:iCs/>
+        </w:rPr>
+        <w:t xml:space="preserve">lead </w:t>
+      </w:r>
+      <w:r>
+        <w:t xml:space="preserve">(iniciativa). </w:t>
+      </w:r>
+    </w:p>
+    <w:p>
+      <w:pPr>
+        <w:jc w:val="both"/>
+      </w:pPr>
+    </w:p>
+    <w:p>
+      <w:pPr>
+        <w:jc w:val="both"/>
+      </w:pPr>
+      <w:r>
+        <w:rPr>
+          <w:noProof/>
+        </w:rPr>
+        <w:drawing>
+          <wp:inline distT="0" distB="0" distL="0" distR="0" wp14:anchorId="3285EC5A" wp14:editId="52DF67FC">
+            <wp:extent cx="5600117" cy="2038205"/>
+            <wp:effectExtent l="0" t="0" r="635" b="635"/>
+            <wp:docPr id="1083660474" name="Imagen 41"/>
+            <wp:cNvGraphicFramePr>
+              <a:graphicFrameLocks xmlns:a="http://schemas.openxmlformats.org/drawingml/2006/main" noChangeAspect="1"/>
+            </wp:cNvGraphicFramePr>
+            <a:graphic xmlns:a="http://schemas.openxmlformats.org/drawingml/2006/main">
+              <a:graphicData uri="http://schemas.openxmlformats.org/drawingml/2006/picture">
+                <pic:pic xmlns:pic="http://schemas.openxmlformats.org/drawingml/2006/picture">
+                  <pic:nvPicPr>
+                    <pic:cNvPr id="0" name="Picture 11"/>
+                    <pic:cNvPicPr>
+                      <a:picLocks noChangeAspect="1" noChangeArrowheads="1"/>
+                    </pic:cNvPicPr>
+                  </pic:nvPicPr>
+                  <pic:blipFill>
+                    <a:blip r:embed="rId25">
+                      <a:extLst>
+                        <a:ext uri="{28A0092B-C50C-407E-A947-70E740481C1C}">
+                          <a14:useLocalDpi xmlns:a14="http://schemas.microsoft.com/office/drawing/2010/main" val="0"/>
+                        </a:ext>
+                      </a:extLst>
+                    </a:blip>
+                    <a:srcRect/>
+                    <a:stretch>
+                      <a:fillRect/>
+                    </a:stretch>
+                  </pic:blipFill>
+                  <pic:spPr bwMode="auto">
+                    <a:xfrm>
+                      <a:off x="0" y="0"/>
+                      <a:ext cx="5605668" cy="2040225"/>
+                    </a:xfrm>
+                    <a:prstGeom prst="rect">
+                      <a:avLst/>
+                    </a:prstGeom>
+                    <a:noFill/>
+                    <a:ln>
+                      <a:noFill/>
+                    </a:ln>
+                  </pic:spPr>
+                </pic:pic>
+              </a:graphicData>
+            </a:graphic>
+          </wp:inline>
+        </w:drawing>
+      </w:r>
+    </w:p>
+    <w:p>
+      <w:pPr>
+        <w:jc w:val="both"/>
+      </w:pPr>
+    </w:p>
+    <w:p>
+      <w:pPr>
+        <w:jc w:val="both"/>
+      </w:pPr>
+      <w:r>
+        <w:t xml:space="preserve">Esto a su vez generaría una oportunidad y podría ser tratada como tal. Aquí elegiríamos un modo de contacto para iniciar la conversación con el cliente y llegar hasta el final del proceso cerrando una venta. </w:t>
+      </w:r>
+    </w:p>
+    <w:p>
+      <w:pPr>
+        <w:jc w:val="both"/>
+      </w:pPr>
+    </w:p>
+    <w:p>
+      <w:pPr>
+        <w:jc w:val="both"/>
+      </w:pPr>
+      <w:r>
+        <w:t>Desde el apartado de CRM tenemos accesos directos hacia cada una de las secciones, lo que facilita el trabajo para llevar a cabo estas tareas.</w:t>
+      </w:r>
+    </w:p>
+    <w:p>
+      <w:pPr>
+        <w:jc w:val="both"/>
+        <w:rPr>
+          <w:noProof/>
+        </w:rPr>
+      </w:pPr>
+    </w:p>
+    <w:p>
+      <w:pPr>
+        <w:jc w:val="both"/>
+        <w:rPr>
+          <w:noProof/>
+        </w:rPr>
+      </w:pPr>
+    </w:p>
+    <w:p>
+      <w:pPr>
+        <w:jc w:val="both"/>
+        <w:rPr>
+          <w:noProof/>
+        </w:rPr>
+      </w:pPr>
+      <w:r>
+        <w:rPr>
+          <w:noProof/>
+        </w:rPr>
+        <w:lastRenderedPageBreak/>
+        <w:t xml:space="preserve">Tras ser creada la oportunidad y conversación con el cliente, nos interesaría acceder al área de ventas. </w:t>
+      </w:r>
+    </w:p>
+    <w:p>
+      <w:pPr>
+        <w:jc w:val="both"/>
+      </w:pPr>
+      <w:r>
+        <w:rPr>
+          <w:noProof/>
+        </w:rPr>
+        <w:drawing>
+          <wp:anchor distT="0" distB="0" distL="114300" distR="114300" simplePos="0" relativeHeight="251675648" behindDoc="0" locked="0" layoutInCell="1" allowOverlap="1" wp14:anchorId="1BFEACE3" wp14:editId="796FC066">
+            <wp:simplePos x="0" y="0"/>
+            <wp:positionH relativeFrom="column">
+              <wp:posOffset>1789</wp:posOffset>
+            </wp:positionH>
+            <wp:positionV relativeFrom="paragraph">
+              <wp:posOffset>-2836</wp:posOffset>
+            </wp:positionV>
+            <wp:extent cx="5395595" cy="2959735"/>
+            <wp:effectExtent l="0" t="0" r="0" b="0"/>
+            <wp:wrapTopAndBottom/>
+            <wp:docPr id="54029088" name="Imagen 43"/>
+            <wp:cNvGraphicFramePr>
+              <a:graphicFrameLocks xmlns:a="http://schemas.openxmlformats.org/drawingml/2006/main" noChangeAspect="1"/>
+            </wp:cNvGraphicFramePr>
+            <a:graphic xmlns:a="http://schemas.openxmlformats.org/drawingml/2006/main">
+              <a:graphicData uri="http://schemas.openxmlformats.org/drawingml/2006/picture">
+                <pic:pic xmlns:pic="http://schemas.openxmlformats.org/drawingml/2006/picture">
+                  <pic:nvPicPr>
+                    <pic:cNvPr id="0" name="Picture 13"/>
+                    <pic:cNvPicPr>
+                      <a:picLocks noChangeAspect="1" noChangeArrowheads="1"/>
+                    </pic:cNvPicPr>
+                  </pic:nvPicPr>
+                  <pic:blipFill>
+                    <a:blip r:embed="rId26" cstate="print">
+                      <a:extLst>
+                        <a:ext uri="{28A0092B-C50C-407E-A947-70E740481C1C}">
+                          <a14:useLocalDpi xmlns:a14="http://schemas.microsoft.com/office/drawing/2010/main" val="0"/>
+                        </a:ext>
+                      </a:extLst>
+                    </a:blip>
+                    <a:srcRect/>
+                    <a:stretch>
+                      <a:fillRect/>
+                    </a:stretch>
+                  </pic:blipFill>
+                  <pic:spPr bwMode="auto">
+                    <a:xfrm>
+                      <a:off x="0" y="0"/>
+                      <a:ext cx="5395595" cy="2959735"/>
+                    </a:xfrm>
+                    <a:prstGeom prst="rect">
+                      <a:avLst/>
+                    </a:prstGeom>
+                    <a:noFill/>
+                    <a:ln>
+                      <a:noFill/>
+                    </a:ln>
+                  </pic:spPr>
+                </pic:pic>
+              </a:graphicData>
+            </a:graphic>
+          </wp:anchor>
+        </w:drawing>
+      </w:r>
+    </w:p>
+    <w:p>
+      <w:pPr>
+        <w:jc w:val="both"/>
+      </w:pPr>
+      <w:r>
+        <w:rPr>
+          <w:noProof/>
+        </w:rPr>
+        <w:drawing>
+          <wp:anchor distT="0" distB="0" distL="114300" distR="114300" simplePos="0" relativeHeight="251676672" behindDoc="0" locked="0" layoutInCell="1" allowOverlap="1" wp14:anchorId="0F084A6A" wp14:editId="4C4DF266">
+            <wp:simplePos x="0" y="0"/>
+            <wp:positionH relativeFrom="margin">
+              <wp:align>right</wp:align>
+            </wp:positionH>
+            <wp:positionV relativeFrom="paragraph">
+              <wp:posOffset>528892</wp:posOffset>
+            </wp:positionV>
+            <wp:extent cx="5395595" cy="1772959"/>
+            <wp:effectExtent l="0" t="0" r="0" b="0"/>
+            <wp:wrapTopAndBottom/>
+            <wp:docPr id="1597208988" name="Imagen 44"/>
+            <wp:cNvGraphicFramePr>
+              <a:graphicFrameLocks xmlns:a="http://schemas.openxmlformats.org/drawingml/2006/main" noChangeAspect="1"/>
+            </wp:cNvGraphicFramePr>
+            <a:graphic xmlns:a="http://schemas.openxmlformats.org/drawingml/2006/main">
+              <a:graphicData uri="http://schemas.openxmlformats.org/drawingml/2006/picture">
+                <pic:pic xmlns:pic="http://schemas.openxmlformats.org/drawingml/2006/picture">
+                  <pic:nvPicPr>
+                    <pic:cNvPr id="0" name="Picture 14"/>
+                    <pic:cNvPicPr>
+                      <a:picLocks noChangeAspect="1" noChangeArrowheads="1"/>
+                    </pic:cNvPicPr>
+                  </pic:nvPicPr>
+                  <pic:blipFill rotWithShape="1">
+                    <a:blip r:embed="rId27">
+                      <a:extLst>
+                        <a:ext uri="{28A0092B-C50C-407E-A947-70E740481C1C}">
+                          <a14:useLocalDpi xmlns:a14="http://schemas.microsoft.com/office/drawing/2010/main" val="0"/>
+                        </a:ext>
+                      </a:extLst>
+                    </a:blip>
+                    <a:srcRect b="18073"/>
+                    <a:stretch/>
+                  </pic:blipFill>
+                  <pic:spPr bwMode="auto">
+                    <a:xfrm>
+                      <a:off x="0" y="0"/>
+                      <a:ext cx="5395595" cy="1772959"/>
+                    </a:xfrm>
+                    <a:prstGeom prst="rect">
+                      <a:avLst/>
+                    </a:prstGeom>
+                    <a:noFill/>
+                    <a:ln>
+                      <a:noFill/>
+                    </a:ln>
+                    <a:extLst>
+                      <a:ext uri="{53640926-AAD7-44D8-BBD7-CCE9431645EC}">
+                        <a14:shadowObscured xmlns:a14="http://schemas.microsoft.com/office/drawing/2010/main"/>
+                      </a:ext>
+                    </a:extLst>
+                  </pic:spPr>
+                </pic:pic>
+              </a:graphicData>
+            </a:graphic>
+          </wp:anchor>
+        </w:drawing>
+      </w:r>
+      <w:r>
+        <w:t xml:space="preserve">Esto nos llevaría al menú con las distintas ventas ya cerradas y donde nos interesaría tramitar la oportunidad. </w:t>
+      </w:r>
+    </w:p>
+    <w:p>
+      <w:pPr>
+        <w:jc w:val="both"/>
+      </w:pPr>
+    </w:p>
+    <w:p>
+      <w:pPr>
+        <w:jc w:val="both"/>
+      </w:pPr>
+      <w:r>
+        <w:t xml:space="preserve">Rellenaríamos entonces los datos de la venta eligiendo el cliente de la oportunidad y fijaríamos fecha y total de productos más abajo. </w:t>
+      </w:r>
+    </w:p>
+    <w:p>
+      <w:pPr>
+        <w:jc w:val="both"/>
+      </w:pPr>
+      <w:r>
+        <w:rPr>
+          <w:noProof/>
+        </w:rPr>
+        <w:drawing>
+          <wp:inline distT="0" distB="0" distL="0" distR="0" wp14:anchorId="40C362E2" wp14:editId="428C4CAB">
+            <wp:extent cx="5388610" cy="1521460"/>
+            <wp:effectExtent l="0" t="0" r="2540" b="2540"/>
+            <wp:docPr id="1546962494" name="Imagen 45"/>
+            <wp:cNvGraphicFramePr>
+              <a:graphicFrameLocks xmlns:a="http://schemas.openxmlformats.org/drawingml/2006/main" noChangeAspect="1"/>
+            </wp:cNvGraphicFramePr>
+            <a:graphic xmlns:a="http://schemas.openxmlformats.org/drawingml/2006/main">
+              <a:graphicData uri="http://schemas.openxmlformats.org/drawingml/2006/picture">
+                <pic:pic xmlns:pic="http://schemas.openxmlformats.org/drawingml/2006/picture">
+                  <pic:nvPicPr>
+                    <pic:cNvPr id="0" name="Picture 15"/>
+                    <pic:cNvPicPr>
+                      <a:picLocks noChangeAspect="1" noChangeArrowheads="1"/>
+                    </pic:cNvPicPr>
+                  </pic:nvPicPr>
+                  <pic:blipFill>
+                    <a:blip r:embed="rId28">
+                      <a:extLst>
+                        <a:ext uri="{28A0092B-C50C-407E-A947-70E740481C1C}">
+                          <a14:useLocalDpi xmlns:a14="http://schemas.microsoft.com/office/drawing/2010/main" val="0"/>
+                        </a:ext>
+                      </a:extLst>
+                    </a:blip>
+                    <a:srcRect/>
+                    <a:stretch>
+                      <a:fillRect/>
+                    </a:stretch>
+                  </pic:blipFill>
+                  <pic:spPr bwMode="auto">
+                    <a:xfrm>
+                      <a:off x="0" y="0"/>
+                      <a:ext cx="5388610" cy="1521460"/>
+                    </a:xfrm>
+                    <a:prstGeom prst="rect">
+                      <a:avLst/>
+                    </a:prstGeom>
+                    <a:noFill/>
+                    <a:ln>
+                      <a:noFill/>
+                    </a:ln>
+                  </pic:spPr>
+                </pic:pic>
+              </a:graphicData>
+            </a:graphic>
+          </wp:inline>
+        </w:drawing>
+      </w:r>
+    </w:p>
+    <w:p>
+      <w:pPr>
+        <w:jc w:val="both"/>
+      </w:pPr>
+    </w:p>
+    <w:p>
+      <w:pPr>
+        <w:jc w:val="both"/>
+      </w:pPr>
+    </w:p>
+    <w:p>
+      <w:pPr>
+        <w:jc w:val="both"/>
+      </w:pPr>
+      <w:r>
+        <w:rPr>
+          <w:noProof/>
+        </w:rPr>
+        <w:lastRenderedPageBreak/>
+        <w:drawing>
+          <wp:anchor distT="0" distB="0" distL="114300" distR="114300" simplePos="0" relativeHeight="251677696" behindDoc="0" locked="0" layoutInCell="1" allowOverlap="1" wp14:anchorId="3ED6A326" wp14:editId="5E223CD8">
+            <wp:simplePos x="0" y="0"/>
+            <wp:positionH relativeFrom="column">
+              <wp:posOffset>-26651</wp:posOffset>
+            </wp:positionH>
+            <wp:positionV relativeFrom="paragraph">
+              <wp:posOffset>677710</wp:posOffset>
+            </wp:positionV>
+            <wp:extent cx="5388610" cy="1340485"/>
+            <wp:effectExtent l="0" t="0" r="2540" b="0"/>
+            <wp:wrapTopAndBottom/>
+            <wp:docPr id="902915218" name="Imagen 46"/>
+            <wp:cNvGraphicFramePr>
+              <a:graphicFrameLocks xmlns:a="http://schemas.openxmlformats.org/drawingml/2006/main" noChangeAspect="1"/>
+            </wp:cNvGraphicFramePr>
+            <a:graphic xmlns:a="http://schemas.openxmlformats.org/drawingml/2006/main">
+              <a:graphicData uri="http://schemas.openxmlformats.org/drawingml/2006/picture">
+                <pic:pic xmlns:pic="http://schemas.openxmlformats.org/drawingml/2006/picture">
+                  <pic:nvPicPr>
+                    <pic:cNvPr id="0" name="Picture 16"/>
+                    <pic:cNvPicPr>
+                      <a:picLocks noChangeAspect="1" noChangeArrowheads="1"/>
+                    </pic:cNvPicPr>
+                  </pic:nvPicPr>
+                  <pic:blipFill>
+                    <a:blip r:embed="rId29">
+                      <a:extLst>
+                        <a:ext uri="{28A0092B-C50C-407E-A947-70E740481C1C}">
+                          <a14:useLocalDpi xmlns:a14="http://schemas.microsoft.com/office/drawing/2010/main" val="0"/>
+                        </a:ext>
+                      </a:extLst>
+                    </a:blip>
+                    <a:srcRect/>
+                    <a:stretch>
+                      <a:fillRect/>
+                    </a:stretch>
+                  </pic:blipFill>
+                  <pic:spPr bwMode="auto">
+                    <a:xfrm>
+                      <a:off x="0" y="0"/>
+                      <a:ext cx="5388610" cy="1340485"/>
+                    </a:xfrm>
+                    <a:prstGeom prst="rect">
+                      <a:avLst/>
+                    </a:prstGeom>
+                    <a:noFill/>
+                    <a:ln>
+                      <a:noFill/>
+                    </a:ln>
+                  </pic:spPr>
+                </pic:pic>
+              </a:graphicData>
+            </a:graphic>
+          </wp:anchor>
+        </w:drawing>
+      </w:r>
+      <w:r>
+        <w:t>En forma de factura, añadimos los productos (que previamente hemos añadido) a la tabla, acumulando el total y generando la propia factura de la venta. Más abajo aparece la opción de impuestos y descuentos.</w:t>
+      </w:r>
+    </w:p>
+    <w:p>
+      <w:pPr>
+        <w:jc w:val="both"/>
+      </w:pPr>
+    </w:p>
+    <w:p>
+      <w:pPr>
+        <w:jc w:val="both"/>
+      </w:pPr>
+      <w:r>
+        <w:t xml:space="preserve">Finalmente generaría un resguardo o factura que podemos descargar en </w:t>
       </w:r>
       <w:proofErr w:type="spellStart"/>
       <w:r>
-        <w:t>Frappe</w:t>
+        <w:rPr>
+          <w:i/>
+          <w:iCs/>
+        </w:rPr>
+        <w:t>pdf</w:t>
       </w:r>
       <w:proofErr w:type="spellEnd"/>
       <w:r>
-        <w:t xml:space="preserve"> Cloud. </w:t>
+        <w:t xml:space="preserve"> donde aparecen los detalles de la venta. </w:t>
       </w:r>
     </w:p>
     <w:p>
       <w:pPr>
-        <w:jc w:val="both"/>
-      </w:pPr>
+        <w:pStyle w:val="Ttulo1"/>
+      </w:pPr>
+      <w:bookmarkStart w:id="5" w:name="_Toc187756139"/>
+      <w:r>
+        <w:t>4. Administración y configuración avanzada.</w:t>
+      </w:r>
+      <w:bookmarkEnd w:id="5"/>
+      <w:r>
+        <w:t xml:space="preserve"> </w:t>
+      </w:r>
+    </w:p>
+    <w:p/>
+    <w:p/>
+    <w:p>
+      <w:pPr>
+        <w:rPr>
+          <w:u w:val="single"/>
+        </w:rPr>
+      </w:pPr>
+      <w:proofErr w:type="spellStart"/>
+      <w:r>
+        <w:t>serf</w:t>
+      </w:r>
+      <w:proofErr w:type="spellEnd"/>
+    </w:p>
+    <w:p/>
+    <w:p/>
+    <w:p/>
+    <w:p/>
+    <w:p/>
+    <w:p/>
+    <w:p/>
+    <w:p/>
+    <w:p/>
+    <w:p>
+      <w:pPr>
+        <w:pStyle w:val="Ttulo1"/>
+      </w:pPr>
+      <w:bookmarkStart w:id="6" w:name="_Toc187756140"/>
+      <w:r>
+        <w:rPr>
+          <w:noProof/>
+        </w:rPr>
+        <w:lastRenderedPageBreak/>
+        <w:drawing>
+          <wp:anchor distT="0" distB="0" distL="114300" distR="114300" simplePos="0" relativeHeight="251678720" behindDoc="0" locked="0" layoutInCell="1" allowOverlap="1" wp14:anchorId="73F4D33A" wp14:editId="75A1B940">
+            <wp:simplePos x="0" y="0"/>
+            <wp:positionH relativeFrom="margin">
+              <wp:align>center</wp:align>
+            </wp:positionH>
+            <wp:positionV relativeFrom="paragraph">
+              <wp:posOffset>623781</wp:posOffset>
+            </wp:positionV>
+            <wp:extent cx="6485255" cy="3440430"/>
+            <wp:effectExtent l="0" t="0" r="0" b="7620"/>
+            <wp:wrapSquare wrapText="bothSides"/>
+            <wp:docPr id="1167620168" name="Imagen 47"/>
+            <wp:cNvGraphicFramePr>
+              <a:graphicFrameLocks xmlns:a="http://schemas.openxmlformats.org/drawingml/2006/main" noChangeAspect="1"/>
+            </wp:cNvGraphicFramePr>
+            <a:graphic xmlns:a="http://schemas.openxmlformats.org/drawingml/2006/main">
+              <a:graphicData uri="http://schemas.openxmlformats.org/drawingml/2006/picture">
+                <pic:pic xmlns:pic="http://schemas.openxmlformats.org/drawingml/2006/picture">
+                  <pic:nvPicPr>
+                    <pic:cNvPr id="0" name="Picture 19"/>
+                    <pic:cNvPicPr>
+                      <a:picLocks noChangeAspect="1" noChangeArrowheads="1"/>
+                    </pic:cNvPicPr>
+                  </pic:nvPicPr>
+                  <pic:blipFill>
+                    <a:blip r:embed="rId30">
+                      <a:extLst>
+                        <a:ext uri="{28A0092B-C50C-407E-A947-70E740481C1C}">
+                          <a14:useLocalDpi xmlns:a14="http://schemas.microsoft.com/office/drawing/2010/main" val="0"/>
+                        </a:ext>
+                      </a:extLst>
+                    </a:blip>
+                    <a:srcRect/>
+                    <a:stretch>
+                      <a:fillRect/>
+                    </a:stretch>
+                  </pic:blipFill>
+                  <pic:spPr bwMode="auto">
+                    <a:xfrm>
+                      <a:off x="0" y="0"/>
+                      <a:ext cx="6485255" cy="3440430"/>
+                    </a:xfrm>
+                    <a:prstGeom prst="rect">
+                      <a:avLst/>
+                    </a:prstGeom>
+                    <a:noFill/>
+                    <a:ln>
+                      <a:noFill/>
+                    </a:ln>
+                  </pic:spPr>
+                </pic:pic>
+              </a:graphicData>
+            </a:graphic>
+            <wp14:sizeRelH relativeFrom="margin">
+              <wp14:pctWidth>0</wp14:pctWidth>
+            </wp14:sizeRelH>
+            <wp14:sizeRelV relativeFrom="margin">
+              <wp14:pctHeight>0</wp14:pctHeight>
+            </wp14:sizeRelV>
+          </wp:anchor>
+        </w:drawing>
+      </w:r>
+      <w:r>
+        <w:rPr>
+          <w:noProof/>
+        </w:rPr>
+        <w:drawing>
+          <wp:anchor distT="0" distB="0" distL="114300" distR="114300" simplePos="0" relativeHeight="251679744" behindDoc="0" locked="0" layoutInCell="1" allowOverlap="1" wp14:anchorId="4850049F" wp14:editId="2DFB54C0">
+            <wp:simplePos x="0" y="0"/>
+            <wp:positionH relativeFrom="margin">
+              <wp:align>center</wp:align>
+            </wp:positionH>
+            <wp:positionV relativeFrom="paragraph">
+              <wp:posOffset>4303818</wp:posOffset>
+            </wp:positionV>
+            <wp:extent cx="6518910" cy="4492625"/>
+            <wp:effectExtent l="0" t="0" r="0" b="3175"/>
+            <wp:wrapTopAndBottom/>
+            <wp:docPr id="914071553" name="Imagen 49"/>
+            <wp:cNvGraphicFramePr>
+              <a:graphicFrameLocks xmlns:a="http://schemas.openxmlformats.org/drawingml/2006/main" noChangeAspect="1"/>
+            </wp:cNvGraphicFramePr>
+            <a:graphic xmlns:a="http://schemas.openxmlformats.org/drawingml/2006/main">
+              <a:graphicData uri="http://schemas.openxmlformats.org/drawingml/2006/picture">
+                <pic:pic xmlns:pic="http://schemas.openxmlformats.org/drawingml/2006/picture">
+                  <pic:nvPicPr>
+                    <pic:cNvPr id="0" name="Picture 21"/>
+                    <pic:cNvPicPr>
+                      <a:picLocks noChangeAspect="1" noChangeArrowheads="1"/>
+                    </pic:cNvPicPr>
+                  </pic:nvPicPr>
+                  <pic:blipFill>
+                    <a:blip r:embed="rId31">
+                      <a:extLst>
+                        <a:ext uri="{28A0092B-C50C-407E-A947-70E740481C1C}">
+                          <a14:useLocalDpi xmlns:a14="http://schemas.microsoft.com/office/drawing/2010/main" val="0"/>
+                        </a:ext>
+                      </a:extLst>
+                    </a:blip>
+                    <a:srcRect/>
+                    <a:stretch>
+                      <a:fillRect/>
+                    </a:stretch>
+                  </pic:blipFill>
+                  <pic:spPr bwMode="auto">
+                    <a:xfrm>
+                      <a:off x="0" y="0"/>
+                      <a:ext cx="6518910" cy="4492625"/>
+                    </a:xfrm>
+                    <a:prstGeom prst="rect">
+                      <a:avLst/>
+                    </a:prstGeom>
+                    <a:noFill/>
+                    <a:ln>
+                      <a:noFill/>
+                    </a:ln>
+                  </pic:spPr>
+                </pic:pic>
+              </a:graphicData>
+            </a:graphic>
+            <wp14:sizeRelH relativeFrom="margin">
+              <wp14:pctWidth>0</wp14:pctWidth>
+            </wp14:sizeRelH>
+            <wp14:sizeRelV relativeFrom="margin">
+              <wp14:pctHeight>0</wp14:pctHeight>
+            </wp14:sizeRelV>
+          </wp:anchor>
+        </w:drawing>
+      </w:r>
+      <w:r>
+        <w:t>5. Anexo I: análisis de rendimientos</w:t>
+      </w:r>
+      <w:bookmarkEnd w:id="6"/>
+      <w:r>
+        <w:t xml:space="preserve"> </w:t>
+      </w:r>
     </w:p>
     <w:p>
       <w:pPr>
         <w:jc w:val="both"/>
       </w:pPr>
     </w:p>
+    <w:p>
+      <w:pPr>
+        <w:pStyle w:val="Ttulo2"/>
+        <w:rPr>
+          <w:u w:val="single"/>
+        </w:rPr>
+      </w:pPr>
+      <w:bookmarkStart w:id="7" w:name="_Toc187756141"/>
+      <w:r>
+        <w:rPr>
+          <w:noProof/>
+        </w:rPr>
+        <w:lastRenderedPageBreak/>
+        <w:drawing>
+          <wp:anchor distT="0" distB="0" distL="114300" distR="114300" simplePos="0" relativeHeight="251680768" behindDoc="0" locked="0" layoutInCell="1" allowOverlap="1" wp14:anchorId="681977F1" wp14:editId="0FE064F4">
+            <wp:simplePos x="0" y="0"/>
+            <wp:positionH relativeFrom="margin">
+              <wp:align>left</wp:align>
+            </wp:positionH>
+            <wp:positionV relativeFrom="paragraph">
+              <wp:posOffset>812588</wp:posOffset>
+            </wp:positionV>
+            <wp:extent cx="5683715" cy="8075364"/>
+            <wp:effectExtent l="0" t="0" r="0" b="1905"/>
+            <wp:wrapTopAndBottom/>
+            <wp:docPr id="201861460" name="Imagen 48"/>
+            <wp:cNvGraphicFramePr>
+              <a:graphicFrameLocks xmlns:a="http://schemas.openxmlformats.org/drawingml/2006/main" noChangeAspect="1"/>
+            </wp:cNvGraphicFramePr>
+            <a:graphic xmlns:a="http://schemas.openxmlformats.org/drawingml/2006/main">
+              <a:graphicData uri="http://schemas.openxmlformats.org/drawingml/2006/picture">
+                <pic:pic xmlns:pic="http://schemas.openxmlformats.org/drawingml/2006/picture">
+                  <pic:nvPicPr>
+                    <pic:cNvPr id="0" name="Picture 20"/>
+                    <pic:cNvPicPr>
+                      <a:picLocks noChangeAspect="1" noChangeArrowheads="1"/>
+                    </pic:cNvPicPr>
+                  </pic:nvPicPr>
+                  <pic:blipFill>
+                    <a:blip r:embed="rId32">
+                      <a:extLst>
+                        <a:ext uri="{28A0092B-C50C-407E-A947-70E740481C1C}">
+                          <a14:useLocalDpi xmlns:a14="http://schemas.microsoft.com/office/drawing/2010/main" val="0"/>
+                        </a:ext>
+                      </a:extLst>
+                    </a:blip>
+                    <a:srcRect/>
+                    <a:stretch>
+                      <a:fillRect/>
+                    </a:stretch>
+                  </pic:blipFill>
+                  <pic:spPr bwMode="auto">
+                    <a:xfrm>
+                      <a:off x="0" y="0"/>
+                      <a:ext cx="5683715" cy="8075364"/>
+                    </a:xfrm>
+                    <a:prstGeom prst="rect">
+                      <a:avLst/>
+                    </a:prstGeom>
+                    <a:noFill/>
+                    <a:ln>
+                      <a:noFill/>
+                    </a:ln>
+                  </pic:spPr>
+                </pic:pic>
+              </a:graphicData>
+            </a:graphic>
+          </wp:anchor>
+        </w:drawing>
+      </w:r>
+      <w:r>
+        <w:t>Factura</w:t>
+      </w:r>
+      <w:bookmarkEnd w:id="7"/>
+    </w:p>
+    <w:p/>
+    <w:p/>
+    <w:p>
+      <w:pPr>
+        <w:pStyle w:val="Ttulo1"/>
+      </w:pPr>
+      <w:bookmarkStart w:id="8" w:name="_Toc187756142"/>
+      <w:r>
+        <w:lastRenderedPageBreak/>
+        <w:t>6. Documentación</w:t>
+      </w:r>
+      <w:bookmarkEnd w:id="8"/>
+      <w:r>
+        <w:t xml:space="preserve"> </w:t>
+      </w:r>
+    </w:p>
     <w:sectPr>
-      <w:headerReference w:type="default" r:id="rId18"/>
-      <w:footerReference w:type="default" r:id="rId19"/>
+      <w:headerReference w:type="default" r:id="rId33"/>
+      <w:footerReference w:type="default" r:id="rId34"/>
       <w:pgSz w:w="11906" w:h="16838"/>
       <w:pgMar w:top="1417" w:right="1701" w:bottom="1417" w:left="1701" w:header="708" w:footer="159" w:gutter="0"/>
       <w:pgNumType w:start="0"/>
@@ -4867,7 +6890,7 @@
 </file>
 
 <file path=word/endnotes.xml><?xml version="1.0" encoding="utf-8"?>
-<w:endnotes xmlns:wpc="http://schemas.microsoft.com/office/word/2010/wordprocessingCanvas" xmlns:cx="http://schemas.microsoft.com/office/drawing/2014/chartex" xmlns:cx1="http://schemas.microsoft.com/office/drawing/2015/9/8/chartex" xmlns:cx2="http://schemas.microsoft.com/office/drawing/2015/10/21/chartex" xmlns:cx3="http://schemas.microsoft.com/office/drawing/2016/5/9/chartex" xmlns:cx4="http://schemas.microsoft.com/office/drawing/2016/5/10/chartex" xmlns:cx5="http://schemas.microsoft.com/office/drawing/2016/5/11/chartex" xmlns:cx6="http://schemas.microsoft.com/office/drawing/2016/5/12/chartex" xmlns:cx7="http://schemas.microsoft.com/office/drawing/2016/5/13/chartex" xmlns:cx8="http://schemas.microsoft.com/office/drawing/2016/5/14/chartex" xmlns:mc="http://schemas.openxmlformats.org/markup-compatibility/2006" xmlns:aink="http://schemas.microsoft.com/office/drawing/2016/ink" xmlns:am3d="http://schemas.microsoft.com/office/drawing/2017/model3d" xmlns:o="urn:schemas-microsoft-com:office:office" xmlns:oel="http://schemas.microsoft.com/office/2019/extlst" xmlns:r="http://schemas.openxmlformats.org/officeDocument/2006/relationships" xmlns:m="http://schemas.openxmlformats.org/officeDocument/2006/math" xmlns:v="urn:schemas-microsoft-com:vml" xmlns:wp14="http://schemas.microsoft.com/office/word/2010/wordprocessingDrawing" xmlns:wp="http://schemas.openxmlformats.org/drawingml/2006/wordprocessingDrawing" xmlns:w10="urn:schemas-microsoft-com:office:word" xmlns:w="http://schemas.openxmlformats.org/wordprocessingml/2006/main" xmlns:w14="http://schemas.microsoft.com/office/word/2010/wordml" xmlns:w15="http://schemas.microsoft.com/office/word/2012/wordml" xmlns:w16cex="http://schemas.microsoft.com/office/word/2018/wordml/cex" xmlns:w16cid="http://schemas.microsoft.com/office/word/2016/wordml/cid" xmlns:w16="http://schemas.microsoft.com/office/word/2018/wordml" xmlns:w16du="http://schemas.microsoft.com/office/word/2023/wordml/word16du" xmlns:w16sdtdh="http://schemas.microsoft.com/office/word/2020/wordml/sdtdatahash" xmlns:w16se="http://schemas.microsoft.com/office/word/2015/wordml/symex" xmlns:wpg="http://schemas.microsoft.com/office/word/2010/wordprocessingGroup" xmlns:wpi="http://schemas.microsoft.com/office/word/2010/wordprocessingInk" xmlns:wne="http://schemas.microsoft.com/office/word/2006/wordml" xmlns:wps="http://schemas.microsoft.com/office/word/2010/wordprocessingShape" mc:Ignorable="w14 w15 w16se w16cid w16 w16cex w16sdtdh w16du wp14">
+<w:endnotes xmlns:wpc="http://schemas.microsoft.com/office/word/2010/wordprocessingCanvas" xmlns:cx="http://schemas.microsoft.com/office/drawing/2014/chartex" xmlns:cx1="http://schemas.microsoft.com/office/drawing/2015/9/8/chartex" xmlns:cx2="http://schemas.microsoft.com/office/drawing/2015/10/21/chartex" xmlns:cx3="http://schemas.microsoft.com/office/drawing/2016/5/9/chartex" xmlns:cx4="http://schemas.microsoft.com/office/drawing/2016/5/10/chartex" xmlns:cx5="http://schemas.microsoft.com/office/drawing/2016/5/11/chartex" xmlns:cx6="http://schemas.microsoft.com/office/drawing/2016/5/12/chartex" xmlns:cx7="http://schemas.microsoft.com/office/drawing/2016/5/13/chartex" xmlns:cx8="http://schemas.microsoft.com/office/drawing/2016/5/14/chartex" xmlns:mc="http://schemas.openxmlformats.org/markup-compatibility/2006" xmlns:aink="http://schemas.microsoft.com/office/drawing/2016/ink" xmlns:am3d="http://schemas.microsoft.com/office/drawing/2017/model3d" xmlns:o="urn:schemas-microsoft-com:office:office" xmlns:oel="http://schemas.microsoft.com/office/2019/extlst" xmlns:r="http://schemas.openxmlformats.org/officeDocument/2006/relationships" xmlns:m="http://schemas.openxmlformats.org/officeDocument/2006/math" xmlns:v="urn:schemas-microsoft-com:vml" xmlns:wp14="http://schemas.microsoft.com/office/word/2010/wordprocessingDrawing" xmlns:wp="http://schemas.openxmlformats.org/drawingml/2006/wordprocessingDrawing" xmlns:w10="urn:schemas-microsoft-com:office:word" xmlns:w="http://schemas.openxmlformats.org/wordprocessingml/2006/main" xmlns:w14="http://schemas.microsoft.com/office/word/2010/wordml" xmlns:w15="http://schemas.microsoft.com/office/word/2012/wordml" xmlns:w16cex="http://schemas.microsoft.com/office/word/2018/wordml/cex" xmlns:w16cid="http://schemas.microsoft.com/office/word/2016/wordml/cid" xmlns:w16="http://schemas.microsoft.com/office/word/2018/wordml" xmlns:w16du="http://schemas.microsoft.com/office/word/2023/wordml/word16du" xmlns:w16sdtdh="http://schemas.microsoft.com/office/word/2020/wordml/sdtdatahash" xmlns:w16sdtfl="http://schemas.microsoft.com/office/word/2024/wordml/sdtformatlock" xmlns:w16se="http://schemas.microsoft.com/office/word/2015/wordml/symex" xmlns:wpg="http://schemas.microsoft.com/office/word/2010/wordprocessingGroup" xmlns:wpi="http://schemas.microsoft.com/office/word/2010/wordprocessingInk" xmlns:wne="http://schemas.microsoft.com/office/word/2006/wordml" xmlns:wps="http://schemas.microsoft.com/office/word/2010/wordprocessingShape" mc:Ignorable="w14 w15 w16se w16cid w16 w16cex w16sdtdh w16sdtfl w16du wp14">
   <w:endnote w:type="separator" w:id="-1">
     <w:p>
       <w:pPr>
@@ -4892,7 +6915,7 @@
 </file>
 
 <file path=word/footer1.xml><?xml version="1.0" encoding="utf-8"?>
-<w:ftr xmlns:wpc="http://schemas.microsoft.com/office/word/2010/wordprocessingCanvas" xmlns:cx="http://schemas.microsoft.com/office/drawing/2014/chartex" xmlns:cx1="http://schemas.microsoft.com/office/drawing/2015/9/8/chartex" xmlns:cx2="http://schemas.microsoft.com/office/drawing/2015/10/21/chartex" xmlns:cx3="http://schemas.microsoft.com/office/drawing/2016/5/9/chartex" xmlns:cx4="http://schemas.microsoft.com/office/drawing/2016/5/10/chartex" xmlns:cx5="http://schemas.microsoft.com/office/drawing/2016/5/11/chartex" xmlns:cx6="http://schemas.microsoft.com/office/drawing/2016/5/12/chartex" xmlns:cx7="http://schemas.microsoft.com/office/drawing/2016/5/13/chartex" xmlns:cx8="http://schemas.microsoft.com/office/drawing/2016/5/14/chartex" xmlns:mc="http://schemas.openxmlformats.org/markup-compatibility/2006" xmlns:aink="http://schemas.microsoft.com/office/drawing/2016/ink" xmlns:am3d="http://schemas.microsoft.com/office/drawing/2017/model3d" xmlns:o="urn:schemas-microsoft-com:office:office" xmlns:oel="http://schemas.microsoft.com/office/2019/extlst" xmlns:r="http://schemas.openxmlformats.org/officeDocument/2006/relationships" xmlns:m="http://schemas.openxmlformats.org/officeDocument/2006/math" xmlns:v="urn:schemas-microsoft-com:vml" xmlns:wp14="http://schemas.microsoft.com/office/word/2010/wordprocessingDrawing" xmlns:wp="http://schemas.openxmlformats.org/drawingml/2006/wordprocessingDrawing" xmlns:w10="urn:schemas-microsoft-com:office:word" xmlns:w="http://schemas.openxmlformats.org/wordprocessingml/2006/main" xmlns:w14="http://schemas.microsoft.com/office/word/2010/wordml" xmlns:w15="http://schemas.microsoft.com/office/word/2012/wordml" xmlns:w16cex="http://schemas.microsoft.com/office/word/2018/wordml/cex" xmlns:w16cid="http://schemas.microsoft.com/office/word/2016/wordml/cid" xmlns:w16="http://schemas.microsoft.com/office/word/2018/wordml" xmlns:w16du="http://schemas.microsoft.com/office/word/2023/wordml/word16du" xmlns:w16sdtdh="http://schemas.microsoft.com/office/word/2020/wordml/sdtdatahash" xmlns:w16se="http://schemas.microsoft.com/office/word/2015/wordml/symex" xmlns:wpg="http://schemas.microsoft.com/office/word/2010/wordprocessingGroup" xmlns:wpi="http://schemas.microsoft.com/office/word/2010/wordprocessingInk" xmlns:wne="http://schemas.microsoft.com/office/word/2006/wordml" xmlns:wps="http://schemas.microsoft.com/office/word/2010/wordprocessingShape" mc:Ignorable="w14 w15 w16se w16cid w16 w16cex w16sdtdh w16du wp14">
+<w:ftr xmlns:wpc="http://schemas.microsoft.com/office/word/2010/wordprocessingCanvas" xmlns:cx="http://schemas.microsoft.com/office/drawing/2014/chartex" xmlns:cx1="http://schemas.microsoft.com/office/drawing/2015/9/8/chartex" xmlns:cx2="http://schemas.microsoft.com/office/drawing/2015/10/21/chartex" xmlns:cx3="http://schemas.microsoft.com/office/drawing/2016/5/9/chartex" xmlns:cx4="http://schemas.microsoft.com/office/drawing/2016/5/10/chartex" xmlns:cx5="http://schemas.microsoft.com/office/drawing/2016/5/11/chartex" xmlns:cx6="http://schemas.microsoft.com/office/drawing/2016/5/12/chartex" xmlns:cx7="http://schemas.microsoft.com/office/drawing/2016/5/13/chartex" xmlns:cx8="http://schemas.microsoft.com/office/drawing/2016/5/14/chartex" xmlns:mc="http://schemas.openxmlformats.org/markup-compatibility/2006" xmlns:aink="http://schemas.microsoft.com/office/drawing/2016/ink" xmlns:am3d="http://schemas.microsoft.com/office/drawing/2017/model3d" xmlns:o="urn:schemas-microsoft-com:office:office" xmlns:oel="http://schemas.microsoft.com/office/2019/extlst" xmlns:r="http://schemas.openxmlformats.org/officeDocument/2006/relationships" xmlns:m="http://schemas.openxmlformats.org/officeDocument/2006/math" xmlns:v="urn:schemas-microsoft-com:vml" xmlns:wp14="http://schemas.microsoft.com/office/word/2010/wordprocessingDrawing" xmlns:wp="http://schemas.openxmlformats.org/drawingml/2006/wordprocessingDrawing" xmlns:w10="urn:schemas-microsoft-com:office:word" xmlns:w="http://schemas.openxmlformats.org/wordprocessingml/2006/main" xmlns:w14="http://schemas.microsoft.com/office/word/2010/wordml" xmlns:w15="http://schemas.microsoft.com/office/word/2012/wordml" xmlns:w16cex="http://schemas.microsoft.com/office/word/2018/wordml/cex" xmlns:w16cid="http://schemas.microsoft.com/office/word/2016/wordml/cid" xmlns:w16="http://schemas.microsoft.com/office/word/2018/wordml" xmlns:w16du="http://schemas.microsoft.com/office/word/2023/wordml/word16du" xmlns:w16sdtdh="http://schemas.microsoft.com/office/word/2020/wordml/sdtdatahash" xmlns:w16sdtfl="http://schemas.microsoft.com/office/word/2024/wordml/sdtformatlock" xmlns:w16se="http://schemas.microsoft.com/office/word/2015/wordml/symex" xmlns:wpg="http://schemas.microsoft.com/office/word/2010/wordprocessingGroup" xmlns:wpi="http://schemas.microsoft.com/office/word/2010/wordprocessingInk" xmlns:wne="http://schemas.microsoft.com/office/word/2006/wordml" xmlns:wps="http://schemas.microsoft.com/office/word/2010/wordprocessingShape" mc:Ignorable="w14 w15 w16se w16cid w16 w16cex w16sdtdh w16sdtfl w16du wp14">
   <w:p>
     <w:pPr>
       <w:pStyle w:val="Piedepgina"/>
@@ -4972,7 +6995,7 @@
             </wp:anchor>
           </w:drawing>
         </mc:Choice>
-        <mc:Fallback xmlns:w16sdtfl="http://schemas.microsoft.com/office/word/2024/wordml/sdtformatlock">
+        <mc:Fallback>
           <w:pict>
             <v:line w14:anchorId="4B389EBF" id="Conector recto 2" o:spid="_x0000_s1026" style="position:absolute;z-index:251664384;visibility:visible;mso-wrap-style:square;mso-width-percent:0;mso-height-percent:0;mso-wrap-distance-left:9pt;mso-wrap-distance-top:0;mso-wrap-distance-right:9pt;mso-wrap-distance-bottom:0;mso-position-horizontal:absolute;mso-position-horizontal-relative:text;mso-position-vertical:absolute;mso-position-vertical-relative:text;mso-width-percent:0;mso-height-percent:0;mso-width-relative:margin;mso-height-relative:margin" from="-39.65pt,-8.5pt" to="490.4pt,-7.9pt" o:gfxdata="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" strokecolor="#a8d08d [1945]" strokeweight=".5pt">
               <v:stroke joinstyle="miter"/>
@@ -5143,7 +7166,7 @@
 </file>
 
 <file path=word/footnotes.xml><?xml version="1.0" encoding="utf-8"?>
-<w:footnotes xmlns:wpc="http://schemas.microsoft.com/office/word/2010/wordprocessingCanvas" xmlns:cx="http://schemas.microsoft.com/office/drawing/2014/chartex" xmlns:cx1="http://schemas.microsoft.com/office/drawing/2015/9/8/chartex" xmlns:cx2="http://schemas.microsoft.com/office/drawing/2015/10/21/chartex" xmlns:cx3="http://schemas.microsoft.com/office/drawing/2016/5/9/chartex" xmlns:cx4="http://schemas.microsoft.com/office/drawing/2016/5/10/chartex" xmlns:cx5="http://schemas.microsoft.com/office/drawing/2016/5/11/chartex" xmlns:cx6="http://schemas.microsoft.com/office/drawing/2016/5/12/chartex" xmlns:cx7="http://schemas.microsoft.com/office/drawing/2016/5/13/chartex" xmlns:cx8="http://schemas.microsoft.com/office/drawing/2016/5/14/chartex" xmlns:mc="http://schemas.openxmlformats.org/markup-compatibility/2006" xmlns:aink="http://schemas.microsoft.com/office/drawing/2016/ink" xmlns:am3d="http://schemas.microsoft.com/office/drawing/2017/model3d" xmlns:o="urn:schemas-microsoft-com:office:office" xmlns:oel="http://schemas.microsoft.com/office/2019/extlst" xmlns:r="http://schemas.openxmlformats.org/officeDocument/2006/relationships" xmlns:m="http://schemas.openxmlformats.org/officeDocument/2006/math" xmlns:v="urn:schemas-microsoft-com:vml" xmlns:wp14="http://schemas.microsoft.com/office/word/2010/wordprocessingDrawing" xmlns:wp="http://schemas.openxmlformats.org/drawingml/2006/wordprocessingDrawing" xmlns:w10="urn:schemas-microsoft-com:office:word" xmlns:w="http://schemas.openxmlformats.org/wordprocessingml/2006/main" xmlns:w14="http://schemas.microsoft.com/office/word/2010/wordml" xmlns:w15="http://schemas.microsoft.com/office/word/2012/wordml" xmlns:w16cex="http://schemas.microsoft.com/office/word/2018/wordml/cex" xmlns:w16cid="http://schemas.microsoft.com/office/word/2016/wordml/cid" xmlns:w16="http://schemas.microsoft.com/office/word/2018/wordml" xmlns:w16du="http://schemas.microsoft.com/office/word/2023/wordml/word16du" xmlns:w16sdtdh="http://schemas.microsoft.com/office/word/2020/wordml/sdtdatahash" xmlns:w16se="http://schemas.microsoft.com/office/word/2015/wordml/symex" xmlns:wpg="http://schemas.microsoft.com/office/word/2010/wordprocessingGroup" xmlns:wpi="http://schemas.microsoft.com/office/word/2010/wordprocessingInk" xmlns:wne="http://schemas.microsoft.com/office/word/2006/wordml" xmlns:wps="http://schemas.microsoft.com/office/word/2010/wordprocessingShape" mc:Ignorable="w14 w15 w16se w16cid w16 w16cex w16sdtdh w16du wp14">
+<w:footnotes xmlns:wpc="http://schemas.microsoft.com/office/word/2010/wordprocessingCanvas" xmlns:cx="http://schemas.microsoft.com/office/drawing/2014/chartex" xmlns:cx1="http://schemas.microsoft.com/office/drawing/2015/9/8/chartex" xmlns:cx2="http://schemas.microsoft.com/office/drawing/2015/10/21/chartex" xmlns:cx3="http://schemas.microsoft.com/office/drawing/2016/5/9/chartex" xmlns:cx4="http://schemas.microsoft.com/office/drawing/2016/5/10/chartex" xmlns:cx5="http://schemas.microsoft.com/office/drawing/2016/5/11/chartex" xmlns:cx6="http://schemas.microsoft.com/office/drawing/2016/5/12/chartex" xmlns:cx7="http://schemas.microsoft.com/office/drawing/2016/5/13/chartex" xmlns:cx8="http://schemas.microsoft.com/office/drawing/2016/5/14/chartex" xmlns:mc="http://schemas.openxmlformats.org/markup-compatibility/2006" xmlns:aink="http://schemas.microsoft.com/office/drawing/2016/ink" xmlns:am3d="http://schemas.microsoft.com/office/drawing/2017/model3d" xmlns:o="urn:schemas-microsoft-com:office:office" xmlns:oel="http://schemas.microsoft.com/office/2019/extlst" xmlns:r="http://schemas.openxmlformats.org/officeDocument/2006/relationships" xmlns:m="http://schemas.openxmlformats.org/officeDocument/2006/math" xmlns:v="urn:schemas-microsoft-com:vml" xmlns:wp14="http://schemas.microsoft.com/office/word/2010/wordprocessingDrawing" xmlns:wp="http://schemas.openxmlformats.org/drawingml/2006/wordprocessingDrawing" xmlns:w10="urn:schemas-microsoft-com:office:word" xmlns:w="http://schemas.openxmlformats.org/wordprocessingml/2006/main" xmlns:w14="http://schemas.microsoft.com/office/word/2010/wordml" xmlns:w15="http://schemas.microsoft.com/office/word/2012/wordml" xmlns:w16cex="http://schemas.microsoft.com/office/word/2018/wordml/cex" xmlns:w16cid="http://schemas.microsoft.com/office/word/2016/wordml/cid" xmlns:w16="http://schemas.microsoft.com/office/word/2018/wordml" xmlns:w16du="http://schemas.microsoft.com/office/word/2023/wordml/word16du" xmlns:w16sdtdh="http://schemas.microsoft.com/office/word/2020/wordml/sdtdatahash" xmlns:w16sdtfl="http://schemas.microsoft.com/office/word/2024/wordml/sdtformatlock" xmlns:w16se="http://schemas.microsoft.com/office/word/2015/wordml/symex" xmlns:wpg="http://schemas.microsoft.com/office/word/2010/wordprocessingGroup" xmlns:wpi="http://schemas.microsoft.com/office/word/2010/wordprocessingInk" xmlns:wne="http://schemas.microsoft.com/office/word/2006/wordml" xmlns:wps="http://schemas.microsoft.com/office/word/2010/wordprocessingShape" mc:Ignorable="w14 w15 w16se w16cid w16 w16cex w16sdtdh w16sdtfl w16du wp14">
   <w:footnote w:type="separator" w:id="-1">
     <w:p>
       <w:pPr>
@@ -5168,7 +7191,7 @@
 </file>
 
 <file path=word/header1.xml><?xml version="1.0" encoding="utf-8"?>
-<w:hdr xmlns:wpc="http://schemas.microsoft.com/office/word/2010/wordprocessingCanvas" xmlns:cx="http://schemas.microsoft.com/office/drawing/2014/chartex" xmlns:cx1="http://schemas.microsoft.com/office/drawing/2015/9/8/chartex" xmlns:cx2="http://schemas.microsoft.com/office/drawing/2015/10/21/chartex" xmlns:cx3="http://schemas.microsoft.com/office/drawing/2016/5/9/chartex" xmlns:cx4="http://schemas.microsoft.com/office/drawing/2016/5/10/chartex" xmlns:cx5="http://schemas.microsoft.com/office/drawing/2016/5/11/chartex" xmlns:cx6="http://schemas.microsoft.com/office/drawing/2016/5/12/chartex" xmlns:cx7="http://schemas.microsoft.com/office/drawing/2016/5/13/chartex" xmlns:cx8="http://schemas.microsoft.com/office/drawing/2016/5/14/chartex" xmlns:mc="http://schemas.openxmlformats.org/markup-compatibility/2006" xmlns:aink="http://schemas.microsoft.com/office/drawing/2016/ink" xmlns:am3d="http://schemas.microsoft.com/office/drawing/2017/model3d" xmlns:o="urn:schemas-microsoft-com:office:office" xmlns:oel="http://schemas.microsoft.com/office/2019/extlst" xmlns:r="http://schemas.openxmlformats.org/officeDocument/2006/relationships" xmlns:m="http://schemas.openxmlformats.org/officeDocument/2006/math" xmlns:v="urn:schemas-microsoft-com:vml" xmlns:wp14="http://schemas.microsoft.com/office/word/2010/wordprocessingDrawing" xmlns:wp="http://schemas.openxmlformats.org/drawingml/2006/wordprocessingDrawing" xmlns:w10="urn:schemas-microsoft-com:office:word" xmlns:w="http://schemas.openxmlformats.org/wordprocessingml/2006/main" xmlns:w14="http://schemas.microsoft.com/office/word/2010/wordml" xmlns:w15="http://schemas.microsoft.com/office/word/2012/wordml" xmlns:w16cex="http://schemas.microsoft.com/office/word/2018/wordml/cex" xmlns:w16cid="http://schemas.microsoft.com/office/word/2016/wordml/cid" xmlns:w16="http://schemas.microsoft.com/office/word/2018/wordml" xmlns:w16du="http://schemas.microsoft.com/office/word/2023/wordml/word16du" xmlns:w16sdtdh="http://schemas.microsoft.com/office/word/2020/wordml/sdtdatahash" xmlns:w16se="http://schemas.microsoft.com/office/word/2015/wordml/symex" xmlns:wpg="http://schemas.microsoft.com/office/word/2010/wordprocessingGroup" xmlns:wpi="http://schemas.microsoft.com/office/word/2010/wordprocessingInk" xmlns:wne="http://schemas.microsoft.com/office/word/2006/wordml" xmlns:wps="http://schemas.microsoft.com/office/word/2010/wordprocessingShape" mc:Ignorable="w14 w15 w16se w16cid w16 w16cex w16sdtdh w16du wp14">
+<w:hdr xmlns:wpc="http://schemas.microsoft.com/office/word/2010/wordprocessingCanvas" xmlns:cx="http://schemas.microsoft.com/office/drawing/2014/chartex" xmlns:cx1="http://schemas.microsoft.com/office/drawing/2015/9/8/chartex" xmlns:cx2="http://schemas.microsoft.com/office/drawing/2015/10/21/chartex" xmlns:cx3="http://schemas.microsoft.com/office/drawing/2016/5/9/chartex" xmlns:cx4="http://schemas.microsoft.com/office/drawing/2016/5/10/chartex" xmlns:cx5="http://schemas.microsoft.com/office/drawing/2016/5/11/chartex" xmlns:cx6="http://schemas.microsoft.com/office/drawing/2016/5/12/chartex" xmlns:cx7="http://schemas.microsoft.com/office/drawing/2016/5/13/chartex" xmlns:cx8="http://schemas.microsoft.com/office/drawing/2016/5/14/chartex" xmlns:mc="http://schemas.openxmlformats.org/markup-compatibility/2006" xmlns:aink="http://schemas.microsoft.com/office/drawing/2016/ink" xmlns:am3d="http://schemas.microsoft.com/office/drawing/2017/model3d" xmlns:o="urn:schemas-microsoft-com:office:office" xmlns:oel="http://schemas.microsoft.com/office/2019/extlst" xmlns:r="http://schemas.openxmlformats.org/officeDocument/2006/relationships" xmlns:m="http://schemas.openxmlformats.org/officeDocument/2006/math" xmlns:v="urn:schemas-microsoft-com:vml" xmlns:wp14="http://schemas.microsoft.com/office/word/2010/wordprocessingDrawing" xmlns:wp="http://schemas.openxmlformats.org/drawingml/2006/wordprocessingDrawing" xmlns:w10="urn:schemas-microsoft-com:office:word" xmlns:w="http://schemas.openxmlformats.org/wordprocessingml/2006/main" xmlns:w14="http://schemas.microsoft.com/office/word/2010/wordml" xmlns:w15="http://schemas.microsoft.com/office/word/2012/wordml" xmlns:w16cex="http://schemas.microsoft.com/office/word/2018/wordml/cex" xmlns:w16cid="http://schemas.microsoft.com/office/word/2016/wordml/cid" xmlns:w16="http://schemas.microsoft.com/office/word/2018/wordml" xmlns:w16du="http://schemas.microsoft.com/office/word/2023/wordml/word16du" xmlns:w16sdtdh="http://schemas.microsoft.com/office/word/2020/wordml/sdtdatahash" xmlns:w16sdtfl="http://schemas.microsoft.com/office/word/2024/wordml/sdtformatlock" xmlns:w16se="http://schemas.microsoft.com/office/word/2015/wordml/symex" xmlns:wpg="http://schemas.microsoft.com/office/word/2010/wordprocessingGroup" xmlns:wpi="http://schemas.microsoft.com/office/word/2010/wordprocessingInk" xmlns:wne="http://schemas.microsoft.com/office/word/2006/wordml" xmlns:wps="http://schemas.microsoft.com/office/word/2010/wordprocessingShape" mc:Ignorable="w14 w15 w16se w16cid w16 w16cex w16sdtdh w16sdtfl w16du wp14">
   <w:p>
     <w:pPr>
       <w:pStyle w:val="Encabezado"/>
@@ -5518,7 +7541,7 @@
 </file>
 
 <file path=word/numbering.xml><?xml version="1.0" encoding="utf-8"?>
-<w:numbering xmlns:wpc="http://schemas.microsoft.com/office/word/2010/wordprocessingCanvas" xmlns:cx="http://schemas.microsoft.com/office/drawing/2014/chartex" xmlns:cx1="http://schemas.microsoft.com/office/drawing/2015/9/8/chartex" xmlns:cx2="http://schemas.microsoft.com/office/drawing/2015/10/21/chartex" xmlns:cx3="http://schemas.microsoft.com/office/drawing/2016/5/9/chartex" xmlns:cx4="http://schemas.microsoft.com/office/drawing/2016/5/10/chartex" xmlns:cx5="http://schemas.microsoft.com/office/drawing/2016/5/11/chartex" xmlns:cx6="http://schemas.microsoft.com/office/drawing/2016/5/12/chartex" xmlns:cx7="http://schemas.microsoft.com/office/drawing/2016/5/13/chartex" xmlns:cx8="http://schemas.microsoft.com/office/drawing/2016/5/14/chartex" xmlns:mc="http://schemas.openxmlformats.org/markup-compatibility/2006" xmlns:aink="http://schemas.microsoft.com/office/drawing/2016/ink" xmlns:am3d="http://schemas.microsoft.com/office/drawing/2017/model3d" xmlns:o="urn:schemas-microsoft-com:office:office" xmlns:oel="http://schemas.microsoft.com/office/2019/extlst" xmlns:r="http://schemas.openxmlformats.org/officeDocument/2006/relationships" xmlns:m="http://schemas.openxmlformats.org/officeDocument/2006/math" xmlns:v="urn:schemas-microsoft-com:vml" xmlns:wp14="http://schemas.microsoft.com/office/word/2010/wordprocessingDrawing" xmlns:wp="http://schemas.openxmlformats.org/drawingml/2006/wordprocessingDrawing" xmlns:w10="urn:schemas-microsoft-com:office:word" xmlns:w="http://schemas.openxmlformats.org/wordprocessingml/2006/main" xmlns:w14="http://schemas.microsoft.com/office/word/2010/wordml" xmlns:w15="http://schemas.microsoft.com/office/word/2012/wordml" xmlns:w16cex="http://schemas.microsoft.com/office/word/2018/wordml/cex" xmlns:w16cid="http://schemas.microsoft.com/office/word/2016/wordml/cid" xmlns:w16="http://schemas.microsoft.com/office/word/2018/wordml" xmlns:w16du="http://schemas.microsoft.com/office/word/2023/wordml/word16du" xmlns:w16sdtdh="http://schemas.microsoft.com/office/word/2020/wordml/sdtdatahash" xmlns:w16se="http://schemas.microsoft.com/office/word/2015/wordml/symex" xmlns:wpg="http://schemas.microsoft.com/office/word/2010/wordprocessingGroup" xmlns:wpi="http://schemas.microsoft.com/office/word/2010/wordprocessingInk" xmlns:wne="http://schemas.microsoft.com/office/word/2006/wordml" xmlns:wps="http://schemas.microsoft.com/office/word/2010/wordprocessingShape" mc:Ignorable="w14 w15 w16se w16cid w16 w16cex w16sdtdh w16du wp14">
+<w:numbering xmlns:wpc="http://schemas.microsoft.com/office/word/2010/wordprocessingCanvas" xmlns:cx="http://schemas.microsoft.com/office/drawing/2014/chartex" xmlns:cx1="http://schemas.microsoft.com/office/drawing/2015/9/8/chartex" xmlns:cx2="http://schemas.microsoft.com/office/drawing/2015/10/21/chartex" xmlns:cx3="http://schemas.microsoft.com/office/drawing/2016/5/9/chartex" xmlns:cx4="http://schemas.microsoft.com/office/drawing/2016/5/10/chartex" xmlns:cx5="http://schemas.microsoft.com/office/drawing/2016/5/11/chartex" xmlns:cx6="http://schemas.microsoft.com/office/drawing/2016/5/12/chartex" xmlns:cx7="http://schemas.microsoft.com/office/drawing/2016/5/13/chartex" xmlns:cx8="http://schemas.microsoft.com/office/drawing/2016/5/14/chartex" xmlns:mc="http://schemas.openxmlformats.org/markup-compatibility/2006" xmlns:aink="http://schemas.microsoft.com/office/drawing/2016/ink" xmlns:am3d="http://schemas.microsoft.com/office/drawing/2017/model3d" xmlns:o="urn:schemas-microsoft-com:office:office" xmlns:oel="http://schemas.microsoft.com/office/2019/extlst" xmlns:r="http://schemas.openxmlformats.org/officeDocument/2006/relationships" xmlns:m="http://schemas.openxmlformats.org/officeDocument/2006/math" xmlns:v="urn:schemas-microsoft-com:vml" xmlns:wp14="http://schemas.microsoft.com/office/word/2010/wordprocessingDrawing" xmlns:wp="http://schemas.openxmlformats.org/drawingml/2006/wordprocessingDrawing" xmlns:w10="urn:schemas-microsoft-com:office:word" xmlns:w="http://schemas.openxmlformats.org/wordprocessingml/2006/main" xmlns:w14="http://schemas.microsoft.com/office/word/2010/wordml" xmlns:w15="http://schemas.microsoft.com/office/word/2012/wordml" xmlns:w16cex="http://schemas.microsoft.com/office/word/2018/wordml/cex" xmlns:w16cid="http://schemas.microsoft.com/office/word/2016/wordml/cid" xmlns:w16="http://schemas.microsoft.com/office/word/2018/wordml" xmlns:w16du="http://schemas.microsoft.com/office/word/2023/wordml/word16du" xmlns:w16sdtdh="http://schemas.microsoft.com/office/word/2020/wordml/sdtdatahash" xmlns:w16sdtfl="http://schemas.microsoft.com/office/word/2024/wordml/sdtformatlock" xmlns:w16se="http://schemas.microsoft.com/office/word/2015/wordml/symex" xmlns:wpg="http://schemas.microsoft.com/office/word/2010/wordprocessingGroup" xmlns:wpi="http://schemas.microsoft.com/office/word/2010/wordprocessingInk" xmlns:wne="http://schemas.microsoft.com/office/word/2006/wordml" xmlns:wps="http://schemas.microsoft.com/office/word/2010/wordprocessingShape" mc:Ignorable="w14 w15 w16se w16cid w16 w16cex w16sdtdh w16sdtfl w16du wp14">
   <w:abstractNum w:abstractNumId="0" w15:restartNumberingAfterBreak="0">
     <w:nsid w:val="04AC604C"/>
     <w:multiLevelType w:val="hybridMultilevel"/>
@@ -5606,9 +7629,9 @@
     </w:lvl>
   </w:abstractNum>
   <w:abstractNum w:abstractNumId="1" w15:restartNumberingAfterBreak="0">
-    <w:nsid w:val="21266275"/>
+    <w:nsid w:val="0D2F67F1"/>
     <w:multiLevelType w:val="hybridMultilevel"/>
-    <w:tmpl w:val="D2B4F560"/>
+    <w:tmpl w:val="986A9B5A"/>
     <w:lvl w:ilvl="0" w:tplc="0C0A000F">
       <w:start w:val="1"/>
       <w:numFmt w:val="decimal"/>
@@ -5695,188 +7718,16 @@
     </w:lvl>
   </w:abstractNum>
   <w:abstractNum w:abstractNumId="2" w15:restartNumberingAfterBreak="0">
-    <w:nsid w:val="3D6B677A"/>
+    <w:nsid w:val="21266275"/>
     <w:multiLevelType w:val="hybridMultilevel"/>
-    <w:tmpl w:val="EF344C2C"/>
-    <w:lvl w:ilvl="0" w:tplc="0C0A0017">
-      <w:start w:val="1"/>
-      <w:numFmt w:val="lowerLetter"/>
-      <w:lvlText w:val="%1)"/>
-      <w:lvlJc w:val="left"/>
-      <w:pPr>
-        <w:ind w:left="720" w:hanging="360"/>
-      </w:pPr>
-    </w:lvl>
-    <w:lvl w:ilvl="1" w:tplc="0C0A0019" w:tentative="1">
-      <w:start w:val="1"/>
-      <w:numFmt w:val="lowerLetter"/>
-      <w:lvlText w:val="%2."/>
-      <w:lvlJc w:val="left"/>
-      <w:pPr>
-        <w:ind w:left="1440" w:hanging="360"/>
-      </w:pPr>
-    </w:lvl>
-    <w:lvl w:ilvl="2" w:tplc="0C0A001B" w:tentative="1">
-      <w:start w:val="1"/>
-      <w:numFmt w:val="lowerRoman"/>
-      <w:lvlText w:val="%3."/>
-      <w:lvlJc w:val="right"/>
-      <w:pPr>
-        <w:ind w:left="2160" w:hanging="180"/>
-      </w:pPr>
-    </w:lvl>
-    <w:lvl w:ilvl="3" w:tplc="0C0A000F" w:tentative="1">
+    <w:tmpl w:val="D2B4F560"/>
+    <w:lvl w:ilvl="0" w:tplc="0C0A000F">
       <w:start w:val="1"/>
       <w:numFmt w:val="decimal"/>
-      <w:lvlText w:val="%4."/>
+      <w:lvlText w:val="%1."/>
       <w:lvlJc w:val="left"/>
       <w:pPr>
-        <w:ind w:left="2880" w:hanging="360"/>
-      </w:pPr>
-    </w:lvl>
-    <w:lvl w:ilvl="4" w:tplc="0C0A0019" w:tentative="1">
-      <w:start w:val="1"/>
-      <w:numFmt w:val="lowerLetter"/>
-      <w:lvlText w:val="%5."/>
-      <w:lvlJc w:val="left"/>
-      <w:pPr>
-        <w:ind w:left="3600" w:hanging="360"/>
-      </w:pPr>
-    </w:lvl>
-    <w:lvl w:ilvl="5" w:tplc="0C0A001B" w:tentative="1">
-      <w:start w:val="1"/>
-      <w:numFmt w:val="lowerRoman"/>
-      <w:lvlText w:val="%6."/>
-      <w:lvlJc w:val="right"/>
-      <w:pPr>
-        <w:ind w:left="4320" w:hanging="180"/>
-      </w:pPr>
-    </w:lvl>
-    <w:lvl w:ilvl="6" w:tplc="0C0A000F" w:tentative="1">
-      <w:start w:val="1"/>
-      <w:numFmt w:val="decimal"/>
-      <w:lvlText w:val="%7."/>
-      <w:lvlJc w:val="left"/>
-      <w:pPr>
-        <w:ind w:left="5040" w:hanging="360"/>
-      </w:pPr>
-    </w:lvl>
-    <w:lvl w:ilvl="7" w:tplc="0C0A0019" w:tentative="1">
-      <w:start w:val="1"/>
-      <w:numFmt w:val="lowerLetter"/>
-      <w:lvlText w:val="%8."/>
-      <w:lvlJc w:val="left"/>
-      <w:pPr>
-        <w:ind w:left="5760" w:hanging="360"/>
-      </w:pPr>
-    </w:lvl>
-    <w:lvl w:ilvl="8" w:tplc="0C0A001B" w:tentative="1">
-      <w:start w:val="1"/>
-      <w:numFmt w:val="lowerRoman"/>
-      <w:lvlText w:val="%9."/>
-      <w:lvlJc w:val="right"/>
-      <w:pPr>
-        <w:ind w:left="6480" w:hanging="180"/>
-      </w:pPr>
-    </w:lvl>
-  </w:abstractNum>
-  <w:abstractNum w:abstractNumId="3" w15:restartNumberingAfterBreak="0">
-    <w:nsid w:val="49592312"/>
-    <w:multiLevelType w:val="hybridMultilevel"/>
-    <w:tmpl w:val="23AAB400"/>
-    <w:lvl w:ilvl="0" w:tplc="0C0A0017">
-      <w:start w:val="1"/>
-      <w:numFmt w:val="lowerLetter"/>
-      <w:lvlText w:val="%1)"/>
-      <w:lvlJc w:val="left"/>
-      <w:pPr>
-        <w:ind w:left="1068" w:hanging="360"/>
-      </w:pPr>
-    </w:lvl>
-    <w:lvl w:ilvl="1" w:tplc="0C0A0019" w:tentative="1">
-      <w:start w:val="1"/>
-      <w:numFmt w:val="lowerLetter"/>
-      <w:lvlText w:val="%2."/>
-      <w:lvlJc w:val="left"/>
-      <w:pPr>
-        <w:ind w:left="1788" w:hanging="360"/>
-      </w:pPr>
-    </w:lvl>
-    <w:lvl w:ilvl="2" w:tplc="0C0A001B" w:tentative="1">
-      <w:start w:val="1"/>
-      <w:numFmt w:val="lowerRoman"/>
-      <w:lvlText w:val="%3."/>
-      <w:lvlJc w:val="right"/>
-      <w:pPr>
-        <w:ind w:left="2508" w:hanging="180"/>
-      </w:pPr>
-    </w:lvl>
-    <w:lvl w:ilvl="3" w:tplc="0C0A000F" w:tentative="1">
-      <w:start w:val="1"/>
-      <w:numFmt w:val="decimal"/>
-      <w:lvlText w:val="%4."/>
-      <w:lvlJc w:val="left"/>
-      <w:pPr>
-        <w:ind w:left="3228" w:hanging="360"/>
-      </w:pPr>
-    </w:lvl>
-    <w:lvl w:ilvl="4" w:tplc="0C0A0019" w:tentative="1">
-      <w:start w:val="1"/>
-      <w:numFmt w:val="lowerLetter"/>
-      <w:lvlText w:val="%5."/>
-      <w:lvlJc w:val="left"/>
-      <w:pPr>
-        <w:ind w:left="3948" w:hanging="360"/>
-      </w:pPr>
-    </w:lvl>
-    <w:lvl w:ilvl="5" w:tplc="0C0A001B" w:tentative="1">
-      <w:start w:val="1"/>
-      <w:numFmt w:val="lowerRoman"/>
-      <w:lvlText w:val="%6."/>
-      <w:lvlJc w:val="right"/>
-      <w:pPr>
-        <w:ind w:left="4668" w:hanging="180"/>
-      </w:pPr>
-    </w:lvl>
-    <w:lvl w:ilvl="6" w:tplc="0C0A000F" w:tentative="1">
-      <w:start w:val="1"/>
-      <w:numFmt w:val="decimal"/>
-      <w:lvlText w:val="%7."/>
-      <w:lvlJc w:val="left"/>
-      <w:pPr>
-        <w:ind w:left="5388" w:hanging="360"/>
-      </w:pPr>
-    </w:lvl>
-    <w:lvl w:ilvl="7" w:tplc="0C0A0019" w:tentative="1">
-      <w:start w:val="1"/>
-      <w:numFmt w:val="lowerLetter"/>
-      <w:lvlText w:val="%8."/>
-      <w:lvlJc w:val="left"/>
-      <w:pPr>
-        <w:ind w:left="6108" w:hanging="360"/>
-      </w:pPr>
-    </w:lvl>
-    <w:lvl w:ilvl="8" w:tplc="0C0A001B" w:tentative="1">
-      <w:start w:val="1"/>
-      <w:numFmt w:val="lowerRoman"/>
-      <w:lvlText w:val="%9."/>
-      <w:lvlJc w:val="right"/>
-      <w:pPr>
-        <w:ind w:left="6828" w:hanging="180"/>
-      </w:pPr>
-    </w:lvl>
-  </w:abstractNum>
-  <w:abstractNum w:abstractNumId="4" w15:restartNumberingAfterBreak="0">
-    <w:nsid w:val="4E58434C"/>
-    <w:multiLevelType w:val="hybridMultilevel"/>
-    <w:tmpl w:val="6E82F128"/>
-    <w:lvl w:ilvl="0" w:tplc="A8346AB8">
-      <w:start w:val="1"/>
-      <w:numFmt w:val="lowerLetter"/>
-      <w:lvlText w:val="%1)"/>
-      <w:lvlJc w:val="left"/>
-      <w:pPr>
-        <w:ind w:left="502" w:hanging="360"/>
+        <w:ind w:left="720" w:hanging="360"/>
       </w:pPr>
       <w:rPr>
         <w:rFonts w:hint="default"/>
@@ -5888,7 +7739,7 @@
       <w:lvlText w:val="%2."/>
       <w:lvlJc w:val="left"/>
       <w:pPr>
-        <w:ind w:left="1222" w:hanging="360"/>
+        <w:ind w:left="1440" w:hanging="360"/>
       </w:pPr>
     </w:lvl>
     <w:lvl w:ilvl="2" w:tplc="0C0A001B" w:tentative="1">
@@ -5897,7 +7748,7 @@
       <w:lvlText w:val="%3."/>
       <w:lvlJc w:val="right"/>
       <w:pPr>
-        <w:ind w:left="1942" w:hanging="180"/>
+        <w:ind w:left="2160" w:hanging="180"/>
       </w:pPr>
     </w:lvl>
     <w:lvl w:ilvl="3" w:tplc="0C0A000F" w:tentative="1">
@@ -5906,7 +7757,7 @@
       <w:lvlText w:val="%4."/>
       <w:lvlJc w:val="left"/>
       <w:pPr>
-        <w:ind w:left="2662" w:hanging="360"/>
+        <w:ind w:left="2880" w:hanging="360"/>
       </w:pPr>
     </w:lvl>
     <w:lvl w:ilvl="4" w:tplc="0C0A0019" w:tentative="1">
@@ -5915,7 +7766,7 @@
       <w:lvlText w:val="%5."/>
       <w:lvlJc w:val="left"/>
       <w:pPr>
-        <w:ind w:left="3382" w:hanging="360"/>
+        <w:ind w:left="3600" w:hanging="360"/>
       </w:pPr>
     </w:lvl>
     <w:lvl w:ilvl="5" w:tplc="0C0A001B" w:tentative="1">
@@ -5924,7 +7775,7 @@
       <w:lvlText w:val="%6."/>
       <w:lvlJc w:val="right"/>
       <w:pPr>
-        <w:ind w:left="4102" w:hanging="180"/>
+        <w:ind w:left="4320" w:hanging="180"/>
       </w:pPr>
     </w:lvl>
     <w:lvl w:ilvl="6" w:tplc="0C0A000F" w:tentative="1">
@@ -5933,7 +7784,7 @@
       <w:lvlText w:val="%7."/>
       <w:lvlJc w:val="left"/>
       <w:pPr>
-        <w:ind w:left="4822" w:hanging="360"/>
+        <w:ind w:left="5040" w:hanging="360"/>
       </w:pPr>
     </w:lvl>
     <w:lvl w:ilvl="7" w:tplc="0C0A0019" w:tentative="1">
@@ -5942,7 +7793,7 @@
       <w:lvlText w:val="%8."/>
       <w:lvlJc w:val="left"/>
       <w:pPr>
-        <w:ind w:left="5542" w:hanging="360"/>
+        <w:ind w:left="5760" w:hanging="360"/>
       </w:pPr>
     </w:lvl>
     <w:lvl w:ilvl="8" w:tplc="0C0A001B" w:tentative="1">
@@ -5951,11 +7802,361 @@
       <w:lvlText w:val="%9."/>
       <w:lvlJc w:val="right"/>
       <w:pPr>
-        <w:ind w:left="6262" w:hanging="180"/>
+        <w:ind w:left="6480" w:hanging="180"/>
+      </w:pPr>
+    </w:lvl>
+  </w:abstractNum>
+  <w:abstractNum w:abstractNumId="3" w15:restartNumberingAfterBreak="0">
+    <w:nsid w:val="3D6B677A"/>
+    <w:multiLevelType w:val="hybridMultilevel"/>
+    <w:tmpl w:val="EF344C2C"/>
+    <w:lvl w:ilvl="0" w:tplc="0C0A0017">
+      <w:start w:val="1"/>
+      <w:numFmt w:val="lowerLetter"/>
+      <w:lvlText w:val="%1)"/>
+      <w:lvlJc w:val="left"/>
+      <w:pPr>
+        <w:ind w:left="720" w:hanging="360"/>
+      </w:pPr>
+    </w:lvl>
+    <w:lvl w:ilvl="1" w:tplc="0C0A0019" w:tentative="1">
+      <w:start w:val="1"/>
+      <w:numFmt w:val="lowerLetter"/>
+      <w:lvlText w:val="%2."/>
+      <w:lvlJc w:val="left"/>
+      <w:pPr>
+        <w:ind w:left="1440" w:hanging="360"/>
+      </w:pPr>
+    </w:lvl>
+    <w:lvl w:ilvl="2" w:tplc="0C0A001B" w:tentative="1">
+      <w:start w:val="1"/>
+      <w:numFmt w:val="lowerRoman"/>
+      <w:lvlText w:val="%3."/>
+      <w:lvlJc w:val="right"/>
+      <w:pPr>
+        <w:ind w:left="2160" w:hanging="180"/>
+      </w:pPr>
+    </w:lvl>
+    <w:lvl w:ilvl="3" w:tplc="0C0A000F" w:tentative="1">
+      <w:start w:val="1"/>
+      <w:numFmt w:val="decimal"/>
+      <w:lvlText w:val="%4."/>
+      <w:lvlJc w:val="left"/>
+      <w:pPr>
+        <w:ind w:left="2880" w:hanging="360"/>
+      </w:pPr>
+    </w:lvl>
+    <w:lvl w:ilvl="4" w:tplc="0C0A0019" w:tentative="1">
+      <w:start w:val="1"/>
+      <w:numFmt w:val="lowerLetter"/>
+      <w:lvlText w:val="%5."/>
+      <w:lvlJc w:val="left"/>
+      <w:pPr>
+        <w:ind w:left="3600" w:hanging="360"/>
+      </w:pPr>
+    </w:lvl>
+    <w:lvl w:ilvl="5" w:tplc="0C0A001B" w:tentative="1">
+      <w:start w:val="1"/>
+      <w:numFmt w:val="lowerRoman"/>
+      <w:lvlText w:val="%6."/>
+      <w:lvlJc w:val="right"/>
+      <w:pPr>
+        <w:ind w:left="4320" w:hanging="180"/>
+      </w:pPr>
+    </w:lvl>
+    <w:lvl w:ilvl="6" w:tplc="0C0A000F" w:tentative="1">
+      <w:start w:val="1"/>
+      <w:numFmt w:val="decimal"/>
+      <w:lvlText w:val="%7."/>
+      <w:lvlJc w:val="left"/>
+      <w:pPr>
+        <w:ind w:left="5040" w:hanging="360"/>
+      </w:pPr>
+    </w:lvl>
+    <w:lvl w:ilvl="7" w:tplc="0C0A0019" w:tentative="1">
+      <w:start w:val="1"/>
+      <w:numFmt w:val="lowerLetter"/>
+      <w:lvlText w:val="%8."/>
+      <w:lvlJc w:val="left"/>
+      <w:pPr>
+        <w:ind w:left="5760" w:hanging="360"/>
+      </w:pPr>
+    </w:lvl>
+    <w:lvl w:ilvl="8" w:tplc="0C0A001B" w:tentative="1">
+      <w:start w:val="1"/>
+      <w:numFmt w:val="lowerRoman"/>
+      <w:lvlText w:val="%9."/>
+      <w:lvlJc w:val="right"/>
+      <w:pPr>
+        <w:ind w:left="6480" w:hanging="180"/>
+      </w:pPr>
+    </w:lvl>
+  </w:abstractNum>
+  <w:abstractNum w:abstractNumId="4" w15:restartNumberingAfterBreak="0">
+    <w:nsid w:val="473504FB"/>
+    <w:multiLevelType w:val="hybridMultilevel"/>
+    <w:tmpl w:val="0ED6ADB6"/>
+    <w:lvl w:ilvl="0" w:tplc="0C0A000F">
+      <w:start w:val="1"/>
+      <w:numFmt w:val="decimal"/>
+      <w:lvlText w:val="%1."/>
+      <w:lvlJc w:val="left"/>
+      <w:pPr>
+        <w:ind w:left="720" w:hanging="360"/>
+      </w:pPr>
+      <w:rPr>
+        <w:rFonts w:hint="default"/>
+      </w:rPr>
+    </w:lvl>
+    <w:lvl w:ilvl="1" w:tplc="0C0A0019" w:tentative="1">
+      <w:start w:val="1"/>
+      <w:numFmt w:val="lowerLetter"/>
+      <w:lvlText w:val="%2."/>
+      <w:lvlJc w:val="left"/>
+      <w:pPr>
+        <w:ind w:left="1440" w:hanging="360"/>
+      </w:pPr>
+    </w:lvl>
+    <w:lvl w:ilvl="2" w:tplc="0C0A001B" w:tentative="1">
+      <w:start w:val="1"/>
+      <w:numFmt w:val="lowerRoman"/>
+      <w:lvlText w:val="%3."/>
+      <w:lvlJc w:val="right"/>
+      <w:pPr>
+        <w:ind w:left="2160" w:hanging="180"/>
+      </w:pPr>
+    </w:lvl>
+    <w:lvl w:ilvl="3" w:tplc="0C0A000F" w:tentative="1">
+      <w:start w:val="1"/>
+      <w:numFmt w:val="decimal"/>
+      <w:lvlText w:val="%4."/>
+      <w:lvlJc w:val="left"/>
+      <w:pPr>
+        <w:ind w:left="2880" w:hanging="360"/>
+      </w:pPr>
+    </w:lvl>
+    <w:lvl w:ilvl="4" w:tplc="0C0A0019" w:tentative="1">
+      <w:start w:val="1"/>
+      <w:numFmt w:val="lowerLetter"/>
+      <w:lvlText w:val="%5."/>
+      <w:lvlJc w:val="left"/>
+      <w:pPr>
+        <w:ind w:left="3600" w:hanging="360"/>
+      </w:pPr>
+    </w:lvl>
+    <w:lvl w:ilvl="5" w:tplc="0C0A001B" w:tentative="1">
+      <w:start w:val="1"/>
+      <w:numFmt w:val="lowerRoman"/>
+      <w:lvlText w:val="%6."/>
+      <w:lvlJc w:val="right"/>
+      <w:pPr>
+        <w:ind w:left="4320" w:hanging="180"/>
+      </w:pPr>
+    </w:lvl>
+    <w:lvl w:ilvl="6" w:tplc="0C0A000F" w:tentative="1">
+      <w:start w:val="1"/>
+      <w:numFmt w:val="decimal"/>
+      <w:lvlText w:val="%7."/>
+      <w:lvlJc w:val="left"/>
+      <w:pPr>
+        <w:ind w:left="5040" w:hanging="360"/>
+      </w:pPr>
+    </w:lvl>
+    <w:lvl w:ilvl="7" w:tplc="0C0A0019" w:tentative="1">
+      <w:start w:val="1"/>
+      <w:numFmt w:val="lowerLetter"/>
+      <w:lvlText w:val="%8."/>
+      <w:lvlJc w:val="left"/>
+      <w:pPr>
+        <w:ind w:left="5760" w:hanging="360"/>
+      </w:pPr>
+    </w:lvl>
+    <w:lvl w:ilvl="8" w:tplc="0C0A001B" w:tentative="1">
+      <w:start w:val="1"/>
+      <w:numFmt w:val="lowerRoman"/>
+      <w:lvlText w:val="%9."/>
+      <w:lvlJc w:val="right"/>
+      <w:pPr>
+        <w:ind w:left="6480" w:hanging="180"/>
       </w:pPr>
     </w:lvl>
   </w:abstractNum>
   <w:abstractNum w:abstractNumId="5" w15:restartNumberingAfterBreak="0">
+    <w:nsid w:val="49592312"/>
+    <w:multiLevelType w:val="hybridMultilevel"/>
+    <w:tmpl w:val="23AAB400"/>
+    <w:lvl w:ilvl="0" w:tplc="0C0A0017">
+      <w:start w:val="1"/>
+      <w:numFmt w:val="lowerLetter"/>
+      <w:lvlText w:val="%1)"/>
+      <w:lvlJc w:val="left"/>
+      <w:pPr>
+        <w:ind w:left="1068" w:hanging="360"/>
+      </w:pPr>
+    </w:lvl>
+    <w:lvl w:ilvl="1" w:tplc="0C0A0019" w:tentative="1">
+      <w:start w:val="1"/>
+      <w:numFmt w:val="lowerLetter"/>
+      <w:lvlText w:val="%2."/>
+      <w:lvlJc w:val="left"/>
+      <w:pPr>
+        <w:ind w:left="1788" w:hanging="360"/>
+      </w:pPr>
+    </w:lvl>
+    <w:lvl w:ilvl="2" w:tplc="0C0A001B" w:tentative="1">
+      <w:start w:val="1"/>
+      <w:numFmt w:val="lowerRoman"/>
+      <w:lvlText w:val="%3."/>
+      <w:lvlJc w:val="right"/>
+      <w:pPr>
+        <w:ind w:left="2508" w:hanging="180"/>
+      </w:pPr>
+    </w:lvl>
+    <w:lvl w:ilvl="3" w:tplc="0C0A000F" w:tentative="1">
+      <w:start w:val="1"/>
+      <w:numFmt w:val="decimal"/>
+      <w:lvlText w:val="%4."/>
+      <w:lvlJc w:val="left"/>
+      <w:pPr>
+        <w:ind w:left="3228" w:hanging="360"/>
+      </w:pPr>
+    </w:lvl>
+    <w:lvl w:ilvl="4" w:tplc="0C0A0019" w:tentative="1">
+      <w:start w:val="1"/>
+      <w:numFmt w:val="lowerLetter"/>
+      <w:lvlText w:val="%5."/>
+      <w:lvlJc w:val="left"/>
+      <w:pPr>
+        <w:ind w:left="3948" w:hanging="360"/>
+      </w:pPr>
+    </w:lvl>
+    <w:lvl w:ilvl="5" w:tplc="0C0A001B" w:tentative="1">
+      <w:start w:val="1"/>
+      <w:numFmt w:val="lowerRoman"/>
+      <w:lvlText w:val="%6."/>
+      <w:lvlJc w:val="right"/>
+      <w:pPr>
+        <w:ind w:left="4668" w:hanging="180"/>
+      </w:pPr>
+    </w:lvl>
+    <w:lvl w:ilvl="6" w:tplc="0C0A000F" w:tentative="1">
+      <w:start w:val="1"/>
+      <w:numFmt w:val="decimal"/>
+      <w:lvlText w:val="%7."/>
+      <w:lvlJc w:val="left"/>
+      <w:pPr>
+        <w:ind w:left="5388" w:hanging="360"/>
+      </w:pPr>
+    </w:lvl>
+    <w:lvl w:ilvl="7" w:tplc="0C0A0019" w:tentative="1">
+      <w:start w:val="1"/>
+      <w:numFmt w:val="lowerLetter"/>
+      <w:lvlText w:val="%8."/>
+      <w:lvlJc w:val="left"/>
+      <w:pPr>
+        <w:ind w:left="6108" w:hanging="360"/>
+      </w:pPr>
+    </w:lvl>
+    <w:lvl w:ilvl="8" w:tplc="0C0A001B" w:tentative="1">
+      <w:start w:val="1"/>
+      <w:numFmt w:val="lowerRoman"/>
+      <w:lvlText w:val="%9."/>
+      <w:lvlJc w:val="right"/>
+      <w:pPr>
+        <w:ind w:left="6828" w:hanging="180"/>
+      </w:pPr>
+    </w:lvl>
+  </w:abstractNum>
+  <w:abstractNum w:abstractNumId="6" w15:restartNumberingAfterBreak="0">
+    <w:nsid w:val="4E58434C"/>
+    <w:multiLevelType w:val="hybridMultilevel"/>
+    <w:tmpl w:val="6E82F128"/>
+    <w:lvl w:ilvl="0" w:tplc="A8346AB8">
+      <w:start w:val="1"/>
+      <w:numFmt w:val="lowerLetter"/>
+      <w:lvlText w:val="%1)"/>
+      <w:lvlJc w:val="left"/>
+      <w:pPr>
+        <w:ind w:left="502" w:hanging="360"/>
+      </w:pPr>
+      <w:rPr>
+        <w:rFonts w:hint="default"/>
+      </w:rPr>
+    </w:lvl>
+    <w:lvl w:ilvl="1" w:tplc="0C0A0019" w:tentative="1">
+      <w:start w:val="1"/>
+      <w:numFmt w:val="lowerLetter"/>
+      <w:lvlText w:val="%2."/>
+      <w:lvlJc w:val="left"/>
+      <w:pPr>
+        <w:ind w:left="1222" w:hanging="360"/>
+      </w:pPr>
+    </w:lvl>
+    <w:lvl w:ilvl="2" w:tplc="0C0A001B" w:tentative="1">
+      <w:start w:val="1"/>
+      <w:numFmt w:val="lowerRoman"/>
+      <w:lvlText w:val="%3."/>
+      <w:lvlJc w:val="right"/>
+      <w:pPr>
+        <w:ind w:left="1942" w:hanging="180"/>
+      </w:pPr>
+    </w:lvl>
+    <w:lvl w:ilvl="3" w:tplc="0C0A000F" w:tentative="1">
+      <w:start w:val="1"/>
+      <w:numFmt w:val="decimal"/>
+      <w:lvlText w:val="%4."/>
+      <w:lvlJc w:val="left"/>
+      <w:pPr>
+        <w:ind w:left="2662" w:hanging="360"/>
+      </w:pPr>
+    </w:lvl>
+    <w:lvl w:ilvl="4" w:tplc="0C0A0019" w:tentative="1">
+      <w:start w:val="1"/>
+      <w:numFmt w:val="lowerLetter"/>
+      <w:lvlText w:val="%5."/>
+      <w:lvlJc w:val="left"/>
+      <w:pPr>
+        <w:ind w:left="3382" w:hanging="360"/>
+      </w:pPr>
+    </w:lvl>
+    <w:lvl w:ilvl="5" w:tplc="0C0A001B" w:tentative="1">
+      <w:start w:val="1"/>
+      <w:numFmt w:val="lowerRoman"/>
+      <w:lvlText w:val="%6."/>
+      <w:lvlJc w:val="right"/>
+      <w:pPr>
+        <w:ind w:left="4102" w:hanging="180"/>
+      </w:pPr>
+    </w:lvl>
+    <w:lvl w:ilvl="6" w:tplc="0C0A000F" w:tentative="1">
+      <w:start w:val="1"/>
+      <w:numFmt w:val="decimal"/>
+      <w:lvlText w:val="%7."/>
+      <w:lvlJc w:val="left"/>
+      <w:pPr>
+        <w:ind w:left="4822" w:hanging="360"/>
+      </w:pPr>
+    </w:lvl>
+    <w:lvl w:ilvl="7" w:tplc="0C0A0019" w:tentative="1">
+      <w:start w:val="1"/>
+      <w:numFmt w:val="lowerLetter"/>
+      <w:lvlText w:val="%8."/>
+      <w:lvlJc w:val="left"/>
+      <w:pPr>
+        <w:ind w:left="5542" w:hanging="360"/>
+      </w:pPr>
+    </w:lvl>
+    <w:lvl w:ilvl="8" w:tplc="0C0A001B" w:tentative="1">
+      <w:start w:val="1"/>
+      <w:numFmt w:val="lowerRoman"/>
+      <w:lvlText w:val="%9."/>
+      <w:lvlJc w:val="right"/>
+      <w:pPr>
+        <w:ind w:left="6262" w:hanging="180"/>
+      </w:pPr>
+    </w:lvl>
+  </w:abstractNum>
+  <w:abstractNum w:abstractNumId="7" w15:restartNumberingAfterBreak="0">
     <w:nsid w:val="549D5E68"/>
     <w:multiLevelType w:val="hybridMultilevel"/>
     <w:tmpl w:val="DE727228"/>
@@ -6068,7 +8269,7 @@
       </w:rPr>
     </w:lvl>
   </w:abstractNum>
-  <w:abstractNum w:abstractNumId="6" w15:restartNumberingAfterBreak="0">
+  <w:abstractNum w:abstractNumId="8" w15:restartNumberingAfterBreak="0">
     <w:nsid w:val="6C292C0F"/>
     <w:multiLevelType w:val="hybridMultilevel"/>
     <w:tmpl w:val="0ECC29CE"/>
@@ -6157,7 +8358,7 @@
       </w:pPr>
     </w:lvl>
   </w:abstractNum>
-  <w:abstractNum w:abstractNumId="7" w15:restartNumberingAfterBreak="0">
+  <w:abstractNum w:abstractNumId="9" w15:restartNumberingAfterBreak="0">
     <w:nsid w:val="719243CF"/>
     <w:multiLevelType w:val="hybridMultilevel"/>
     <w:tmpl w:val="1B029ABA"/>
@@ -6271,34 +8472,40 @@
     </w:lvl>
   </w:abstractNum>
   <w:num w:numId="1" w16cid:durableId="1255894299">
+    <w:abstractNumId w:val="9"/>
+  </w:num>
+  <w:num w:numId="2" w16cid:durableId="16126745">
+    <w:abstractNumId w:val="6"/>
+  </w:num>
+  <w:num w:numId="3" w16cid:durableId="2052343378">
     <w:abstractNumId w:val="7"/>
   </w:num>
-  <w:num w:numId="2" w16cid:durableId="16126745">
-    <w:abstractNumId w:val="4"/>
-  </w:num>
-  <w:num w:numId="3" w16cid:durableId="2052343378">
+  <w:num w:numId="4" w16cid:durableId="1475096447">
     <w:abstractNumId w:val="5"/>
-  </w:num>
-  <w:num w:numId="4" w16cid:durableId="1475096447">
-    <w:abstractNumId w:val="3"/>
   </w:num>
   <w:num w:numId="5" w16cid:durableId="576355663">
     <w:abstractNumId w:val="0"/>
   </w:num>
   <w:num w:numId="6" w16cid:durableId="1875725098">
+    <w:abstractNumId w:val="3"/>
+  </w:num>
+  <w:num w:numId="7" w16cid:durableId="1060592522">
+    <w:abstractNumId w:val="8"/>
+  </w:num>
+  <w:num w:numId="8" w16cid:durableId="2062247224">
     <w:abstractNumId w:val="2"/>
   </w:num>
-  <w:num w:numId="7" w16cid:durableId="1060592522">
-    <w:abstractNumId w:val="6"/>
+  <w:num w:numId="9" w16cid:durableId="1250768934">
+    <w:abstractNumId w:val="1"/>
   </w:num>
-  <w:num w:numId="8" w16cid:durableId="2062247224">
-    <w:abstractNumId w:val="1"/>
+  <w:num w:numId="10" w16cid:durableId="2126381959">
+    <w:abstractNumId w:val="4"/>
   </w:num>
 </w:numbering>
 </file>
 
 <file path=word/styles.xml><?xml version="1.0" encoding="utf-8"?>
-<w:styles xmlns:mc="http://schemas.openxmlformats.org/markup-compatibility/2006" xmlns:r="http://schemas.openxmlformats.org/officeDocument/2006/relationships" xmlns:w="http://schemas.openxmlformats.org/wordprocessingml/2006/main" xmlns:w14="http://schemas.microsoft.com/office/word/2010/wordml" xmlns:w15="http://schemas.microsoft.com/office/word/2012/wordml" xmlns:w16cex="http://schemas.microsoft.com/office/word/2018/wordml/cex" xmlns:w16cid="http://schemas.microsoft.com/office/word/2016/wordml/cid" xmlns:w16="http://schemas.microsoft.com/office/word/2018/wordml" xmlns:w16du="http://schemas.microsoft.com/office/word/2023/wordml/word16du" xmlns:w16sdtdh="http://schemas.microsoft.com/office/word/2020/wordml/sdtdatahash" xmlns:w16se="http://schemas.microsoft.com/office/word/2015/wordml/symex" mc:Ignorable="w14 w15 w16se w16cid w16 w16cex w16sdtdh w16du">
+<w:styles xmlns:mc="http://schemas.openxmlformats.org/markup-compatibility/2006" xmlns:r="http://schemas.openxmlformats.org/officeDocument/2006/relationships" xmlns:w="http://schemas.openxmlformats.org/wordprocessingml/2006/main" xmlns:w14="http://schemas.microsoft.com/office/word/2010/wordml" xmlns:w15="http://schemas.microsoft.com/office/word/2012/wordml" xmlns:w16cex="http://schemas.microsoft.com/office/word/2018/wordml/cex" xmlns:w16cid="http://schemas.microsoft.com/office/word/2016/wordml/cid" xmlns:w16="http://schemas.microsoft.com/office/word/2018/wordml" xmlns:w16du="http://schemas.microsoft.com/office/word/2023/wordml/word16du" xmlns:w16sdtdh="http://schemas.microsoft.com/office/word/2020/wordml/sdtdatahash" xmlns:w16sdtfl="http://schemas.microsoft.com/office/word/2024/wordml/sdtformatlock" xmlns:w16se="http://schemas.microsoft.com/office/word/2015/wordml/symex" mc:Ignorable="w14 w15 w16se w16cid w16 w16cex w16sdtdh w16sdtfl w16du">
   <w:docDefaults>
     <w:rPrDefault>
       <w:rPr>
@@ -6719,6 +8926,28 @@
       <w:szCs w:val="32"/>
     </w:rPr>
   </w:style>
+  <w:style w:type="paragraph" w:styleId="Ttulo2">
+    <w:name w:val="heading 2"/>
+    <w:basedOn w:val="Normal"/>
+    <w:next w:val="Normal"/>
+    <w:link w:val="Ttulo2Car"/>
+    <w:uiPriority w:val="9"/>
+    <w:unhideWhenUsed/>
+    <w:qFormat/>
+    <w:rsid w:val="00E523F9"/>
+    <w:pPr>
+      <w:keepNext/>
+      <w:keepLines/>
+      <w:spacing w:before="40" w:after="0"/>
+      <w:outlineLvl w:val="1"/>
+    </w:pPr>
+    <w:rPr>
+      <w:rFonts w:asciiTheme="majorHAnsi" w:eastAsiaTheme="majorEastAsia" w:hAnsiTheme="majorHAnsi" w:cstheme="majorBidi"/>
+      <w:color w:val="2F5496" w:themeColor="accent1" w:themeShade="BF"/>
+      <w:sz w:val="26"/>
+      <w:szCs w:val="26"/>
+    </w:rPr>
+  </w:style>
   <w:style w:type="character" w:default="1" w:styleId="Fuentedeprrafopredeter">
     <w:name w:val="Default Paragraph Font"/>
     <w:uiPriority w:val="1"/>
@@ -6892,6 +9121,44 @@
       <w:color w:val="605E5C"/>
       <w:shd w:val="clear" w:color="auto" w:fill="E1DFDD"/>
     </w:rPr>
+  </w:style>
+  <w:style w:type="paragraph" w:styleId="TDC1">
+    <w:name w:val="toc 1"/>
+    <w:basedOn w:val="Normal"/>
+    <w:next w:val="Normal"/>
+    <w:autoRedefine/>
+    <w:uiPriority w:val="39"/>
+    <w:unhideWhenUsed/>
+    <w:rsid w:val="00347D06"/>
+    <w:pPr>
+      <w:spacing w:after="100"/>
+    </w:pPr>
+  </w:style>
+  <w:style w:type="character" w:customStyle="1" w:styleId="Ttulo2Car">
+    <w:name w:val="Título 2 Car"/>
+    <w:basedOn w:val="Fuentedeprrafopredeter"/>
+    <w:link w:val="Ttulo2"/>
+    <w:uiPriority w:val="9"/>
+    <w:rsid w:val="00E523F9"/>
+    <w:rPr>
+      <w:rFonts w:asciiTheme="majorHAnsi" w:eastAsiaTheme="majorEastAsia" w:hAnsiTheme="majorHAnsi" w:cstheme="majorBidi"/>
+      <w:color w:val="2F5496" w:themeColor="accent1" w:themeShade="BF"/>
+      <w:sz w:val="26"/>
+      <w:szCs w:val="26"/>
+    </w:rPr>
+  </w:style>
+  <w:style w:type="paragraph" w:styleId="TDC2">
+    <w:name w:val="toc 2"/>
+    <w:basedOn w:val="Normal"/>
+    <w:next w:val="Normal"/>
+    <w:autoRedefine/>
+    <w:uiPriority w:val="39"/>
+    <w:unhideWhenUsed/>
+    <w:rsid w:val="00C32C5E"/>
+    <w:pPr>
+      <w:spacing w:after="100"/>
+      <w:ind w:left="220"/>
+    </w:pPr>
   </w:style>
 </w:styles>
 </file>

</xml_diff>

<commit_message>
revisar pero creo que está
</commit_message>
<xml_diff>
--- a/ERP/PedroSERP.docx
+++ b/ERP/PedroSERP.docx
@@ -1,6 +1,6 @@
 
 <file path=word/document.xml><?xml version="1.0" encoding="utf-8"?>
-<w:document xmlns:wpc="http://schemas.microsoft.com/office/word/2010/wordprocessingCanvas" xmlns:cx="http://schemas.microsoft.com/office/drawing/2014/chartex" xmlns:cx1="http://schemas.microsoft.com/office/drawing/2015/9/8/chartex" xmlns:cx2="http://schemas.microsoft.com/office/drawing/2015/10/21/chartex" xmlns:cx3="http://schemas.microsoft.com/office/drawing/2016/5/9/chartex" xmlns:cx4="http://schemas.microsoft.com/office/drawing/2016/5/10/chartex" xmlns:cx5="http://schemas.microsoft.com/office/drawing/2016/5/11/chartex" xmlns:cx6="http://schemas.microsoft.com/office/drawing/2016/5/12/chartex" xmlns:cx7="http://schemas.microsoft.com/office/drawing/2016/5/13/chartex" xmlns:cx8="http://schemas.microsoft.com/office/drawing/2016/5/14/chartex" xmlns:mc="http://schemas.openxmlformats.org/markup-compatibility/2006" xmlns:aink="http://schemas.microsoft.com/office/drawing/2016/ink" xmlns:am3d="http://schemas.microsoft.com/office/drawing/2017/model3d" xmlns:o="urn:schemas-microsoft-com:office:office" xmlns:oel="http://schemas.microsoft.com/office/2019/extlst" xmlns:r="http://schemas.openxmlformats.org/officeDocument/2006/relationships" xmlns:m="http://schemas.openxmlformats.org/officeDocument/2006/math" xmlns:v="urn:schemas-microsoft-com:vml" xmlns:wp14="http://schemas.microsoft.com/office/word/2010/wordprocessingDrawing" xmlns:wp="http://schemas.openxmlformats.org/drawingml/2006/wordprocessingDrawing" xmlns:w10="urn:schemas-microsoft-com:office:word" xmlns:w="http://schemas.openxmlformats.org/wordprocessingml/2006/main" xmlns:w14="http://schemas.microsoft.com/office/word/2010/wordml" xmlns:w15="http://schemas.microsoft.com/office/word/2012/wordml" xmlns:w16cex="http://schemas.microsoft.com/office/word/2018/wordml/cex" xmlns:w16cid="http://schemas.microsoft.com/office/word/2016/wordml/cid" xmlns:w16="http://schemas.microsoft.com/office/word/2018/wordml" xmlns:w16du="http://schemas.microsoft.com/office/word/2023/wordml/word16du" xmlns:w16sdtdh="http://schemas.microsoft.com/office/word/2020/wordml/sdtdatahash" xmlns:w16se="http://schemas.microsoft.com/office/word/2015/wordml/symex" xmlns:wpg="http://schemas.microsoft.com/office/word/2010/wordprocessingGroup" xmlns:wpi="http://schemas.microsoft.com/office/word/2010/wordprocessingInk" xmlns:wne="http://schemas.microsoft.com/office/word/2006/wordml" xmlns:wps="http://schemas.microsoft.com/office/word/2010/wordprocessingShape" mc:Ignorable="w14 w15 w16se w16cid w16 w16cex w16sdtdh w16du wp14">
+<w:document xmlns:wpc="http://schemas.microsoft.com/office/word/2010/wordprocessingCanvas" xmlns:cx="http://schemas.microsoft.com/office/drawing/2014/chartex" xmlns:cx1="http://schemas.microsoft.com/office/drawing/2015/9/8/chartex" xmlns:cx2="http://schemas.microsoft.com/office/drawing/2015/10/21/chartex" xmlns:cx3="http://schemas.microsoft.com/office/drawing/2016/5/9/chartex" xmlns:cx4="http://schemas.microsoft.com/office/drawing/2016/5/10/chartex" xmlns:cx5="http://schemas.microsoft.com/office/drawing/2016/5/11/chartex" xmlns:cx6="http://schemas.microsoft.com/office/drawing/2016/5/12/chartex" xmlns:cx7="http://schemas.microsoft.com/office/drawing/2016/5/13/chartex" xmlns:cx8="http://schemas.microsoft.com/office/drawing/2016/5/14/chartex" xmlns:mc="http://schemas.openxmlformats.org/markup-compatibility/2006" xmlns:aink="http://schemas.microsoft.com/office/drawing/2016/ink" xmlns:am3d="http://schemas.microsoft.com/office/drawing/2017/model3d" xmlns:o="urn:schemas-microsoft-com:office:office" xmlns:oel="http://schemas.microsoft.com/office/2019/extlst" xmlns:r="http://schemas.openxmlformats.org/officeDocument/2006/relationships" xmlns:m="http://schemas.openxmlformats.org/officeDocument/2006/math" xmlns:v="urn:schemas-microsoft-com:vml" xmlns:wp14="http://schemas.microsoft.com/office/word/2010/wordprocessingDrawing" xmlns:wp="http://schemas.openxmlformats.org/drawingml/2006/wordprocessingDrawing" xmlns:w10="urn:schemas-microsoft-com:office:word" xmlns:w="http://schemas.openxmlformats.org/wordprocessingml/2006/main" xmlns:w14="http://schemas.microsoft.com/office/word/2010/wordml" xmlns:w15="http://schemas.microsoft.com/office/word/2012/wordml" xmlns:w16cex="http://schemas.microsoft.com/office/word/2018/wordml/cex" xmlns:w16cid="http://schemas.microsoft.com/office/word/2016/wordml/cid" xmlns:w16="http://schemas.microsoft.com/office/word/2018/wordml" xmlns:w16du="http://schemas.microsoft.com/office/word/2023/wordml/word16du" xmlns:w16sdtdh="http://schemas.microsoft.com/office/word/2020/wordml/sdtdatahash" xmlns:w16sdtfl="http://schemas.microsoft.com/office/word/2024/wordml/sdtformatlock" xmlns:w16se="http://schemas.microsoft.com/office/word/2015/wordml/symex" xmlns:wpg="http://schemas.microsoft.com/office/word/2010/wordprocessingGroup" xmlns:wpi="http://schemas.microsoft.com/office/word/2010/wordprocessingInk" xmlns:wne="http://schemas.microsoft.com/office/word/2006/wordml" xmlns:wps="http://schemas.microsoft.com/office/word/2010/wordprocessingShape" mc:Ignorable="w14 w15 w16se w16cid w16 w16cex w16sdtdh w16sdtfl w16du wp14">
   <w:body>
     <w:sdt>
       <w:sdtPr>
@@ -4200,7 +4200,7 @@
               <w:noProof/>
             </w:rPr>
             <w:drawing>
-              <wp:anchor distT="0" distB="0" distL="114300" distR="114300" simplePos="0" relativeHeight="251664384" behindDoc="1" locked="0" layoutInCell="1" allowOverlap="1" wp14:anchorId="6A391AE8" wp14:editId="758363C1">
+              <wp:anchor distT="0" distB="0" distL="114300" distR="114300" simplePos="0" relativeHeight="251664384" behindDoc="1" locked="0" layoutInCell="1" allowOverlap="1" wp14:anchorId="6A391AE8" wp14:editId="6F96870C">
                 <wp:simplePos x="0" y="0"/>
                 <wp:positionH relativeFrom="column">
                   <wp:posOffset>-334645</wp:posOffset>
@@ -4513,7 +4513,7 @@
           <w:r>
             <w:fldChar w:fldCharType="separate"/>
           </w:r>
-          <w:hyperlink w:anchor="_Toc187756134" w:history="1">
+          <w:hyperlink w:anchor="_Toc187833346" w:history="1">
             <w:r>
               <w:rPr>
                 <w:rStyle w:val="Hipervnculo"/>
@@ -4540,7 +4540,7 @@
                 <w:noProof/>
                 <w:webHidden/>
               </w:rPr>
-              <w:instrText xml:space="preserve"> PAGEREF _Toc187756134 \h </w:instrText>
+              <w:instrText xml:space="preserve"> PAGEREF _Toc187833346 \h </w:instrText>
             </w:r>
             <w:r>
               <w:rPr>
@@ -4585,7 +4585,7 @@
               <w:lang w:eastAsia="es-ES"/>
             </w:rPr>
           </w:pPr>
-          <w:hyperlink w:anchor="_Toc187756135" w:history="1">
+          <w:hyperlink w:anchor="_Toc187833347" w:history="1">
             <w:r>
               <w:rPr>
                 <w:rStyle w:val="Hipervnculo"/>
@@ -4612,7 +4612,7 @@
                 <w:noProof/>
                 <w:webHidden/>
               </w:rPr>
-              <w:instrText xml:space="preserve"> PAGEREF _Toc187756135 \h </w:instrText>
+              <w:instrText xml:space="preserve"> PAGEREF _Toc187833347 \h </w:instrText>
             </w:r>
             <w:r>
               <w:rPr>
@@ -4650,10 +4650,14 @@
               <w:tab w:val="right" w:leader="dot" w:pos="8494"/>
             </w:tabs>
             <w:rPr>
+              <w:rFonts w:eastAsiaTheme="minorEastAsia"/>
               <w:noProof/>
+              <w:sz w:val="24"/>
+              <w:szCs w:val="24"/>
+              <w:lang w:eastAsia="es-ES"/>
             </w:rPr>
           </w:pPr>
-          <w:hyperlink w:anchor="_Toc187756136" w:history="1">
+          <w:hyperlink w:anchor="_Toc187833348" w:history="1">
             <w:r>
               <w:rPr>
                 <w:rStyle w:val="Hipervnculo"/>
@@ -4680,7 +4684,7 @@
                 <w:noProof/>
                 <w:webHidden/>
               </w:rPr>
-              <w:instrText xml:space="preserve"> PAGEREF _Toc187756136 \h </w:instrText>
+              <w:instrText xml:space="preserve"> PAGEREF _Toc187833348 \h </w:instrText>
             </w:r>
             <w:r>
               <w:rPr>
@@ -4725,7 +4729,7 @@
               <w:lang w:eastAsia="es-ES"/>
             </w:rPr>
           </w:pPr>
-          <w:hyperlink w:anchor="_Toc187756137" w:history="1">
+          <w:hyperlink w:anchor="_Toc187833349" w:history="1">
             <w:r>
               <w:rPr>
                 <w:rStyle w:val="Hipervnculo"/>
@@ -4752,7 +4756,7 @@
                 <w:noProof/>
                 <w:webHidden/>
               </w:rPr>
-              <w:instrText xml:space="preserve"> PAGEREF _Toc187756137 \h </w:instrText>
+              <w:instrText xml:space="preserve"> PAGEREF _Toc187833349 \h </w:instrText>
             </w:r>
             <w:r>
               <w:rPr>
@@ -4790,10 +4794,14 @@
               <w:tab w:val="right" w:leader="dot" w:pos="8494"/>
             </w:tabs>
             <w:rPr>
+              <w:rFonts w:eastAsiaTheme="minorEastAsia"/>
               <w:noProof/>
+              <w:sz w:val="24"/>
+              <w:szCs w:val="24"/>
+              <w:lang w:eastAsia="es-ES"/>
             </w:rPr>
           </w:pPr>
-          <w:hyperlink w:anchor="_Toc187756138" w:history="1">
+          <w:hyperlink w:anchor="_Toc187833350" w:history="1">
             <w:r>
               <w:rPr>
                 <w:rStyle w:val="Hipervnculo"/>
@@ -4820,7 +4828,7 @@
                 <w:noProof/>
                 <w:webHidden/>
               </w:rPr>
-              <w:instrText xml:space="preserve"> PAGEREF _Toc187756138 \h </w:instrText>
+              <w:instrText xml:space="preserve"> PAGEREF _Toc187833350 \h </w:instrText>
             </w:r>
             <w:r>
               <w:rPr>
@@ -4865,7 +4873,7 @@
               <w:lang w:eastAsia="es-ES"/>
             </w:rPr>
           </w:pPr>
-          <w:hyperlink w:anchor="_Toc187756139" w:history="1">
+          <w:hyperlink w:anchor="_Toc187833351" w:history="1">
             <w:r>
               <w:rPr>
                 <w:rStyle w:val="Hipervnculo"/>
@@ -4892,7 +4900,7 @@
                 <w:noProof/>
                 <w:webHidden/>
               </w:rPr>
-              <w:instrText xml:space="preserve"> PAGEREF _Toc187756139 \h </w:instrText>
+              <w:instrText xml:space="preserve"> PAGEREF _Toc187833351 \h </w:instrText>
             </w:r>
             <w:r>
               <w:rPr>
@@ -4925,7 +4933,7 @@
         </w:p>
         <w:p>
           <w:pPr>
-            <w:pStyle w:val="TDC1"/>
+            <w:pStyle w:val="TDC2"/>
             <w:tabs>
               <w:tab w:val="right" w:leader="dot" w:pos="8494"/>
             </w:tabs>
@@ -4937,13 +4945,13 @@
               <w:lang w:eastAsia="es-ES"/>
             </w:rPr>
           </w:pPr>
-          <w:hyperlink w:anchor="_Toc187756140" w:history="1">
+          <w:hyperlink w:anchor="_Toc187833352" w:history="1">
             <w:r>
               <w:rPr>
                 <w:rStyle w:val="Hipervnculo"/>
                 <w:noProof/>
               </w:rPr>
-              <w:t>5. Anexo I: análisis de rendimientos</w:t>
+              <w:t>Productos</w:t>
             </w:r>
             <w:r>
               <w:rPr>
@@ -4964,7 +4972,7 @@
                 <w:noProof/>
                 <w:webHidden/>
               </w:rPr>
-              <w:instrText xml:space="preserve"> PAGEREF _Toc187756140 \h </w:instrText>
+              <w:instrText xml:space="preserve"> PAGEREF _Toc187833352 \h </w:instrText>
             </w:r>
             <w:r>
               <w:rPr>
@@ -4997,15 +5005,91 @@
         </w:p>
         <w:p>
           <w:pPr>
+            <w:pStyle w:val="TDC1"/>
+            <w:tabs>
+              <w:tab w:val="right" w:leader="dot" w:pos="8494"/>
+            </w:tabs>
+            <w:rPr>
+              <w:rFonts w:eastAsiaTheme="minorEastAsia"/>
+              <w:noProof/>
+              <w:sz w:val="24"/>
+              <w:szCs w:val="24"/>
+              <w:lang w:eastAsia="es-ES"/>
+            </w:rPr>
+          </w:pPr>
+          <w:hyperlink w:anchor="_Toc187833353" w:history="1">
+            <w:r>
+              <w:rPr>
+                <w:rStyle w:val="Hipervnculo"/>
+                <w:noProof/>
+              </w:rPr>
+              <w:t>5. Anexo I: análisis de rendimientos</w:t>
+            </w:r>
+            <w:r>
+              <w:rPr>
+                <w:noProof/>
+                <w:webHidden/>
+              </w:rPr>
+              <w:tab/>
+            </w:r>
+            <w:r>
+              <w:rPr>
+                <w:noProof/>
+                <w:webHidden/>
+              </w:rPr>
+              <w:fldChar w:fldCharType="begin"/>
+            </w:r>
+            <w:r>
+              <w:rPr>
+                <w:noProof/>
+                <w:webHidden/>
+              </w:rPr>
+              <w:instrText xml:space="preserve"> PAGEREF _Toc187833353 \h </w:instrText>
+            </w:r>
+            <w:r>
+              <w:rPr>
+                <w:noProof/>
+                <w:webHidden/>
+              </w:rPr>
+            </w:r>
+            <w:r>
+              <w:rPr>
+                <w:noProof/>
+                <w:webHidden/>
+              </w:rPr>
+              <w:fldChar w:fldCharType="separate"/>
+            </w:r>
+            <w:r>
+              <w:rPr>
+                <w:noProof/>
+                <w:webHidden/>
+              </w:rPr>
+              <w:t>12</w:t>
+            </w:r>
+            <w:r>
+              <w:rPr>
+                <w:noProof/>
+                <w:webHidden/>
+              </w:rPr>
+              <w:fldChar w:fldCharType="end"/>
+            </w:r>
+          </w:hyperlink>
+        </w:p>
+        <w:p>
+          <w:pPr>
             <w:pStyle w:val="TDC2"/>
             <w:tabs>
               <w:tab w:val="right" w:leader="dot" w:pos="8494"/>
             </w:tabs>
             <w:rPr>
+              <w:rFonts w:eastAsiaTheme="minorEastAsia"/>
               <w:noProof/>
+              <w:sz w:val="24"/>
+              <w:szCs w:val="24"/>
+              <w:lang w:eastAsia="es-ES"/>
             </w:rPr>
           </w:pPr>
-          <w:hyperlink w:anchor="_Toc187756141" w:history="1">
+          <w:hyperlink w:anchor="_Toc187833354" w:history="1">
             <w:r>
               <w:rPr>
                 <w:rStyle w:val="Hipervnculo"/>
@@ -5032,7 +5116,7 @@
                 <w:noProof/>
                 <w:webHidden/>
               </w:rPr>
-              <w:instrText xml:space="preserve"> PAGEREF _Toc187756141 \h </w:instrText>
+              <w:instrText xml:space="preserve"> PAGEREF _Toc187833354 \h </w:instrText>
             </w:r>
             <w:r>
               <w:rPr>
@@ -5052,7 +5136,7 @@
                 <w:noProof/>
                 <w:webHidden/>
               </w:rPr>
-              <w:t>11</w:t>
+              <w:t>13</w:t>
             </w:r>
             <w:r>
               <w:rPr>
@@ -5077,7 +5161,7 @@
               <w:lang w:eastAsia="es-ES"/>
             </w:rPr>
           </w:pPr>
-          <w:hyperlink w:anchor="_Toc187756142" w:history="1">
+          <w:hyperlink w:anchor="_Toc187833355" w:history="1">
             <w:r>
               <w:rPr>
                 <w:rStyle w:val="Hipervnculo"/>
@@ -5104,7 +5188,7 @@
                 <w:noProof/>
                 <w:webHidden/>
               </w:rPr>
-              <w:instrText xml:space="preserve"> PAGEREF _Toc187756142 \h </w:instrText>
+              <w:instrText xml:space="preserve"> PAGEREF _Toc187833355 \h </w:instrText>
             </w:r>
             <w:r>
               <w:rPr>
@@ -5124,7 +5208,151 @@
                 <w:noProof/>
                 <w:webHidden/>
               </w:rPr>
-              <w:t>12</w:t>
+              <w:t>14</w:t>
+            </w:r>
+            <w:r>
+              <w:rPr>
+                <w:noProof/>
+                <w:webHidden/>
+              </w:rPr>
+              <w:fldChar w:fldCharType="end"/>
+            </w:r>
+          </w:hyperlink>
+        </w:p>
+        <w:p>
+          <w:pPr>
+            <w:pStyle w:val="TDC2"/>
+            <w:tabs>
+              <w:tab w:val="right" w:leader="dot" w:pos="8494"/>
+            </w:tabs>
+            <w:rPr>
+              <w:rFonts w:eastAsiaTheme="minorEastAsia"/>
+              <w:noProof/>
+              <w:sz w:val="24"/>
+              <w:szCs w:val="24"/>
+              <w:lang w:eastAsia="es-ES"/>
+            </w:rPr>
+          </w:pPr>
+          <w:hyperlink w:anchor="_Toc187833356" w:history="1">
+            <w:r>
+              <w:rPr>
+                <w:rStyle w:val="Hipervnculo"/>
+                <w:noProof/>
+              </w:rPr>
+              <w:t>Gestión de ventas</w:t>
+            </w:r>
+            <w:r>
+              <w:rPr>
+                <w:noProof/>
+                <w:webHidden/>
+              </w:rPr>
+              <w:tab/>
+            </w:r>
+            <w:r>
+              <w:rPr>
+                <w:noProof/>
+                <w:webHidden/>
+              </w:rPr>
+              <w:fldChar w:fldCharType="begin"/>
+            </w:r>
+            <w:r>
+              <w:rPr>
+                <w:noProof/>
+                <w:webHidden/>
+              </w:rPr>
+              <w:instrText xml:space="preserve"> PAGEREF _Toc187833356 \h </w:instrText>
+            </w:r>
+            <w:r>
+              <w:rPr>
+                <w:noProof/>
+                <w:webHidden/>
+              </w:rPr>
+            </w:r>
+            <w:r>
+              <w:rPr>
+                <w:noProof/>
+                <w:webHidden/>
+              </w:rPr>
+              <w:fldChar w:fldCharType="separate"/>
+            </w:r>
+            <w:r>
+              <w:rPr>
+                <w:noProof/>
+                <w:webHidden/>
+              </w:rPr>
+              <w:t>14</w:t>
+            </w:r>
+            <w:r>
+              <w:rPr>
+                <w:noProof/>
+                <w:webHidden/>
+              </w:rPr>
+              <w:fldChar w:fldCharType="end"/>
+            </w:r>
+          </w:hyperlink>
+        </w:p>
+        <w:p>
+          <w:pPr>
+            <w:pStyle w:val="TDC2"/>
+            <w:tabs>
+              <w:tab w:val="right" w:leader="dot" w:pos="8494"/>
+            </w:tabs>
+            <w:rPr>
+              <w:rFonts w:eastAsiaTheme="minorEastAsia"/>
+              <w:noProof/>
+              <w:sz w:val="24"/>
+              <w:szCs w:val="24"/>
+              <w:lang w:eastAsia="es-ES"/>
+            </w:rPr>
+          </w:pPr>
+          <w:hyperlink w:anchor="_Toc187833357" w:history="1">
+            <w:r>
+              <w:rPr>
+                <w:rStyle w:val="Hipervnculo"/>
+                <w:noProof/>
+              </w:rPr>
+              <w:t>Gestión de clientes</w:t>
+            </w:r>
+            <w:r>
+              <w:rPr>
+                <w:noProof/>
+                <w:webHidden/>
+              </w:rPr>
+              <w:tab/>
+            </w:r>
+            <w:r>
+              <w:rPr>
+                <w:noProof/>
+                <w:webHidden/>
+              </w:rPr>
+              <w:fldChar w:fldCharType="begin"/>
+            </w:r>
+            <w:r>
+              <w:rPr>
+                <w:noProof/>
+                <w:webHidden/>
+              </w:rPr>
+              <w:instrText xml:space="preserve"> PAGEREF _Toc187833357 \h </w:instrText>
+            </w:r>
+            <w:r>
+              <w:rPr>
+                <w:noProof/>
+                <w:webHidden/>
+              </w:rPr>
+            </w:r>
+            <w:r>
+              <w:rPr>
+                <w:noProof/>
+                <w:webHidden/>
+              </w:rPr>
+              <w:fldChar w:fldCharType="separate"/>
+            </w:r>
+            <w:r>
+              <w:rPr>
+                <w:noProof/>
+                <w:webHidden/>
+              </w:rPr>
+              <w:t>15</w:t>
             </w:r>
             <w:r>
               <w:rPr>
@@ -5167,14 +5395,11 @@
     <w:p/>
     <w:p/>
     <w:p/>
-    <w:p/>
-    <w:p/>
-    <w:p/>
     <w:p>
       <w:pPr>
         <w:pStyle w:val="Ttulo1"/>
       </w:pPr>
-      <w:bookmarkStart w:id="0" w:name="_Toc187756134"/>
+      <w:bookmarkStart w:id="0" w:name="_Toc187833346"/>
       <w:r>
         <w:lastRenderedPageBreak/>
         <w:t>1.</w:t>
@@ -5277,7 +5502,7 @@
       <w:pPr>
         <w:pStyle w:val="Ttulo1"/>
       </w:pPr>
-      <w:bookmarkStart w:id="1" w:name="_Toc187756135"/>
+      <w:bookmarkStart w:id="1" w:name="_Toc187833347"/>
       <w:r>
         <w:t>2</w:t>
       </w:r>
@@ -5426,11 +5651,22 @@
       </w:r>
       <w:proofErr w:type="spellStart"/>
       <w:r>
+        <w:rPr>
+          <w:i/>
+          <w:iCs/>
+        </w:rPr>
         <w:t>Frappe</w:t>
       </w:r>
       <w:proofErr w:type="spellEnd"/>
       <w:r>
-        <w:t xml:space="preserve"> Cloud. </w:t>
+        <w:rPr>
+          <w:i/>
+          <w:iCs/>
+        </w:rPr>
+        <w:t xml:space="preserve"> Cloud</w:t>
+      </w:r>
+      <w:r>
+        <w:t xml:space="preserve">. </w:t>
       </w:r>
     </w:p>
     <w:p>
@@ -5603,7 +5839,7 @@
       <w:pPr>
         <w:pStyle w:val="Ttulo2"/>
       </w:pPr>
-      <w:bookmarkStart w:id="2" w:name="_Toc187756136"/>
+      <w:bookmarkStart w:id="2" w:name="_Toc187833348"/>
       <w:r>
         <w:lastRenderedPageBreak/>
         <w:t>Configuración de usuarios</w:t>
@@ -5684,7 +5920,6 @@
       </w:r>
     </w:p>
     <w:p/>
-    <w:p/>
     <w:p>
       <w:r>
         <w:t xml:space="preserve">Si accedemos a la cuenta nos aparecerá la visual con los permisos y roles, debemos asegurarnos que tenga acceso al CRM y al apartado de ventas (sales): </w:t>
@@ -5696,16 +5931,16 @@
           <w:noProof/>
         </w:rPr>
         <w:drawing>
-          <wp:anchor distT="0" distB="0" distL="114300" distR="114300" simplePos="0" relativeHeight="251670528" behindDoc="0" locked="0" layoutInCell="1" allowOverlap="1" wp14:anchorId="1429E663" wp14:editId="7A52072D">
+          <wp:anchor distT="0" distB="0" distL="114300" distR="114300" simplePos="0" relativeHeight="251670528" behindDoc="0" locked="0" layoutInCell="1" allowOverlap="1" wp14:anchorId="1429E663" wp14:editId="0156878D">
             <wp:simplePos x="0" y="0"/>
             <wp:positionH relativeFrom="margin">
-              <wp:align>left</wp:align>
+              <wp:posOffset>-96520</wp:posOffset>
             </wp:positionH>
             <wp:positionV relativeFrom="paragraph">
-              <wp:posOffset>318770</wp:posOffset>
+              <wp:posOffset>256540</wp:posOffset>
             </wp:positionV>
-            <wp:extent cx="5505450" cy="3232785"/>
-            <wp:effectExtent l="0" t="0" r="0" b="5715"/>
+            <wp:extent cx="5772150" cy="3388995"/>
+            <wp:effectExtent l="0" t="0" r="0" b="1905"/>
             <wp:wrapTopAndBottom/>
             <wp:docPr id="1941072666" name="Imagen 34"/>
             <wp:cNvGraphicFramePr>
@@ -5736,7 +5971,7 @@
                   <pic:spPr bwMode="auto">
                     <a:xfrm>
                       <a:off x="0" y="0"/>
-                      <a:ext cx="5505450" cy="3232785"/>
+                      <a:ext cx="5772150" cy="3388995"/>
                     </a:xfrm>
                     <a:prstGeom prst="rect">
                       <a:avLst/>
@@ -5760,7 +5995,11 @@
       </w:r>
     </w:p>
     <w:p/>
-    <w:p/>
+    <w:p>
+      <w:pPr>
+        <w:jc w:val="both"/>
+      </w:pPr>
+    </w:p>
     <w:p>
       <w:r>
         <w:rPr>
@@ -5842,7 +6081,7 @@
       <w:pPr>
         <w:pStyle w:val="Ttulo1"/>
       </w:pPr>
-      <w:bookmarkStart w:id="3" w:name="_Toc187756137"/>
+      <w:bookmarkStart w:id="3" w:name="_Toc187833349"/>
       <w:r>
         <w:t>3. Gestión de datos.</w:t>
       </w:r>
@@ -6029,7 +6268,7 @@
           <w:noProof/>
         </w:rPr>
       </w:pPr>
-      <w:bookmarkStart w:id="4" w:name="_Toc187756138"/>
+      <w:bookmarkStart w:id="4" w:name="_Toc187833350"/>
       <w:r>
         <w:rPr>
           <w:noProof/>
@@ -6045,14 +6284,17 @@
         <w:jc w:val="both"/>
       </w:pPr>
       <w:r>
-        <w:t xml:space="preserve">La parte del CRM que nos permite hacer el seguimiento y gestión de los procesos de venta es la sección de </w:t>
+        <w:t>La parte del CRM que nos permite hacer el seguimiento y gestión de los procesos de venta es la sección de</w:t>
+      </w:r>
+      <w:r>
+        <w:t xml:space="preserve">l </w:t>
       </w:r>
       <w:r>
         <w:rPr>
-          <w:i/>
-          <w:iCs/>
+          <w:b/>
+          <w:bCs/>
         </w:rPr>
-        <w:t>Oportunidades</w:t>
+        <w:t>Embudo de ventas</w:t>
       </w:r>
       <w:r>
         <w:t xml:space="preserve">. Los clientes a los que van asociadas deben ser creados anteriormente en el apartado que ya hemos mostrado. </w:t>
@@ -6150,7 +6392,13 @@
         <w:t xml:space="preserve">lead </w:t>
       </w:r>
       <w:r>
-        <w:t xml:space="preserve">(iniciativa). </w:t>
+        <w:t>(iniciativa)</w:t>
+      </w:r>
+      <w:r>
+        <w:t xml:space="preserve"> que posteriormente se convertirá en oportunidad</w:t>
+      </w:r>
+      <w:r>
+        <w:t xml:space="preserve">. </w:t>
       </w:r>
     </w:p>
     <w:p>
@@ -6226,7 +6474,20 @@
         <w:jc w:val="both"/>
       </w:pPr>
       <w:r>
-        <w:t xml:space="preserve">Esto a su vez generaría una oportunidad y podría ser tratada como tal. Aquí elegiríamos un modo de contacto para iniciar la conversación con el cliente y llegar hasta el final del proceso cerrando una venta. </w:t>
+        <w:t xml:space="preserve">Estas son las primeras etapas del </w:t>
+      </w:r>
+      <w:r>
+        <w:rPr>
+          <w:i/>
+          <w:iCs/>
+        </w:rPr>
+        <w:t>embudo de ventas</w:t>
+      </w:r>
+      <w:r>
+        <w:t xml:space="preserve"> previa a la misma</w:t>
+      </w:r>
+      <w:r>
+        <w:t xml:space="preserve">. Aquí elegiríamos un modo de contacto para iniciar la conversación con el cliente y llegar hasta el final del proceso cerrando una venta. </w:t>
       </w:r>
     </w:p>
     <w:p>
@@ -6591,7 +6852,7 @@
       <w:pPr>
         <w:pStyle w:val="Ttulo1"/>
       </w:pPr>
-      <w:bookmarkStart w:id="5" w:name="_Toc187756139"/>
+      <w:bookmarkStart w:id="5" w:name="_Toc187833351"/>
       <w:r>
         <w:t>4. Administración y configuración avanzada.</w:t>
       </w:r>
@@ -6601,33 +6862,458 @@
       </w:r>
     </w:p>
     <w:p/>
+    <w:p>
+      <w:pPr>
+        <w:jc w:val="both"/>
+      </w:pPr>
+      <w:r>
+        <w:t xml:space="preserve">En las capturas anteriores ya hemos mostrado el proceso inicial del </w:t>
+      </w:r>
+      <w:r>
+        <w:rPr>
+          <w:b/>
+          <w:bCs/>
+        </w:rPr>
+        <w:t>embudo de ventas</w:t>
+      </w:r>
+      <w:r>
+        <w:t xml:space="preserve">. Como vemos se puede personalizar cada uno de los detalles referentes a la información del cliente potencial, desde la creación de la iniciativa como en la oportunidad. </w:t>
+      </w:r>
+    </w:p>
+    <w:p>
+      <w:pPr>
+        <w:jc w:val="both"/>
+      </w:pPr>
+      <w:r>
+        <w:t xml:space="preserve">Si realizamos el seguimiento, observamos la lista de iniciativas en marcha, el estado en el que se encuentran y la última fecha de actualización. </w:t>
+      </w:r>
+    </w:p>
+    <w:p>
+      <w:pPr>
+        <w:jc w:val="both"/>
+      </w:pPr>
+      <w:r>
+        <w:rPr>
+          <w:noProof/>
+        </w:rPr>
+        <w:drawing>
+          <wp:anchor distT="0" distB="0" distL="114300" distR="114300" simplePos="0" relativeHeight="251681792" behindDoc="0" locked="0" layoutInCell="1" allowOverlap="1" wp14:anchorId="5A47D851" wp14:editId="4B9B34C0">
+            <wp:simplePos x="0" y="0"/>
+            <wp:positionH relativeFrom="column">
+              <wp:posOffset>3230</wp:posOffset>
+            </wp:positionH>
+            <wp:positionV relativeFrom="paragraph">
+              <wp:posOffset>4224</wp:posOffset>
+            </wp:positionV>
+            <wp:extent cx="5396865" cy="1132840"/>
+            <wp:effectExtent l="0" t="0" r="0" b="0"/>
+            <wp:wrapTopAndBottom/>
+            <wp:docPr id="1102754690" name="Imagen 32"/>
+            <wp:cNvGraphicFramePr>
+              <a:graphicFrameLocks xmlns:a="http://schemas.openxmlformats.org/drawingml/2006/main" noChangeAspect="1"/>
+            </wp:cNvGraphicFramePr>
+            <a:graphic xmlns:a="http://schemas.openxmlformats.org/drawingml/2006/main">
+              <a:graphicData uri="http://schemas.openxmlformats.org/drawingml/2006/picture">
+                <pic:pic xmlns:pic="http://schemas.openxmlformats.org/drawingml/2006/picture">
+                  <pic:nvPicPr>
+                    <pic:cNvPr id="0" name="Picture 2"/>
+                    <pic:cNvPicPr>
+                      <a:picLocks noChangeAspect="1" noChangeArrowheads="1"/>
+                    </pic:cNvPicPr>
+                  </pic:nvPicPr>
+                  <pic:blipFill>
+                    <a:blip r:embed="rId30">
+                      <a:extLst>
+                        <a:ext uri="{28A0092B-C50C-407E-A947-70E740481C1C}">
+                          <a14:useLocalDpi xmlns:a14="http://schemas.microsoft.com/office/drawing/2010/main" val="0"/>
+                        </a:ext>
+                      </a:extLst>
+                    </a:blip>
+                    <a:srcRect/>
+                    <a:stretch>
+                      <a:fillRect/>
+                    </a:stretch>
+                  </pic:blipFill>
+                  <pic:spPr bwMode="auto">
+                    <a:xfrm>
+                      <a:off x="0" y="0"/>
+                      <a:ext cx="5396865" cy="1132840"/>
+                    </a:xfrm>
+                    <a:prstGeom prst="rect">
+                      <a:avLst/>
+                    </a:prstGeom>
+                    <a:noFill/>
+                    <a:ln>
+                      <a:noFill/>
+                    </a:ln>
+                  </pic:spPr>
+                </pic:pic>
+              </a:graphicData>
+            </a:graphic>
+          </wp:anchor>
+        </w:drawing>
+      </w:r>
+    </w:p>
+    <w:p>
+      <w:pPr>
+        <w:jc w:val="both"/>
+      </w:pPr>
+      <w:r>
+        <w:rPr>
+          <w:noProof/>
+        </w:rPr>
+        <w:drawing>
+          <wp:anchor distT="0" distB="0" distL="114300" distR="114300" simplePos="0" relativeHeight="251682816" behindDoc="0" locked="0" layoutInCell="1" allowOverlap="1" wp14:anchorId="524F71D5" wp14:editId="5462F493">
+            <wp:simplePos x="0" y="0"/>
+            <wp:positionH relativeFrom="margin">
+              <wp:align>right</wp:align>
+            </wp:positionH>
+            <wp:positionV relativeFrom="paragraph">
+              <wp:posOffset>811834</wp:posOffset>
+            </wp:positionV>
+            <wp:extent cx="5386705" cy="2296160"/>
+            <wp:effectExtent l="0" t="0" r="4445" b="8890"/>
+            <wp:wrapTopAndBottom/>
+            <wp:docPr id="1714399891" name="Imagen 33"/>
+            <wp:cNvGraphicFramePr>
+              <a:graphicFrameLocks xmlns:a="http://schemas.openxmlformats.org/drawingml/2006/main" noChangeAspect="1"/>
+            </wp:cNvGraphicFramePr>
+            <a:graphic xmlns:a="http://schemas.openxmlformats.org/drawingml/2006/main">
+              <a:graphicData uri="http://schemas.openxmlformats.org/drawingml/2006/picture">
+                <pic:pic xmlns:pic="http://schemas.openxmlformats.org/drawingml/2006/picture">
+                  <pic:nvPicPr>
+                    <pic:cNvPr id="0" name="Picture 3"/>
+                    <pic:cNvPicPr>
+                      <a:picLocks noChangeAspect="1" noChangeArrowheads="1"/>
+                    </pic:cNvPicPr>
+                  </pic:nvPicPr>
+                  <pic:blipFill>
+                    <a:blip r:embed="rId31">
+                      <a:extLst>
+                        <a:ext uri="{28A0092B-C50C-407E-A947-70E740481C1C}">
+                          <a14:useLocalDpi xmlns:a14="http://schemas.microsoft.com/office/drawing/2010/main" val="0"/>
+                        </a:ext>
+                      </a:extLst>
+                    </a:blip>
+                    <a:srcRect/>
+                    <a:stretch>
+                      <a:fillRect/>
+                    </a:stretch>
+                  </pic:blipFill>
+                  <pic:spPr bwMode="auto">
+                    <a:xfrm>
+                      <a:off x="0" y="0"/>
+                      <a:ext cx="5386705" cy="2296160"/>
+                    </a:xfrm>
+                    <a:prstGeom prst="rect">
+                      <a:avLst/>
+                    </a:prstGeom>
+                    <a:noFill/>
+                    <a:ln>
+                      <a:noFill/>
+                    </a:ln>
+                  </pic:spPr>
+                </pic:pic>
+              </a:graphicData>
+            </a:graphic>
+          </wp:anchor>
+        </w:drawing>
+      </w:r>
+      <w:r>
+        <w:t xml:space="preserve">Cuando pulsamos sobre una, se abre el perfil del cliente con los detalles e información sobre él. Lo que nos interesa también es el apartado de actividad, donde vemos reflejados eventos (reuniones o llamadas), </w:t>
+      </w:r>
+      <w:r>
+        <w:rPr>
+          <w:i/>
+          <w:iCs/>
+        </w:rPr>
+        <w:t>emails</w:t>
+      </w:r>
+      <w:r>
+        <w:t xml:space="preserve"> y comentarios que podemos dejar sobre el mismo para facilitar el trabajo a nuestros compañeros. </w:t>
+      </w:r>
+    </w:p>
+    <w:p>
+      <w:pPr>
+        <w:pStyle w:val="Ttulo2"/>
+      </w:pPr>
+      <w:bookmarkStart w:id="6" w:name="_Toc187833352"/>
+      <w:r>
+        <w:lastRenderedPageBreak/>
+        <w:t>Productos</w:t>
+      </w:r>
+      <w:bookmarkEnd w:id="6"/>
+    </w:p>
     <w:p/>
     <w:p>
       <w:pPr>
+        <w:jc w:val="both"/>
+      </w:pPr>
+      <w:r>
         <w:rPr>
-          <w:u w:val="single"/>
+          <w:noProof/>
         </w:rPr>
-      </w:pPr>
-      <w:proofErr w:type="spellStart"/>
-      <w:r>
-        <w:t>serf</w:t>
-      </w:r>
-      <w:proofErr w:type="spellEnd"/>
+        <w:drawing>
+          <wp:anchor distT="0" distB="0" distL="114300" distR="114300" simplePos="0" relativeHeight="251683840" behindDoc="0" locked="0" layoutInCell="1" allowOverlap="1" wp14:anchorId="02348E86" wp14:editId="4EB39E5E">
+            <wp:simplePos x="0" y="0"/>
+            <wp:positionH relativeFrom="margin">
+              <wp:align>left</wp:align>
+            </wp:positionH>
+            <wp:positionV relativeFrom="paragraph">
+              <wp:posOffset>474566</wp:posOffset>
+            </wp:positionV>
+            <wp:extent cx="5386705" cy="3110865"/>
+            <wp:effectExtent l="0" t="0" r="4445" b="0"/>
+            <wp:wrapTopAndBottom/>
+            <wp:docPr id="790067819" name="Imagen 34"/>
+            <wp:cNvGraphicFramePr>
+              <a:graphicFrameLocks xmlns:a="http://schemas.openxmlformats.org/drawingml/2006/main" noChangeAspect="1"/>
+            </wp:cNvGraphicFramePr>
+            <a:graphic xmlns:a="http://schemas.openxmlformats.org/drawingml/2006/main">
+              <a:graphicData uri="http://schemas.openxmlformats.org/drawingml/2006/picture">
+                <pic:pic xmlns:pic="http://schemas.openxmlformats.org/drawingml/2006/picture">
+                  <pic:nvPicPr>
+                    <pic:cNvPr id="0" name="Picture 4"/>
+                    <pic:cNvPicPr>
+                      <a:picLocks noChangeAspect="1" noChangeArrowheads="1"/>
+                    </pic:cNvPicPr>
+                  </pic:nvPicPr>
+                  <pic:blipFill>
+                    <a:blip r:embed="rId32">
+                      <a:extLst>
+                        <a:ext uri="{28A0092B-C50C-407E-A947-70E740481C1C}">
+                          <a14:useLocalDpi xmlns:a14="http://schemas.microsoft.com/office/drawing/2010/main" val="0"/>
+                        </a:ext>
+                      </a:extLst>
+                    </a:blip>
+                    <a:srcRect/>
+                    <a:stretch>
+                      <a:fillRect/>
+                    </a:stretch>
+                  </pic:blipFill>
+                  <pic:spPr bwMode="auto">
+                    <a:xfrm>
+                      <a:off x="0" y="0"/>
+                      <a:ext cx="5386705" cy="3110865"/>
+                    </a:xfrm>
+                    <a:prstGeom prst="rect">
+                      <a:avLst/>
+                    </a:prstGeom>
+                    <a:noFill/>
+                    <a:ln>
+                      <a:noFill/>
+                    </a:ln>
+                  </pic:spPr>
+                </pic:pic>
+              </a:graphicData>
+            </a:graphic>
+          </wp:anchor>
+        </w:drawing>
+      </w:r>
+      <w:r>
+        <w:t xml:space="preserve">En el apartado de productos nos aparece el listado con la información pertinente de cada uno. Podemos observar el estado para verificar que está disponible para la venta. </w:t>
+      </w:r>
     </w:p>
-    <w:p/>
-    <w:p/>
-    <w:p/>
-    <w:p/>
-    <w:p/>
-    <w:p/>
-    <w:p/>
-    <w:p/>
-    <w:p/>
     <w:p>
       <w:pPr>
+        <w:jc w:val="both"/>
+      </w:pPr>
+    </w:p>
+    <w:p>
+      <w:pPr>
+        <w:jc w:val="both"/>
+      </w:pPr>
+      <w:r>
+        <w:rPr>
+          <w:noProof/>
+        </w:rPr>
+        <w:drawing>
+          <wp:anchor distT="0" distB="0" distL="114300" distR="114300" simplePos="0" relativeHeight="251684864" behindDoc="0" locked="0" layoutInCell="1" allowOverlap="1" wp14:anchorId="14795411" wp14:editId="45C1101A">
+            <wp:simplePos x="0" y="0"/>
+            <wp:positionH relativeFrom="margin">
+              <wp:align>center</wp:align>
+            </wp:positionH>
+            <wp:positionV relativeFrom="paragraph">
+              <wp:posOffset>761365</wp:posOffset>
+            </wp:positionV>
+            <wp:extent cx="4837430" cy="3785870"/>
+            <wp:effectExtent l="0" t="0" r="1270" b="5080"/>
+            <wp:wrapTopAndBottom/>
+            <wp:docPr id="1789692045" name="Imagen 35"/>
+            <wp:cNvGraphicFramePr>
+              <a:graphicFrameLocks xmlns:a="http://schemas.openxmlformats.org/drawingml/2006/main" noChangeAspect="1"/>
+            </wp:cNvGraphicFramePr>
+            <a:graphic xmlns:a="http://schemas.openxmlformats.org/drawingml/2006/main">
+              <a:graphicData uri="http://schemas.openxmlformats.org/drawingml/2006/picture">
+                <pic:pic xmlns:pic="http://schemas.openxmlformats.org/drawingml/2006/picture">
+                  <pic:nvPicPr>
+                    <pic:cNvPr id="0" name="Picture 5"/>
+                    <pic:cNvPicPr>
+                      <a:picLocks noChangeAspect="1" noChangeArrowheads="1"/>
+                    </pic:cNvPicPr>
+                  </pic:nvPicPr>
+                  <pic:blipFill>
+                    <a:blip r:embed="rId33">
+                      <a:extLst>
+                        <a:ext uri="{28A0092B-C50C-407E-A947-70E740481C1C}">
+                          <a14:useLocalDpi xmlns:a14="http://schemas.microsoft.com/office/drawing/2010/main" val="0"/>
+                        </a:ext>
+                      </a:extLst>
+                    </a:blip>
+                    <a:srcRect/>
+                    <a:stretch>
+                      <a:fillRect/>
+                    </a:stretch>
+                  </pic:blipFill>
+                  <pic:spPr bwMode="auto">
+                    <a:xfrm>
+                      <a:off x="0" y="0"/>
+                      <a:ext cx="4837430" cy="3785870"/>
+                    </a:xfrm>
+                    <a:prstGeom prst="rect">
+                      <a:avLst/>
+                    </a:prstGeom>
+                    <a:noFill/>
+                    <a:ln>
+                      <a:noFill/>
+                    </a:ln>
+                  </pic:spPr>
+                </pic:pic>
+              </a:graphicData>
+            </a:graphic>
+            <wp14:sizeRelH relativeFrom="margin">
+              <wp14:pctWidth>0</wp14:pctWidth>
+            </wp14:sizeRelH>
+            <wp14:sizeRelV relativeFrom="margin">
+              <wp14:pctHeight>0</wp14:pctHeight>
+            </wp14:sizeRelV>
+          </wp:anchor>
+        </w:drawing>
+      </w:r>
+      <w:r>
+        <w:t>El formulario para añadir nuevos productos es muy sencillo, debemos dar un código para facilitar el tratamiento del producto</w:t>
+      </w:r>
+      <w:r>
+        <w:t>, la unidad de medida, el stock actual y otros parámetros si accedemos al formulario completo.</w:t>
+      </w:r>
+    </w:p>
+    <w:p>
+      <w:pPr>
+        <w:jc w:val="both"/>
+      </w:pPr>
+      <w:r>
+        <w:lastRenderedPageBreak/>
+        <w:t xml:space="preserve">Los productos que añadamos automáticamente estarán disponibles en el apartado de ventas para </w:t>
+      </w:r>
+      <w:r>
+        <w:t>su uso y distribución. En las filas del orden de ventas nos aparecerá la opción de añadir los productos a través del listado.</w:t>
+      </w:r>
+    </w:p>
+    <w:p>
+      <w:pPr>
+        <w:jc w:val="both"/>
+      </w:pPr>
+    </w:p>
+    <w:p>
+      <w:pPr>
+        <w:jc w:val="both"/>
+      </w:pPr>
+      <w:r>
+        <w:t>Vemos reflejado en primer lugar el código que identifica al producto y a un lado la descripción y el grupo al que pertenece. Tras esto solo faltaría ajustar la cantidad de artículos dentro de la venta.</w:t>
+      </w:r>
+    </w:p>
+    <w:p>
+      <w:pPr>
+        <w:jc w:val="both"/>
+      </w:pPr>
+      <w:r>
+        <w:rPr>
+          <w:noProof/>
+        </w:rPr>
+        <w:drawing>
+          <wp:anchor distT="0" distB="0" distL="114300" distR="114300" simplePos="0" relativeHeight="251685888" behindDoc="0" locked="0" layoutInCell="1" allowOverlap="1" wp14:anchorId="407B7D51" wp14:editId="580A6770">
+            <wp:simplePos x="0" y="0"/>
+            <wp:positionH relativeFrom="margin">
+              <wp:posOffset>376334</wp:posOffset>
+            </wp:positionH>
+            <wp:positionV relativeFrom="paragraph">
+              <wp:posOffset>345081</wp:posOffset>
+            </wp:positionV>
+            <wp:extent cx="4658360" cy="5207635"/>
+            <wp:effectExtent l="0" t="0" r="8890" b="0"/>
+            <wp:wrapTopAndBottom/>
+            <wp:docPr id="1741807129" name="Imagen 36"/>
+            <wp:cNvGraphicFramePr>
+              <a:graphicFrameLocks xmlns:a="http://schemas.openxmlformats.org/drawingml/2006/main" noChangeAspect="1"/>
+            </wp:cNvGraphicFramePr>
+            <a:graphic xmlns:a="http://schemas.openxmlformats.org/drawingml/2006/main">
+              <a:graphicData uri="http://schemas.openxmlformats.org/drawingml/2006/picture">
+                <pic:pic xmlns:pic="http://schemas.openxmlformats.org/drawingml/2006/picture">
+                  <pic:nvPicPr>
+                    <pic:cNvPr id="0" name="Picture 6"/>
+                    <pic:cNvPicPr>
+                      <a:picLocks noChangeAspect="1" noChangeArrowheads="1"/>
+                    </pic:cNvPicPr>
+                  </pic:nvPicPr>
+                  <pic:blipFill>
+                    <a:blip r:embed="rId34">
+                      <a:extLst>
+                        <a:ext uri="{28A0092B-C50C-407E-A947-70E740481C1C}">
+                          <a14:useLocalDpi xmlns:a14="http://schemas.microsoft.com/office/drawing/2010/main" val="0"/>
+                        </a:ext>
+                      </a:extLst>
+                    </a:blip>
+                    <a:srcRect/>
+                    <a:stretch>
+                      <a:fillRect/>
+                    </a:stretch>
+                  </pic:blipFill>
+                  <pic:spPr bwMode="auto">
+                    <a:xfrm>
+                      <a:off x="0" y="0"/>
+                      <a:ext cx="4658360" cy="5207635"/>
+                    </a:xfrm>
+                    <a:prstGeom prst="rect">
+                      <a:avLst/>
+                    </a:prstGeom>
+                    <a:noFill/>
+                    <a:ln>
+                      <a:noFill/>
+                    </a:ln>
+                  </pic:spPr>
+                </pic:pic>
+              </a:graphicData>
+            </a:graphic>
+            <wp14:sizeRelH relativeFrom="margin">
+              <wp14:pctWidth>0</wp14:pctWidth>
+            </wp14:sizeRelH>
+            <wp14:sizeRelV relativeFrom="margin">
+              <wp14:pctHeight>0</wp14:pctHeight>
+            </wp14:sizeRelV>
+          </wp:anchor>
+        </w:drawing>
+      </w:r>
+    </w:p>
+    <w:p>
+      <w:pPr>
+        <w:jc w:val="both"/>
+      </w:pPr>
+    </w:p>
+    <w:p>
+      <w:pPr>
+        <w:jc w:val="both"/>
+      </w:pPr>
+    </w:p>
+    <w:p>
+      <w:pPr>
+        <w:jc w:val="both"/>
+      </w:pPr>
+    </w:p>
+    <w:p>
+      <w:pPr>
         <w:pStyle w:val="Ttulo1"/>
       </w:pPr>
-      <w:bookmarkStart w:id="6" w:name="_Toc187756140"/>
+      <w:bookmarkStart w:id="7" w:name="_Toc187833353"/>
       <w:r>
         <w:rPr>
           <w:noProof/>
@@ -6659,7 +7345,7 @@
                     </pic:cNvPicPr>
                   </pic:nvPicPr>
                   <pic:blipFill>
-                    <a:blip r:embed="rId30">
+                    <a:blip r:embed="rId35">
                       <a:extLst>
                         <a:ext uri="{28A0092B-C50C-407E-A947-70E740481C1C}">
                           <a14:useLocalDpi xmlns:a14="http://schemas.microsoft.com/office/drawing/2010/main" val="0"/>
@@ -6726,7 +7412,7 @@
                     </pic:cNvPicPr>
                   </pic:nvPicPr>
                   <pic:blipFill>
-                    <a:blip r:embed="rId31">
+                    <a:blip r:embed="rId36">
                       <a:extLst>
                         <a:ext uri="{28A0092B-C50C-407E-A947-70E740481C1C}">
                           <a14:useLocalDpi xmlns:a14="http://schemas.microsoft.com/office/drawing/2010/main" val="0"/>
@@ -6766,7 +7452,7 @@
       <w:r>
         <w:t>5. Anexo I: análisis de rendimientos</w:t>
       </w:r>
-      <w:bookmarkEnd w:id="6"/>
+      <w:bookmarkEnd w:id="7"/>
       <w:r>
         <w:t xml:space="preserve"> </w:t>
       </w:r>
@@ -6783,7 +7469,7 @@
           <w:u w:val="single"/>
         </w:rPr>
       </w:pPr>
-      <w:bookmarkStart w:id="7" w:name="_Toc187756141"/>
+      <w:bookmarkStart w:id="8" w:name="_Toc187833354"/>
       <w:r>
         <w:rPr>
           <w:noProof/>
@@ -6815,7 +7501,7 @@
                     </pic:cNvPicPr>
                   </pic:nvPicPr>
                   <pic:blipFill>
-                    <a:blip r:embed="rId32">
+                    <a:blip r:embed="rId37">
                       <a:extLst>
                         <a:ext uri="{28A0092B-C50C-407E-A947-70E740481C1C}">
                           <a14:useLocalDpi xmlns:a14="http://schemas.microsoft.com/office/drawing/2010/main" val="0"/>
@@ -6849,7 +7535,7 @@
       <w:r>
         <w:t>Factura</w:t>
       </w:r>
-      <w:bookmarkEnd w:id="7"/>
+      <w:bookmarkEnd w:id="8"/>
     </w:p>
     <w:p/>
     <w:p/>
@@ -6857,19 +7543,557 @@
       <w:pPr>
         <w:pStyle w:val="Ttulo1"/>
       </w:pPr>
-      <w:bookmarkStart w:id="8" w:name="_Toc187756142"/>
+      <w:bookmarkStart w:id="9" w:name="_Toc187833355"/>
       <w:r>
         <w:lastRenderedPageBreak/>
         <w:t>6. Documentación</w:t>
       </w:r>
-      <w:bookmarkEnd w:id="8"/>
+      <w:bookmarkEnd w:id="9"/>
       <w:r>
         <w:t xml:space="preserve"> </w:t>
       </w:r>
+    </w:p>
+    <w:p/>
+    <w:p>
+      <w:r>
+        <w:t>Breve manual de uso de las principales características del ERP. En primer lugar debemos asegurarnos que nos han otorgado acceso a las secciones en las que vamos a trabajar y previamente hemos completado nuestro perfil.</w:t>
+      </w:r>
+    </w:p>
+    <w:p/>
+    <w:p>
+      <w:pPr>
+        <w:pStyle w:val="Ttulo2"/>
+      </w:pPr>
+      <w:bookmarkStart w:id="10" w:name="_Toc187833356"/>
+      <w:r>
+        <w:t>Gestión de ventas</w:t>
+      </w:r>
+      <w:bookmarkEnd w:id="10"/>
+    </w:p>
+    <w:p/>
+    <w:p>
+      <w:pPr>
+        <w:jc w:val="both"/>
+      </w:pPr>
+      <w:r>
+        <w:t xml:space="preserve">Situándonos en el menú principal nos interesa dirigirnos al apartado </w:t>
+      </w:r>
+      <w:proofErr w:type="spellStart"/>
+      <w:r>
+        <w:rPr>
+          <w:i/>
+          <w:iCs/>
+        </w:rPr>
+        <w:t>selling</w:t>
+      </w:r>
+      <w:proofErr w:type="spellEnd"/>
+      <w:r>
+        <w:rPr>
+          <w:i/>
+          <w:iCs/>
+        </w:rPr>
+        <w:t xml:space="preserve"> </w:t>
+      </w:r>
+      <w:r>
+        <w:t xml:space="preserve">(ventas), donde nos aparecerá un gráfico a modo de análisis, además de un acceso rápido a algunas utilidades. </w:t>
+      </w:r>
+    </w:p>
+    <w:p>
+      <w:pPr>
+        <w:jc w:val="both"/>
+      </w:pPr>
+      <w:r>
+        <w:rPr>
+          <w:noProof/>
+        </w:rPr>
+        <w:drawing>
+          <wp:anchor distT="0" distB="0" distL="114300" distR="114300" simplePos="0" relativeHeight="251686912" behindDoc="0" locked="0" layoutInCell="1" allowOverlap="1" wp14:anchorId="60183345" wp14:editId="76DFC74C">
+            <wp:simplePos x="0" y="0"/>
+            <wp:positionH relativeFrom="margin">
+              <wp:align>right</wp:align>
+            </wp:positionH>
+            <wp:positionV relativeFrom="paragraph">
+              <wp:posOffset>358278</wp:posOffset>
+            </wp:positionV>
+            <wp:extent cx="5396865" cy="2305685"/>
+            <wp:effectExtent l="0" t="0" r="0" b="0"/>
+            <wp:wrapTopAndBottom/>
+            <wp:docPr id="1161411903" name="Imagen 38"/>
+            <wp:cNvGraphicFramePr>
+              <a:graphicFrameLocks xmlns:a="http://schemas.openxmlformats.org/drawingml/2006/main" noChangeAspect="1"/>
+            </wp:cNvGraphicFramePr>
+            <a:graphic xmlns:a="http://schemas.openxmlformats.org/drawingml/2006/main">
+              <a:graphicData uri="http://schemas.openxmlformats.org/drawingml/2006/picture">
+                <pic:pic xmlns:pic="http://schemas.openxmlformats.org/drawingml/2006/picture">
+                  <pic:nvPicPr>
+                    <pic:cNvPr id="0" name="Picture 8"/>
+                    <pic:cNvPicPr>
+                      <a:picLocks noChangeAspect="1" noChangeArrowheads="1"/>
+                    </pic:cNvPicPr>
+                  </pic:nvPicPr>
+                  <pic:blipFill>
+                    <a:blip r:embed="rId38">
+                      <a:extLst>
+                        <a:ext uri="{28A0092B-C50C-407E-A947-70E740481C1C}">
+                          <a14:useLocalDpi xmlns:a14="http://schemas.microsoft.com/office/drawing/2010/main" val="0"/>
+                        </a:ext>
+                      </a:extLst>
+                    </a:blip>
+                    <a:srcRect/>
+                    <a:stretch>
+                      <a:fillRect/>
+                    </a:stretch>
+                  </pic:blipFill>
+                  <pic:spPr bwMode="auto">
+                    <a:xfrm>
+                      <a:off x="0" y="0"/>
+                      <a:ext cx="5396865" cy="2305685"/>
+                    </a:xfrm>
+                    <a:prstGeom prst="rect">
+                      <a:avLst/>
+                    </a:prstGeom>
+                    <a:noFill/>
+                    <a:ln>
+                      <a:noFill/>
+                    </a:ln>
+                  </pic:spPr>
+                </pic:pic>
+              </a:graphicData>
+            </a:graphic>
+          </wp:anchor>
+        </w:drawing>
+      </w:r>
+    </w:p>
+    <w:p/>
+    <w:p>
+      <w:pPr>
+        <w:jc w:val="both"/>
+      </w:pPr>
+    </w:p>
+    <w:p>
+      <w:pPr>
+        <w:jc w:val="both"/>
+      </w:pPr>
+      <w:r>
+        <w:t xml:space="preserve">En </w:t>
+      </w:r>
+      <w:r>
+        <w:rPr>
+          <w:i/>
+          <w:iCs/>
+        </w:rPr>
+        <w:t xml:space="preserve">ítems </w:t>
+      </w:r>
+      <w:r>
+        <w:t xml:space="preserve">accedemos al apartado de gestión de productos donde añadimos y observamos </w:t>
+      </w:r>
+      <w:r>
+        <w:t>su</w:t>
+      </w:r>
+      <w:r>
+        <w:t xml:space="preserve"> estado</w:t>
+      </w:r>
+      <w:r>
+        <w:t xml:space="preserve">. </w:t>
+      </w:r>
+    </w:p>
+    <w:p>
+      <w:pPr>
+        <w:jc w:val="both"/>
+      </w:pPr>
+      <w:r>
+        <w:rPr>
+          <w:i/>
+          <w:iCs/>
+        </w:rPr>
+        <w:t xml:space="preserve">Sales </w:t>
+      </w:r>
+      <w:proofErr w:type="spellStart"/>
+      <w:r>
+        <w:rPr>
+          <w:i/>
+          <w:iCs/>
+        </w:rPr>
+        <w:t>order</w:t>
+      </w:r>
+      <w:proofErr w:type="spellEnd"/>
+      <w:r>
+        <w:t xml:space="preserve"> nos llevará a la pestaña donde accedemos al listado de ventas y al botón de añadir una nueva. </w:t>
+      </w:r>
+    </w:p>
+    <w:p>
+      <w:pPr>
+        <w:jc w:val="both"/>
+      </w:pPr>
+      <w:r>
+        <w:t>Más abajo, el menú contiene varios apartados que muestran otro tipo de tareas incluidas en esta sección, pero no son tan recurrentes.</w:t>
+      </w:r>
+    </w:p>
+    <w:p>
+      <w:pPr>
+        <w:jc w:val="both"/>
+      </w:pPr>
+      <w:r>
+        <w:t xml:space="preserve">Los listados y formularios suelen ser comunes respecto a la interfaz. Son claros y eficientes si sabemos interpretarlos. </w:t>
+      </w:r>
+    </w:p>
+    <w:p>
+      <w:pPr>
+        <w:jc w:val="both"/>
+      </w:pPr>
+      <w:r>
+        <w:rPr>
+          <w:noProof/>
+        </w:rPr>
+        <w:lastRenderedPageBreak/>
+        <w:drawing>
+          <wp:anchor distT="0" distB="0" distL="114300" distR="114300" simplePos="0" relativeHeight="251687936" behindDoc="0" locked="0" layoutInCell="1" allowOverlap="1" wp14:anchorId="0B9991F1" wp14:editId="06BB4081">
+            <wp:simplePos x="0" y="0"/>
+            <wp:positionH relativeFrom="margin">
+              <wp:align>center</wp:align>
+            </wp:positionH>
+            <wp:positionV relativeFrom="paragraph">
+              <wp:posOffset>665921</wp:posOffset>
+            </wp:positionV>
+            <wp:extent cx="5396865" cy="3011805"/>
+            <wp:effectExtent l="0" t="0" r="0" b="0"/>
+            <wp:wrapTopAndBottom/>
+            <wp:docPr id="2098522272" name="Imagen 39"/>
+            <wp:cNvGraphicFramePr>
+              <a:graphicFrameLocks xmlns:a="http://schemas.openxmlformats.org/drawingml/2006/main" noChangeAspect="1"/>
+            </wp:cNvGraphicFramePr>
+            <a:graphic xmlns:a="http://schemas.openxmlformats.org/drawingml/2006/main">
+              <a:graphicData uri="http://schemas.openxmlformats.org/drawingml/2006/picture">
+                <pic:pic xmlns:pic="http://schemas.openxmlformats.org/drawingml/2006/picture">
+                  <pic:nvPicPr>
+                    <pic:cNvPr id="0" name="Picture 9"/>
+                    <pic:cNvPicPr>
+                      <a:picLocks noChangeAspect="1" noChangeArrowheads="1"/>
+                    </pic:cNvPicPr>
+                  </pic:nvPicPr>
+                  <pic:blipFill>
+                    <a:blip r:embed="rId39">
+                      <a:extLst>
+                        <a:ext uri="{28A0092B-C50C-407E-A947-70E740481C1C}">
+                          <a14:useLocalDpi xmlns:a14="http://schemas.microsoft.com/office/drawing/2010/main" val="0"/>
+                        </a:ext>
+                      </a:extLst>
+                    </a:blip>
+                    <a:srcRect/>
+                    <a:stretch>
+                      <a:fillRect/>
+                    </a:stretch>
+                  </pic:blipFill>
+                  <pic:spPr bwMode="auto">
+                    <a:xfrm>
+                      <a:off x="0" y="0"/>
+                      <a:ext cx="5396865" cy="3011805"/>
+                    </a:xfrm>
+                    <a:prstGeom prst="rect">
+                      <a:avLst/>
+                    </a:prstGeom>
+                    <a:noFill/>
+                    <a:ln>
+                      <a:noFill/>
+                    </a:ln>
+                  </pic:spPr>
+                </pic:pic>
+              </a:graphicData>
+            </a:graphic>
+          </wp:anchor>
+        </w:drawing>
+      </w:r>
+      <w:r>
+        <w:t>El formulario que lleva incluido es muy sencillo, debemos seleccionar uno de los clientes registrados y completar la información de la venta, seleccionando los productos y la cantidad facilitados desde un listado.</w:t>
+      </w:r>
+    </w:p>
+    <w:p/>
+    <w:p>
+      <w:pPr>
+        <w:jc w:val="both"/>
+      </w:pPr>
+      <w:r>
+        <w:t>Tras esto nos aparecería en el listado, con el estado de los productos y la confirmación de la venta realizada.</w:t>
+      </w:r>
+    </w:p>
+    <w:p>
+      <w:pPr>
+        <w:jc w:val="both"/>
+      </w:pPr>
+    </w:p>
+    <w:p>
+      <w:pPr>
+        <w:pStyle w:val="Ttulo2"/>
+      </w:pPr>
+      <w:bookmarkStart w:id="11" w:name="_Toc187833357"/>
+      <w:r>
+        <w:t>Gestión de clientes</w:t>
+      </w:r>
+      <w:bookmarkEnd w:id="11"/>
+    </w:p>
+    <w:p/>
+    <w:p>
+      <w:pPr>
+        <w:jc w:val="both"/>
+      </w:pPr>
+      <w:r>
+        <w:rPr>
+          <w:noProof/>
+        </w:rPr>
+        <w:drawing>
+          <wp:anchor distT="0" distB="0" distL="114300" distR="114300" simplePos="0" relativeHeight="251688960" behindDoc="0" locked="0" layoutInCell="1" allowOverlap="1" wp14:anchorId="4470DE8D" wp14:editId="798C41A5">
+            <wp:simplePos x="0" y="0"/>
+            <wp:positionH relativeFrom="margin">
+              <wp:align>right</wp:align>
+            </wp:positionH>
+            <wp:positionV relativeFrom="paragraph">
+              <wp:posOffset>797256</wp:posOffset>
+            </wp:positionV>
+            <wp:extent cx="5396865" cy="1938020"/>
+            <wp:effectExtent l="0" t="0" r="0" b="5080"/>
+            <wp:wrapTopAndBottom/>
+            <wp:docPr id="1559992289" name="Imagen 40"/>
+            <wp:cNvGraphicFramePr>
+              <a:graphicFrameLocks xmlns:a="http://schemas.openxmlformats.org/drawingml/2006/main" noChangeAspect="1"/>
+            </wp:cNvGraphicFramePr>
+            <a:graphic xmlns:a="http://schemas.openxmlformats.org/drawingml/2006/main">
+              <a:graphicData uri="http://schemas.openxmlformats.org/drawingml/2006/picture">
+                <pic:pic xmlns:pic="http://schemas.openxmlformats.org/drawingml/2006/picture">
+                  <pic:nvPicPr>
+                    <pic:cNvPr id="0" name="Picture 10"/>
+                    <pic:cNvPicPr>
+                      <a:picLocks noChangeAspect="1" noChangeArrowheads="1"/>
+                    </pic:cNvPicPr>
+                  </pic:nvPicPr>
+                  <pic:blipFill>
+                    <a:blip r:embed="rId40">
+                      <a:extLst>
+                        <a:ext uri="{28A0092B-C50C-407E-A947-70E740481C1C}">
+                          <a14:useLocalDpi xmlns:a14="http://schemas.microsoft.com/office/drawing/2010/main" val="0"/>
+                        </a:ext>
+                      </a:extLst>
+                    </a:blip>
+                    <a:srcRect/>
+                    <a:stretch>
+                      <a:fillRect/>
+                    </a:stretch>
+                  </pic:blipFill>
+                  <pic:spPr bwMode="auto">
+                    <a:xfrm>
+                      <a:off x="0" y="0"/>
+                      <a:ext cx="5396865" cy="1938020"/>
+                    </a:xfrm>
+                    <a:prstGeom prst="rect">
+                      <a:avLst/>
+                    </a:prstGeom>
+                    <a:noFill/>
+                    <a:ln>
+                      <a:noFill/>
+                    </a:ln>
+                  </pic:spPr>
+                </pic:pic>
+              </a:graphicData>
+            </a:graphic>
+          </wp:anchor>
+        </w:drawing>
+      </w:r>
+      <w:r>
+        <w:t xml:space="preserve">Este apartado se incluye también en el menú </w:t>
+      </w:r>
+      <w:proofErr w:type="spellStart"/>
+      <w:r>
+        <w:rPr>
+          <w:i/>
+          <w:iCs/>
+        </w:rPr>
+        <w:t>selling</w:t>
+      </w:r>
+      <w:proofErr w:type="spellEnd"/>
+      <w:r>
+        <w:rPr>
+          <w:i/>
+          <w:iCs/>
+        </w:rPr>
+        <w:t xml:space="preserve"> </w:t>
+      </w:r>
+      <w:r>
+        <w:t>sobre el que estamos tratando. Debajo del acceso rápido encontraremos el enlace a esta sección. Nos aparecerá un listado nuevamente con los clientes registrados.</w:t>
+      </w:r>
+    </w:p>
+    <w:p>
+      <w:pPr>
+        <w:jc w:val="both"/>
+      </w:pPr>
+    </w:p>
+    <w:p>
+      <w:pPr>
+        <w:jc w:val="both"/>
+      </w:pPr>
+    </w:p>
+    <w:p>
+      <w:pPr>
+        <w:jc w:val="both"/>
+      </w:pPr>
+      <w:r>
+        <w:t xml:space="preserve">Si quisiéramos añadir nuevos, debemos acceder al formulario de registro y rellenar cuidadosamente los datos: </w:t>
+      </w:r>
+    </w:p>
+    <w:p>
+      <w:pPr>
+        <w:jc w:val="both"/>
+      </w:pPr>
+    </w:p>
+    <w:p>
+      <w:pPr>
+        <w:jc w:val="both"/>
+      </w:pPr>
+      <w:r>
+        <w:rPr>
+          <w:noProof/>
+        </w:rPr>
+        <w:lastRenderedPageBreak/>
+        <w:drawing>
+          <wp:inline distT="0" distB="0" distL="0" distR="0" wp14:anchorId="4FA148BC" wp14:editId="249C73D7">
+            <wp:extent cx="5396865" cy="3329305"/>
+            <wp:effectExtent l="0" t="0" r="0" b="4445"/>
+            <wp:docPr id="2134120140" name="Imagen 41"/>
+            <wp:cNvGraphicFramePr>
+              <a:graphicFrameLocks xmlns:a="http://schemas.openxmlformats.org/drawingml/2006/main" noChangeAspect="1"/>
+            </wp:cNvGraphicFramePr>
+            <a:graphic xmlns:a="http://schemas.openxmlformats.org/drawingml/2006/main">
+              <a:graphicData uri="http://schemas.openxmlformats.org/drawingml/2006/picture">
+                <pic:pic xmlns:pic="http://schemas.openxmlformats.org/drawingml/2006/picture">
+                  <pic:nvPicPr>
+                    <pic:cNvPr id="0" name="Picture 11"/>
+                    <pic:cNvPicPr>
+                      <a:picLocks noChangeAspect="1" noChangeArrowheads="1"/>
+                    </pic:cNvPicPr>
+                  </pic:nvPicPr>
+                  <pic:blipFill>
+                    <a:blip r:embed="rId41">
+                      <a:extLst>
+                        <a:ext uri="{28A0092B-C50C-407E-A947-70E740481C1C}">
+                          <a14:useLocalDpi xmlns:a14="http://schemas.microsoft.com/office/drawing/2010/main" val="0"/>
+                        </a:ext>
+                      </a:extLst>
+                    </a:blip>
+                    <a:srcRect/>
+                    <a:stretch>
+                      <a:fillRect/>
+                    </a:stretch>
+                  </pic:blipFill>
+                  <pic:spPr bwMode="auto">
+                    <a:xfrm>
+                      <a:off x="0" y="0"/>
+                      <a:ext cx="5396865" cy="3329305"/>
+                    </a:xfrm>
+                    <a:prstGeom prst="rect">
+                      <a:avLst/>
+                    </a:prstGeom>
+                    <a:noFill/>
+                    <a:ln>
+                      <a:noFill/>
+                    </a:ln>
+                  </pic:spPr>
+                </pic:pic>
+              </a:graphicData>
+            </a:graphic>
+          </wp:inline>
+        </w:drawing>
+      </w:r>
+    </w:p>
+    <w:p>
+      <w:pPr>
+        <w:jc w:val="both"/>
+      </w:pPr>
+    </w:p>
+    <w:p>
+      <w:pPr>
+        <w:jc w:val="both"/>
+      </w:pPr>
+      <w:r>
+        <w:t xml:space="preserve">Sobre el apartado del CRM, es muy similar a este y mantienen una estrecha relación. </w:t>
+      </w:r>
+      <w:r>
+        <w:t xml:space="preserve">La creación de oportunidades e iniciativas es sencilla. Como ya hemos visto en los apartados anteriores, el menú y el listado es igual, y el formulario de creación también. </w:t>
+      </w:r>
+    </w:p>
+    <w:p>
+      <w:pPr>
+        <w:jc w:val="both"/>
+      </w:pPr>
+    </w:p>
+    <w:p>
+      <w:pPr>
+        <w:jc w:val="both"/>
+      </w:pPr>
+      <w:r>
+        <w:t xml:space="preserve">La interfaz de la oportunidad contiene información sobre el cliente y la venta a la que se quiere aspirar con él. El tratamiento es parecido a la venta, solo debemos tener en cuenta el proceso en el embudo de ventas y prestar atención a los atributos y apartados donde nos situamos. </w:t>
+      </w:r>
+    </w:p>
+    <w:p>
+      <w:pPr>
+        <w:jc w:val="both"/>
+      </w:pPr>
+    </w:p>
+    <w:p>
+      <w:pPr>
+        <w:jc w:val="both"/>
+      </w:pPr>
+      <w:r>
+        <w:t>Como recomendación principal para el uso de este ERP destacaría la importancia de investigar sobre la interfaz de cualquier sección, lo que nos va a servir para manejarnos en todas. Hay que recalcar también el uso de los comentarios y los datos que rellenamos sobre los distintos objetos en los que trabajamos, lo que nos va a facilitar las tareas tanto a nosotros como a los compañeros con los que compartamos el sistema.</w:t>
+      </w:r>
+    </w:p>
+    <w:p>
+      <w:pPr>
+        <w:jc w:val="both"/>
+      </w:pPr>
+      <w:r>
+        <w:t>El registro del cliente debe ser extenso y correcto al 100%, ya que se verá reflejado en todas las secciones y exprimiremos al máximo cada detalle. Ya no sólo de la empresa sino del comercial o el representante con el que hablemos, desde cómo tratarle (</w:t>
+      </w:r>
+      <w:proofErr w:type="spellStart"/>
+      <w:r>
+        <w:t>mr,mrs</w:t>
+      </w:r>
+      <w:proofErr w:type="spellEnd"/>
+      <w:r>
+        <w:t xml:space="preserve">…) hasta su información profesional. </w:t>
+      </w:r>
+    </w:p>
+    <w:p>
+      <w:pPr>
+        <w:jc w:val="both"/>
+      </w:pPr>
+      <w:r>
+        <w:t>Todos estos detalles no pueden pasar por alto</w:t>
+      </w:r>
+      <w:r>
+        <w:t xml:space="preserve">, comprobaremos que nos ayudará en la realización del trabajo cotidiano. </w:t>
+      </w:r>
+    </w:p>
+    <w:p>
+      <w:pPr>
+        <w:jc w:val="both"/>
+      </w:pPr>
+    </w:p>
+    <w:p>
+      <w:pPr>
+        <w:jc w:val="both"/>
+      </w:pPr>
+    </w:p>
+    <w:p>
+      <w:pPr>
+        <w:jc w:val="both"/>
+      </w:pPr>
+    </w:p>
+    <w:p>
+      <w:pPr>
+        <w:jc w:val="both"/>
+      </w:pPr>
     </w:p>
     <w:sectPr>
-      <w:headerReference w:type="default" r:id="rId33"/>
-      <w:footerReference w:type="default" r:id="rId34"/>
+      <w:headerReference w:type="default" r:id="rId42"/>
+      <w:footerReference w:type="default" r:id="rId43"/>
       <w:pgSz w:w="11906" w:h="16838"/>
       <w:pgMar w:top="1417" w:right="1701" w:bottom="1417" w:left="1701" w:header="708" w:footer="159" w:gutter="0"/>
       <w:pgNumType w:start="0"/>
@@ -6882,7 +8106,7 @@
 </file>
 
 <file path=word/endnotes.xml><?xml version="1.0" encoding="utf-8"?>
-<w:endnotes xmlns:wpc="http://schemas.microsoft.com/office/word/2010/wordprocessingCanvas" xmlns:cx="http://schemas.microsoft.com/office/drawing/2014/chartex" xmlns:cx1="http://schemas.microsoft.com/office/drawing/2015/9/8/chartex" xmlns:cx2="http://schemas.microsoft.com/office/drawing/2015/10/21/chartex" xmlns:cx3="http://schemas.microsoft.com/office/drawing/2016/5/9/chartex" xmlns:cx4="http://schemas.microsoft.com/office/drawing/2016/5/10/chartex" xmlns:cx5="http://schemas.microsoft.com/office/drawing/2016/5/11/chartex" xmlns:cx6="http://schemas.microsoft.com/office/drawing/2016/5/12/chartex" xmlns:cx7="http://schemas.microsoft.com/office/drawing/2016/5/13/chartex" xmlns:cx8="http://schemas.microsoft.com/office/drawing/2016/5/14/chartex" xmlns:mc="http://schemas.openxmlformats.org/markup-compatibility/2006" xmlns:aink="http://schemas.microsoft.com/office/drawing/2016/ink" xmlns:am3d="http://schemas.microsoft.com/office/drawing/2017/model3d" xmlns:o="urn:schemas-microsoft-com:office:office" xmlns:oel="http://schemas.microsoft.com/office/2019/extlst" xmlns:r="http://schemas.openxmlformats.org/officeDocument/2006/relationships" xmlns:m="http://schemas.openxmlformats.org/officeDocument/2006/math" xmlns:v="urn:schemas-microsoft-com:vml" xmlns:wp14="http://schemas.microsoft.com/office/word/2010/wordprocessingDrawing" xmlns:wp="http://schemas.openxmlformats.org/drawingml/2006/wordprocessingDrawing" xmlns:w10="urn:schemas-microsoft-com:office:word" xmlns:w="http://schemas.openxmlformats.org/wordprocessingml/2006/main" xmlns:w14="http://schemas.microsoft.com/office/word/2010/wordml" xmlns:w15="http://schemas.microsoft.com/office/word/2012/wordml" xmlns:w16cex="http://schemas.microsoft.com/office/word/2018/wordml/cex" xmlns:w16cid="http://schemas.microsoft.com/office/word/2016/wordml/cid" xmlns:w16="http://schemas.microsoft.com/office/word/2018/wordml" xmlns:w16du="http://schemas.microsoft.com/office/word/2023/wordml/word16du" xmlns:w16sdtdh="http://schemas.microsoft.com/office/word/2020/wordml/sdtdatahash" xmlns:w16se="http://schemas.microsoft.com/office/word/2015/wordml/symex" xmlns:wpg="http://schemas.microsoft.com/office/word/2010/wordprocessingGroup" xmlns:wpi="http://schemas.microsoft.com/office/word/2010/wordprocessingInk" xmlns:wne="http://schemas.microsoft.com/office/word/2006/wordml" xmlns:wps="http://schemas.microsoft.com/office/word/2010/wordprocessingShape" mc:Ignorable="w14 w15 w16se w16cid w16 w16cex w16sdtdh w16du wp14">
+<w:endnotes xmlns:wpc="http://schemas.microsoft.com/office/word/2010/wordprocessingCanvas" xmlns:cx="http://schemas.microsoft.com/office/drawing/2014/chartex" xmlns:cx1="http://schemas.microsoft.com/office/drawing/2015/9/8/chartex" xmlns:cx2="http://schemas.microsoft.com/office/drawing/2015/10/21/chartex" xmlns:cx3="http://schemas.microsoft.com/office/drawing/2016/5/9/chartex" xmlns:cx4="http://schemas.microsoft.com/office/drawing/2016/5/10/chartex" xmlns:cx5="http://schemas.microsoft.com/office/drawing/2016/5/11/chartex" xmlns:cx6="http://schemas.microsoft.com/office/drawing/2016/5/12/chartex" xmlns:cx7="http://schemas.microsoft.com/office/drawing/2016/5/13/chartex" xmlns:cx8="http://schemas.microsoft.com/office/drawing/2016/5/14/chartex" xmlns:mc="http://schemas.openxmlformats.org/markup-compatibility/2006" xmlns:aink="http://schemas.microsoft.com/office/drawing/2016/ink" xmlns:am3d="http://schemas.microsoft.com/office/drawing/2017/model3d" xmlns:o="urn:schemas-microsoft-com:office:office" xmlns:oel="http://schemas.microsoft.com/office/2019/extlst" xmlns:r="http://schemas.openxmlformats.org/officeDocument/2006/relationships" xmlns:m="http://schemas.openxmlformats.org/officeDocument/2006/math" xmlns:v="urn:schemas-microsoft-com:vml" xmlns:wp14="http://schemas.microsoft.com/office/word/2010/wordprocessingDrawing" xmlns:wp="http://schemas.openxmlformats.org/drawingml/2006/wordprocessingDrawing" xmlns:w10="urn:schemas-microsoft-com:office:word" xmlns:w="http://schemas.openxmlformats.org/wordprocessingml/2006/main" xmlns:w14="http://schemas.microsoft.com/office/word/2010/wordml" xmlns:w15="http://schemas.microsoft.com/office/word/2012/wordml" xmlns:w16cex="http://schemas.microsoft.com/office/word/2018/wordml/cex" xmlns:w16cid="http://schemas.microsoft.com/office/word/2016/wordml/cid" xmlns:w16="http://schemas.microsoft.com/office/word/2018/wordml" xmlns:w16du="http://schemas.microsoft.com/office/word/2023/wordml/word16du" xmlns:w16sdtdh="http://schemas.microsoft.com/office/word/2020/wordml/sdtdatahash" xmlns:w16sdtfl="http://schemas.microsoft.com/office/word/2024/wordml/sdtformatlock" xmlns:w16se="http://schemas.microsoft.com/office/word/2015/wordml/symex" xmlns:wpg="http://schemas.microsoft.com/office/word/2010/wordprocessingGroup" xmlns:wpi="http://schemas.microsoft.com/office/word/2010/wordprocessingInk" xmlns:wne="http://schemas.microsoft.com/office/word/2006/wordml" xmlns:wps="http://schemas.microsoft.com/office/word/2010/wordprocessingShape" mc:Ignorable="w14 w15 w16se w16cid w16 w16cex w16sdtdh w16sdtfl w16du wp14">
   <w:endnote w:type="separator" w:id="-1">
     <w:p>
       <w:pPr>
@@ -6907,7 +8131,7 @@
 </file>
 
 <file path=word/footer1.xml><?xml version="1.0" encoding="utf-8"?>
-<w:ftr xmlns:wpc="http://schemas.microsoft.com/office/word/2010/wordprocessingCanvas" xmlns:cx="http://schemas.microsoft.com/office/drawing/2014/chartex" xmlns:cx1="http://schemas.microsoft.com/office/drawing/2015/9/8/chartex" xmlns:cx2="http://schemas.microsoft.com/office/drawing/2015/10/21/chartex" xmlns:cx3="http://schemas.microsoft.com/office/drawing/2016/5/9/chartex" xmlns:cx4="http://schemas.microsoft.com/office/drawing/2016/5/10/chartex" xmlns:cx5="http://schemas.microsoft.com/office/drawing/2016/5/11/chartex" xmlns:cx6="http://schemas.microsoft.com/office/drawing/2016/5/12/chartex" xmlns:cx7="http://schemas.microsoft.com/office/drawing/2016/5/13/chartex" xmlns:cx8="http://schemas.microsoft.com/office/drawing/2016/5/14/chartex" xmlns:mc="http://schemas.openxmlformats.org/markup-compatibility/2006" xmlns:aink="http://schemas.microsoft.com/office/drawing/2016/ink" xmlns:am3d="http://schemas.microsoft.com/office/drawing/2017/model3d" xmlns:o="urn:schemas-microsoft-com:office:office" xmlns:oel="http://schemas.microsoft.com/office/2019/extlst" xmlns:r="http://schemas.openxmlformats.org/officeDocument/2006/relationships" xmlns:m="http://schemas.openxmlformats.org/officeDocument/2006/math" xmlns:v="urn:schemas-microsoft-com:vml" xmlns:wp14="http://schemas.microsoft.com/office/word/2010/wordprocessingDrawing" xmlns:wp="http://schemas.openxmlformats.org/drawingml/2006/wordprocessingDrawing" xmlns:w10="urn:schemas-microsoft-com:office:word" xmlns:w="http://schemas.openxmlformats.org/wordprocessingml/2006/main" xmlns:w14="http://schemas.microsoft.com/office/word/2010/wordml" xmlns:w15="http://schemas.microsoft.com/office/word/2012/wordml" xmlns:w16cex="http://schemas.microsoft.com/office/word/2018/wordml/cex" xmlns:w16cid="http://schemas.microsoft.com/office/word/2016/wordml/cid" xmlns:w16="http://schemas.microsoft.com/office/word/2018/wordml" xmlns:w16du="http://schemas.microsoft.com/office/word/2023/wordml/word16du" xmlns:w16sdtdh="http://schemas.microsoft.com/office/word/2020/wordml/sdtdatahash" xmlns:w16se="http://schemas.microsoft.com/office/word/2015/wordml/symex" xmlns:wpg="http://schemas.microsoft.com/office/word/2010/wordprocessingGroup" xmlns:wpi="http://schemas.microsoft.com/office/word/2010/wordprocessingInk" xmlns:wne="http://schemas.microsoft.com/office/word/2006/wordml" xmlns:wps="http://schemas.microsoft.com/office/word/2010/wordprocessingShape" mc:Ignorable="w14 w15 w16se w16cid w16 w16cex w16sdtdh w16du wp14">
+<w:ftr xmlns:wpc="http://schemas.microsoft.com/office/word/2010/wordprocessingCanvas" xmlns:cx="http://schemas.microsoft.com/office/drawing/2014/chartex" xmlns:cx1="http://schemas.microsoft.com/office/drawing/2015/9/8/chartex" xmlns:cx2="http://schemas.microsoft.com/office/drawing/2015/10/21/chartex" xmlns:cx3="http://schemas.microsoft.com/office/drawing/2016/5/9/chartex" xmlns:cx4="http://schemas.microsoft.com/office/drawing/2016/5/10/chartex" xmlns:cx5="http://schemas.microsoft.com/office/drawing/2016/5/11/chartex" xmlns:cx6="http://schemas.microsoft.com/office/drawing/2016/5/12/chartex" xmlns:cx7="http://schemas.microsoft.com/office/drawing/2016/5/13/chartex" xmlns:cx8="http://schemas.microsoft.com/office/drawing/2016/5/14/chartex" xmlns:mc="http://schemas.openxmlformats.org/markup-compatibility/2006" xmlns:aink="http://schemas.microsoft.com/office/drawing/2016/ink" xmlns:am3d="http://schemas.microsoft.com/office/drawing/2017/model3d" xmlns:o="urn:schemas-microsoft-com:office:office" xmlns:oel="http://schemas.microsoft.com/office/2019/extlst" xmlns:r="http://schemas.openxmlformats.org/officeDocument/2006/relationships" xmlns:m="http://schemas.openxmlformats.org/officeDocument/2006/math" xmlns:v="urn:schemas-microsoft-com:vml" xmlns:wp14="http://schemas.microsoft.com/office/word/2010/wordprocessingDrawing" xmlns:wp="http://schemas.openxmlformats.org/drawingml/2006/wordprocessingDrawing" xmlns:w10="urn:schemas-microsoft-com:office:word" xmlns:w="http://schemas.openxmlformats.org/wordprocessingml/2006/main" xmlns:w14="http://schemas.microsoft.com/office/word/2010/wordml" xmlns:w15="http://schemas.microsoft.com/office/word/2012/wordml" xmlns:w16cex="http://schemas.microsoft.com/office/word/2018/wordml/cex" xmlns:w16cid="http://schemas.microsoft.com/office/word/2016/wordml/cid" xmlns:w16="http://schemas.microsoft.com/office/word/2018/wordml" xmlns:w16du="http://schemas.microsoft.com/office/word/2023/wordml/word16du" xmlns:w16sdtdh="http://schemas.microsoft.com/office/word/2020/wordml/sdtdatahash" xmlns:w16sdtfl="http://schemas.microsoft.com/office/word/2024/wordml/sdtformatlock" xmlns:w16se="http://schemas.microsoft.com/office/word/2015/wordml/symex" xmlns:wpg="http://schemas.microsoft.com/office/word/2010/wordprocessingGroup" xmlns:wpi="http://schemas.microsoft.com/office/word/2010/wordprocessingInk" xmlns:wne="http://schemas.microsoft.com/office/word/2006/wordml" xmlns:wps="http://schemas.microsoft.com/office/word/2010/wordprocessingShape" mc:Ignorable="w14 w15 w16se w16cid w16 w16cex w16sdtdh w16sdtfl w16du wp14">
   <w:p>
     <w:pPr>
       <w:pStyle w:val="Piedepgina"/>
@@ -6987,7 +8211,7 @@
             </wp:anchor>
           </w:drawing>
         </mc:Choice>
-        <mc:Fallback xmlns:w16sdtfl="http://schemas.microsoft.com/office/word/2024/wordml/sdtformatlock">
+        <mc:Fallback>
           <w:pict>
             <v:line w14:anchorId="4B389EBF" id="Conector recto 2" o:spid="_x0000_s1026" style="position:absolute;z-index:251664384;visibility:visible;mso-wrap-style:square;mso-width-percent:0;mso-height-percent:0;mso-wrap-distance-left:9pt;mso-wrap-distance-top:0;mso-wrap-distance-right:9pt;mso-wrap-distance-bottom:0;mso-position-horizontal:absolute;mso-position-horizontal-relative:text;mso-position-vertical:absolute;mso-position-vertical-relative:text;mso-width-percent:0;mso-height-percent:0;mso-width-relative:margin;mso-height-relative:margin" from="-39.65pt,-8.5pt" to="490.4pt,-7.9pt" o:gfxdata="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" strokecolor="#a8d08d [1945]" strokeweight=".5pt">
               <v:stroke joinstyle="miter"/>
@@ -7158,7 +8382,7 @@
 </file>
 
 <file path=word/footnotes.xml><?xml version="1.0" encoding="utf-8"?>
-<w:footnotes xmlns:wpc="http://schemas.microsoft.com/office/word/2010/wordprocessingCanvas" xmlns:cx="http://schemas.microsoft.com/office/drawing/2014/chartex" xmlns:cx1="http://schemas.microsoft.com/office/drawing/2015/9/8/chartex" xmlns:cx2="http://schemas.microsoft.com/office/drawing/2015/10/21/chartex" xmlns:cx3="http://schemas.microsoft.com/office/drawing/2016/5/9/chartex" xmlns:cx4="http://schemas.microsoft.com/office/drawing/2016/5/10/chartex" xmlns:cx5="http://schemas.microsoft.com/office/drawing/2016/5/11/chartex" xmlns:cx6="http://schemas.microsoft.com/office/drawing/2016/5/12/chartex" xmlns:cx7="http://schemas.microsoft.com/office/drawing/2016/5/13/chartex" xmlns:cx8="http://schemas.microsoft.com/office/drawing/2016/5/14/chartex" xmlns:mc="http://schemas.openxmlformats.org/markup-compatibility/2006" xmlns:aink="http://schemas.microsoft.com/office/drawing/2016/ink" xmlns:am3d="http://schemas.microsoft.com/office/drawing/2017/model3d" xmlns:o="urn:schemas-microsoft-com:office:office" xmlns:oel="http://schemas.microsoft.com/office/2019/extlst" xmlns:r="http://schemas.openxmlformats.org/officeDocument/2006/relationships" xmlns:m="http://schemas.openxmlformats.org/officeDocument/2006/math" xmlns:v="urn:schemas-microsoft-com:vml" xmlns:wp14="http://schemas.microsoft.com/office/word/2010/wordprocessingDrawing" xmlns:wp="http://schemas.openxmlformats.org/drawingml/2006/wordprocessingDrawing" xmlns:w10="urn:schemas-microsoft-com:office:word" xmlns:w="http://schemas.openxmlformats.org/wordprocessingml/2006/main" xmlns:w14="http://schemas.microsoft.com/office/word/2010/wordml" xmlns:w15="http://schemas.microsoft.com/office/word/2012/wordml" xmlns:w16cex="http://schemas.microsoft.com/office/word/2018/wordml/cex" xmlns:w16cid="http://schemas.microsoft.com/office/word/2016/wordml/cid" xmlns:w16="http://schemas.microsoft.com/office/word/2018/wordml" xmlns:w16du="http://schemas.microsoft.com/office/word/2023/wordml/word16du" xmlns:w16sdtdh="http://schemas.microsoft.com/office/word/2020/wordml/sdtdatahash" xmlns:w16se="http://schemas.microsoft.com/office/word/2015/wordml/symex" xmlns:wpg="http://schemas.microsoft.com/office/word/2010/wordprocessingGroup" xmlns:wpi="http://schemas.microsoft.com/office/word/2010/wordprocessingInk" xmlns:wne="http://schemas.microsoft.com/office/word/2006/wordml" xmlns:wps="http://schemas.microsoft.com/office/word/2010/wordprocessingShape" mc:Ignorable="w14 w15 w16se w16cid w16 w16cex w16sdtdh w16du wp14">
+<w:footnotes xmlns:wpc="http://schemas.microsoft.com/office/word/2010/wordprocessingCanvas" xmlns:cx="http://schemas.microsoft.com/office/drawing/2014/chartex" xmlns:cx1="http://schemas.microsoft.com/office/drawing/2015/9/8/chartex" xmlns:cx2="http://schemas.microsoft.com/office/drawing/2015/10/21/chartex" xmlns:cx3="http://schemas.microsoft.com/office/drawing/2016/5/9/chartex" xmlns:cx4="http://schemas.microsoft.com/office/drawing/2016/5/10/chartex" xmlns:cx5="http://schemas.microsoft.com/office/drawing/2016/5/11/chartex" xmlns:cx6="http://schemas.microsoft.com/office/drawing/2016/5/12/chartex" xmlns:cx7="http://schemas.microsoft.com/office/drawing/2016/5/13/chartex" xmlns:cx8="http://schemas.microsoft.com/office/drawing/2016/5/14/chartex" xmlns:mc="http://schemas.openxmlformats.org/markup-compatibility/2006" xmlns:aink="http://schemas.microsoft.com/office/drawing/2016/ink" xmlns:am3d="http://schemas.microsoft.com/office/drawing/2017/model3d" xmlns:o="urn:schemas-microsoft-com:office:office" xmlns:oel="http://schemas.microsoft.com/office/2019/extlst" xmlns:r="http://schemas.openxmlformats.org/officeDocument/2006/relationships" xmlns:m="http://schemas.openxmlformats.org/officeDocument/2006/math" xmlns:v="urn:schemas-microsoft-com:vml" xmlns:wp14="http://schemas.microsoft.com/office/word/2010/wordprocessingDrawing" xmlns:wp="http://schemas.openxmlformats.org/drawingml/2006/wordprocessingDrawing" xmlns:w10="urn:schemas-microsoft-com:office:word" xmlns:w="http://schemas.openxmlformats.org/wordprocessingml/2006/main" xmlns:w14="http://schemas.microsoft.com/office/word/2010/wordml" xmlns:w15="http://schemas.microsoft.com/office/word/2012/wordml" xmlns:w16cex="http://schemas.microsoft.com/office/word/2018/wordml/cex" xmlns:w16cid="http://schemas.microsoft.com/office/word/2016/wordml/cid" xmlns:w16="http://schemas.microsoft.com/office/word/2018/wordml" xmlns:w16du="http://schemas.microsoft.com/office/word/2023/wordml/word16du" xmlns:w16sdtdh="http://schemas.microsoft.com/office/word/2020/wordml/sdtdatahash" xmlns:w16sdtfl="http://schemas.microsoft.com/office/word/2024/wordml/sdtformatlock" xmlns:w16se="http://schemas.microsoft.com/office/word/2015/wordml/symex" xmlns:wpg="http://schemas.microsoft.com/office/word/2010/wordprocessingGroup" xmlns:wpi="http://schemas.microsoft.com/office/word/2010/wordprocessingInk" xmlns:wne="http://schemas.microsoft.com/office/word/2006/wordml" xmlns:wps="http://schemas.microsoft.com/office/word/2010/wordprocessingShape" mc:Ignorable="w14 w15 w16se w16cid w16 w16cex w16sdtdh w16sdtfl w16du wp14">
   <w:footnote w:type="separator" w:id="-1">
     <w:p>
       <w:pPr>
@@ -7183,7 +8407,7 @@
 </file>
 
 <file path=word/header1.xml><?xml version="1.0" encoding="utf-8"?>
-<w:hdr xmlns:wpc="http://schemas.microsoft.com/office/word/2010/wordprocessingCanvas" xmlns:cx="http://schemas.microsoft.com/office/drawing/2014/chartex" xmlns:cx1="http://schemas.microsoft.com/office/drawing/2015/9/8/chartex" xmlns:cx2="http://schemas.microsoft.com/office/drawing/2015/10/21/chartex" xmlns:cx3="http://schemas.microsoft.com/office/drawing/2016/5/9/chartex" xmlns:cx4="http://schemas.microsoft.com/office/drawing/2016/5/10/chartex" xmlns:cx5="http://schemas.microsoft.com/office/drawing/2016/5/11/chartex" xmlns:cx6="http://schemas.microsoft.com/office/drawing/2016/5/12/chartex" xmlns:cx7="http://schemas.microsoft.com/office/drawing/2016/5/13/chartex" xmlns:cx8="http://schemas.microsoft.com/office/drawing/2016/5/14/chartex" xmlns:mc="http://schemas.openxmlformats.org/markup-compatibility/2006" xmlns:aink="http://schemas.microsoft.com/office/drawing/2016/ink" xmlns:am3d="http://schemas.microsoft.com/office/drawing/2017/model3d" xmlns:o="urn:schemas-microsoft-com:office:office" xmlns:oel="http://schemas.microsoft.com/office/2019/extlst" xmlns:r="http://schemas.openxmlformats.org/officeDocument/2006/relationships" xmlns:m="http://schemas.openxmlformats.org/officeDocument/2006/math" xmlns:v="urn:schemas-microsoft-com:vml" xmlns:wp14="http://schemas.microsoft.com/office/word/2010/wordprocessingDrawing" xmlns:wp="http://schemas.openxmlformats.org/drawingml/2006/wordprocessingDrawing" xmlns:w10="urn:schemas-microsoft-com:office:word" xmlns:w="http://schemas.openxmlformats.org/wordprocessingml/2006/main" xmlns:w14="http://schemas.microsoft.com/office/word/2010/wordml" xmlns:w15="http://schemas.microsoft.com/office/word/2012/wordml" xmlns:w16cex="http://schemas.microsoft.com/office/word/2018/wordml/cex" xmlns:w16cid="http://schemas.microsoft.com/office/word/2016/wordml/cid" xmlns:w16="http://schemas.microsoft.com/office/word/2018/wordml" xmlns:w16du="http://schemas.microsoft.com/office/word/2023/wordml/word16du" xmlns:w16sdtdh="http://schemas.microsoft.com/office/word/2020/wordml/sdtdatahash" xmlns:w16se="http://schemas.microsoft.com/office/word/2015/wordml/symex" xmlns:wpg="http://schemas.microsoft.com/office/word/2010/wordprocessingGroup" xmlns:wpi="http://schemas.microsoft.com/office/word/2010/wordprocessingInk" xmlns:wne="http://schemas.microsoft.com/office/word/2006/wordml" xmlns:wps="http://schemas.microsoft.com/office/word/2010/wordprocessingShape" mc:Ignorable="w14 w15 w16se w16cid w16 w16cex w16sdtdh w16du wp14">
+<w:hdr xmlns:wpc="http://schemas.microsoft.com/office/word/2010/wordprocessingCanvas" xmlns:cx="http://schemas.microsoft.com/office/drawing/2014/chartex" xmlns:cx1="http://schemas.microsoft.com/office/drawing/2015/9/8/chartex" xmlns:cx2="http://schemas.microsoft.com/office/drawing/2015/10/21/chartex" xmlns:cx3="http://schemas.microsoft.com/office/drawing/2016/5/9/chartex" xmlns:cx4="http://schemas.microsoft.com/office/drawing/2016/5/10/chartex" xmlns:cx5="http://schemas.microsoft.com/office/drawing/2016/5/11/chartex" xmlns:cx6="http://schemas.microsoft.com/office/drawing/2016/5/12/chartex" xmlns:cx7="http://schemas.microsoft.com/office/drawing/2016/5/13/chartex" xmlns:cx8="http://schemas.microsoft.com/office/drawing/2016/5/14/chartex" xmlns:mc="http://schemas.openxmlformats.org/markup-compatibility/2006" xmlns:aink="http://schemas.microsoft.com/office/drawing/2016/ink" xmlns:am3d="http://schemas.microsoft.com/office/drawing/2017/model3d" xmlns:o="urn:schemas-microsoft-com:office:office" xmlns:oel="http://schemas.microsoft.com/office/2019/extlst" xmlns:r="http://schemas.openxmlformats.org/officeDocument/2006/relationships" xmlns:m="http://schemas.openxmlformats.org/officeDocument/2006/math" xmlns:v="urn:schemas-microsoft-com:vml" xmlns:wp14="http://schemas.microsoft.com/office/word/2010/wordprocessingDrawing" xmlns:wp="http://schemas.openxmlformats.org/drawingml/2006/wordprocessingDrawing" xmlns:w10="urn:schemas-microsoft-com:office:word" xmlns:w="http://schemas.openxmlformats.org/wordprocessingml/2006/main" xmlns:w14="http://schemas.microsoft.com/office/word/2010/wordml" xmlns:w15="http://schemas.microsoft.com/office/word/2012/wordml" xmlns:w16cex="http://schemas.microsoft.com/office/word/2018/wordml/cex" xmlns:w16cid="http://schemas.microsoft.com/office/word/2016/wordml/cid" xmlns:w16="http://schemas.microsoft.com/office/word/2018/wordml" xmlns:w16du="http://schemas.microsoft.com/office/word/2023/wordml/word16du" xmlns:w16sdtdh="http://schemas.microsoft.com/office/word/2020/wordml/sdtdatahash" xmlns:w16sdtfl="http://schemas.microsoft.com/office/word/2024/wordml/sdtformatlock" xmlns:w16se="http://schemas.microsoft.com/office/word/2015/wordml/symex" xmlns:wpg="http://schemas.microsoft.com/office/word/2010/wordprocessingGroup" xmlns:wpi="http://schemas.microsoft.com/office/word/2010/wordprocessingInk" xmlns:wne="http://schemas.microsoft.com/office/word/2006/wordml" xmlns:wps="http://schemas.microsoft.com/office/word/2010/wordprocessingShape" mc:Ignorable="w14 w15 w16se w16cid w16 w16cex w16sdtdh w16sdtfl w16du wp14">
   <w:p>
     <w:pPr>
       <w:pStyle w:val="Encabezado"/>
@@ -7533,7 +8757,7 @@
 </file>
 
 <file path=word/numbering.xml><?xml version="1.0" encoding="utf-8"?>
-<w:numbering xmlns:wpc="http://schemas.microsoft.com/office/word/2010/wordprocessingCanvas" xmlns:cx="http://schemas.microsoft.com/office/drawing/2014/chartex" xmlns:cx1="http://schemas.microsoft.com/office/drawing/2015/9/8/chartex" xmlns:cx2="http://schemas.microsoft.com/office/drawing/2015/10/21/chartex" xmlns:cx3="http://schemas.microsoft.com/office/drawing/2016/5/9/chartex" xmlns:cx4="http://schemas.microsoft.com/office/drawing/2016/5/10/chartex" xmlns:cx5="http://schemas.microsoft.com/office/drawing/2016/5/11/chartex" xmlns:cx6="http://schemas.microsoft.com/office/drawing/2016/5/12/chartex" xmlns:cx7="http://schemas.microsoft.com/office/drawing/2016/5/13/chartex" xmlns:cx8="http://schemas.microsoft.com/office/drawing/2016/5/14/chartex" xmlns:mc="http://schemas.openxmlformats.org/markup-compatibility/2006" xmlns:aink="http://schemas.microsoft.com/office/drawing/2016/ink" xmlns:am3d="http://schemas.microsoft.com/office/drawing/2017/model3d" xmlns:o="urn:schemas-microsoft-com:office:office" xmlns:oel="http://schemas.microsoft.com/office/2019/extlst" xmlns:r="http://schemas.openxmlformats.org/officeDocument/2006/relationships" xmlns:m="http://schemas.openxmlformats.org/officeDocument/2006/math" xmlns:v="urn:schemas-microsoft-com:vml" xmlns:wp14="http://schemas.microsoft.com/office/word/2010/wordprocessingDrawing" xmlns:wp="http://schemas.openxmlformats.org/drawingml/2006/wordprocessingDrawing" xmlns:w10="urn:schemas-microsoft-com:office:word" xmlns:w="http://schemas.openxmlformats.org/wordprocessingml/2006/main" xmlns:w14="http://schemas.microsoft.com/office/word/2010/wordml" xmlns:w15="http://schemas.microsoft.com/office/word/2012/wordml" xmlns:w16cex="http://schemas.microsoft.com/office/word/2018/wordml/cex" xmlns:w16cid="http://schemas.microsoft.com/office/word/2016/wordml/cid" xmlns:w16="http://schemas.microsoft.com/office/word/2018/wordml" xmlns:w16du="http://schemas.microsoft.com/office/word/2023/wordml/word16du" xmlns:w16sdtdh="http://schemas.microsoft.com/office/word/2020/wordml/sdtdatahash" xmlns:w16se="http://schemas.microsoft.com/office/word/2015/wordml/symex" xmlns:wpg="http://schemas.microsoft.com/office/word/2010/wordprocessingGroup" xmlns:wpi="http://schemas.microsoft.com/office/word/2010/wordprocessingInk" xmlns:wne="http://schemas.microsoft.com/office/word/2006/wordml" xmlns:wps="http://schemas.microsoft.com/office/word/2010/wordprocessingShape" mc:Ignorable="w14 w15 w16se w16cid w16 w16cex w16sdtdh w16du wp14">
+<w:numbering xmlns:wpc="http://schemas.microsoft.com/office/word/2010/wordprocessingCanvas" xmlns:cx="http://schemas.microsoft.com/office/drawing/2014/chartex" xmlns:cx1="http://schemas.microsoft.com/office/drawing/2015/9/8/chartex" xmlns:cx2="http://schemas.microsoft.com/office/drawing/2015/10/21/chartex" xmlns:cx3="http://schemas.microsoft.com/office/drawing/2016/5/9/chartex" xmlns:cx4="http://schemas.microsoft.com/office/drawing/2016/5/10/chartex" xmlns:cx5="http://schemas.microsoft.com/office/drawing/2016/5/11/chartex" xmlns:cx6="http://schemas.microsoft.com/office/drawing/2016/5/12/chartex" xmlns:cx7="http://schemas.microsoft.com/office/drawing/2016/5/13/chartex" xmlns:cx8="http://schemas.microsoft.com/office/drawing/2016/5/14/chartex" xmlns:mc="http://schemas.openxmlformats.org/markup-compatibility/2006" xmlns:aink="http://schemas.microsoft.com/office/drawing/2016/ink" xmlns:am3d="http://schemas.microsoft.com/office/drawing/2017/model3d" xmlns:o="urn:schemas-microsoft-com:office:office" xmlns:oel="http://schemas.microsoft.com/office/2019/extlst" xmlns:r="http://schemas.openxmlformats.org/officeDocument/2006/relationships" xmlns:m="http://schemas.openxmlformats.org/officeDocument/2006/math" xmlns:v="urn:schemas-microsoft-com:vml" xmlns:wp14="http://schemas.microsoft.com/office/word/2010/wordprocessingDrawing" xmlns:wp="http://schemas.openxmlformats.org/drawingml/2006/wordprocessingDrawing" xmlns:w10="urn:schemas-microsoft-com:office:word" xmlns:w="http://schemas.openxmlformats.org/wordprocessingml/2006/main" xmlns:w14="http://schemas.microsoft.com/office/word/2010/wordml" xmlns:w15="http://schemas.microsoft.com/office/word/2012/wordml" xmlns:w16cex="http://schemas.microsoft.com/office/word/2018/wordml/cex" xmlns:w16cid="http://schemas.microsoft.com/office/word/2016/wordml/cid" xmlns:w16="http://schemas.microsoft.com/office/word/2018/wordml" xmlns:w16du="http://schemas.microsoft.com/office/word/2023/wordml/word16du" xmlns:w16sdtdh="http://schemas.microsoft.com/office/word/2020/wordml/sdtdatahash" xmlns:w16sdtfl="http://schemas.microsoft.com/office/word/2024/wordml/sdtformatlock" xmlns:w16se="http://schemas.microsoft.com/office/word/2015/wordml/symex" xmlns:wpg="http://schemas.microsoft.com/office/word/2010/wordprocessingGroup" xmlns:wpi="http://schemas.microsoft.com/office/word/2010/wordprocessingInk" xmlns:wne="http://schemas.microsoft.com/office/word/2006/wordml" xmlns:wps="http://schemas.microsoft.com/office/word/2010/wordprocessingShape" mc:Ignorable="w14 w15 w16se w16cid w16 w16cex w16sdtdh w16sdtfl w16du wp14">
   <w:abstractNum w:abstractNumId="0" w15:restartNumberingAfterBreak="0">
     <w:nsid w:val="04AC604C"/>
     <w:multiLevelType w:val="hybridMultilevel"/>
@@ -8497,7 +9721,7 @@
 </file>
 
 <file path=word/styles.xml><?xml version="1.0" encoding="utf-8"?>
-<w:styles xmlns:mc="http://schemas.openxmlformats.org/markup-compatibility/2006" xmlns:r="http://schemas.openxmlformats.org/officeDocument/2006/relationships" xmlns:w="http://schemas.openxmlformats.org/wordprocessingml/2006/main" xmlns:w14="http://schemas.microsoft.com/office/word/2010/wordml" xmlns:w15="http://schemas.microsoft.com/office/word/2012/wordml" xmlns:w16cex="http://schemas.microsoft.com/office/word/2018/wordml/cex" xmlns:w16cid="http://schemas.microsoft.com/office/word/2016/wordml/cid" xmlns:w16="http://schemas.microsoft.com/office/word/2018/wordml" xmlns:w16du="http://schemas.microsoft.com/office/word/2023/wordml/word16du" xmlns:w16sdtdh="http://schemas.microsoft.com/office/word/2020/wordml/sdtdatahash" xmlns:w16se="http://schemas.microsoft.com/office/word/2015/wordml/symex" mc:Ignorable="w14 w15 w16se w16cid w16 w16cex w16sdtdh w16du">
+<w:styles xmlns:mc="http://schemas.openxmlformats.org/markup-compatibility/2006" xmlns:r="http://schemas.openxmlformats.org/officeDocument/2006/relationships" xmlns:w="http://schemas.openxmlformats.org/wordprocessingml/2006/main" xmlns:w14="http://schemas.microsoft.com/office/word/2010/wordml" xmlns:w15="http://schemas.microsoft.com/office/word/2012/wordml" xmlns:w16cex="http://schemas.microsoft.com/office/word/2018/wordml/cex" xmlns:w16cid="http://schemas.microsoft.com/office/word/2016/wordml/cid" xmlns:w16="http://schemas.microsoft.com/office/word/2018/wordml" xmlns:w16du="http://schemas.microsoft.com/office/word/2023/wordml/word16du" xmlns:w16sdtdh="http://schemas.microsoft.com/office/word/2020/wordml/sdtdatahash" xmlns:w16sdtfl="http://schemas.microsoft.com/office/word/2024/wordml/sdtformatlock" xmlns:w16se="http://schemas.microsoft.com/office/word/2015/wordml/symex" mc:Ignorable="w14 w15 w16se w16cid w16 w16cex w16sdtdh w16sdtfl w16du">
   <w:docDefaults>
     <w:rPrDefault>
       <w:rPr>

</xml_diff>

<commit_message>
erp terminado y subido
</commit_message>
<xml_diff>
--- a/ERP/PedroSERP.docx
+++ b/ERP/PedroSERP.docx
@@ -1,6 +1,6 @@
 
 <file path=word/document.xml><?xml version="1.0" encoding="utf-8"?>
-<w:document xmlns:wpc="http://schemas.microsoft.com/office/word/2010/wordprocessingCanvas" xmlns:cx="http://schemas.microsoft.com/office/drawing/2014/chartex" xmlns:cx1="http://schemas.microsoft.com/office/drawing/2015/9/8/chartex" xmlns:cx2="http://schemas.microsoft.com/office/drawing/2015/10/21/chartex" xmlns:cx3="http://schemas.microsoft.com/office/drawing/2016/5/9/chartex" xmlns:cx4="http://schemas.microsoft.com/office/drawing/2016/5/10/chartex" xmlns:cx5="http://schemas.microsoft.com/office/drawing/2016/5/11/chartex" xmlns:cx6="http://schemas.microsoft.com/office/drawing/2016/5/12/chartex" xmlns:cx7="http://schemas.microsoft.com/office/drawing/2016/5/13/chartex" xmlns:cx8="http://schemas.microsoft.com/office/drawing/2016/5/14/chartex" xmlns:mc="http://schemas.openxmlformats.org/markup-compatibility/2006" xmlns:aink="http://schemas.microsoft.com/office/drawing/2016/ink" xmlns:am3d="http://schemas.microsoft.com/office/drawing/2017/model3d" xmlns:o="urn:schemas-microsoft-com:office:office" xmlns:oel="http://schemas.microsoft.com/office/2019/extlst" xmlns:r="http://schemas.openxmlformats.org/officeDocument/2006/relationships" xmlns:m="http://schemas.openxmlformats.org/officeDocument/2006/math" xmlns:v="urn:schemas-microsoft-com:vml" xmlns:wp14="http://schemas.microsoft.com/office/word/2010/wordprocessingDrawing" xmlns:wp="http://schemas.openxmlformats.org/drawingml/2006/wordprocessingDrawing" xmlns:w10="urn:schemas-microsoft-com:office:word" xmlns:w="http://schemas.openxmlformats.org/wordprocessingml/2006/main" xmlns:w14="http://schemas.microsoft.com/office/word/2010/wordml" xmlns:w15="http://schemas.microsoft.com/office/word/2012/wordml" xmlns:w16cex="http://schemas.microsoft.com/office/word/2018/wordml/cex" xmlns:w16cid="http://schemas.microsoft.com/office/word/2016/wordml/cid" xmlns:w16="http://schemas.microsoft.com/office/word/2018/wordml" xmlns:w16du="http://schemas.microsoft.com/office/word/2023/wordml/word16du" xmlns:w16sdtdh="http://schemas.microsoft.com/office/word/2020/wordml/sdtdatahash" xmlns:w16sdtfl="http://schemas.microsoft.com/office/word/2024/wordml/sdtformatlock" xmlns:w16se="http://schemas.microsoft.com/office/word/2015/wordml/symex" xmlns:wpg="http://schemas.microsoft.com/office/word/2010/wordprocessingGroup" xmlns:wpi="http://schemas.microsoft.com/office/word/2010/wordprocessingInk" xmlns:wne="http://schemas.microsoft.com/office/word/2006/wordml" xmlns:wps="http://schemas.microsoft.com/office/word/2010/wordprocessingShape" mc:Ignorable="w14 w15 w16se w16cid w16 w16cex w16sdtdh w16sdtfl w16du wp14">
+<w:document xmlns:wpc="http://schemas.microsoft.com/office/word/2010/wordprocessingCanvas" xmlns:cx="http://schemas.microsoft.com/office/drawing/2014/chartex" xmlns:cx1="http://schemas.microsoft.com/office/drawing/2015/9/8/chartex" xmlns:cx2="http://schemas.microsoft.com/office/drawing/2015/10/21/chartex" xmlns:cx3="http://schemas.microsoft.com/office/drawing/2016/5/9/chartex" xmlns:cx4="http://schemas.microsoft.com/office/drawing/2016/5/10/chartex" xmlns:cx5="http://schemas.microsoft.com/office/drawing/2016/5/11/chartex" xmlns:cx6="http://schemas.microsoft.com/office/drawing/2016/5/12/chartex" xmlns:cx7="http://schemas.microsoft.com/office/drawing/2016/5/13/chartex" xmlns:cx8="http://schemas.microsoft.com/office/drawing/2016/5/14/chartex" xmlns:mc="http://schemas.openxmlformats.org/markup-compatibility/2006" xmlns:aink="http://schemas.microsoft.com/office/drawing/2016/ink" xmlns:am3d="http://schemas.microsoft.com/office/drawing/2017/model3d" xmlns:o="urn:schemas-microsoft-com:office:office" xmlns:oel="http://schemas.microsoft.com/office/2019/extlst" xmlns:r="http://schemas.openxmlformats.org/officeDocument/2006/relationships" xmlns:m="http://schemas.openxmlformats.org/officeDocument/2006/math" xmlns:v="urn:schemas-microsoft-com:vml" xmlns:wp14="http://schemas.microsoft.com/office/word/2010/wordprocessingDrawing" xmlns:wp="http://schemas.openxmlformats.org/drawingml/2006/wordprocessingDrawing" xmlns:w10="urn:schemas-microsoft-com:office:word" xmlns:w="http://schemas.openxmlformats.org/wordprocessingml/2006/main" xmlns:w14="http://schemas.microsoft.com/office/word/2010/wordml" xmlns:w15="http://schemas.microsoft.com/office/word/2012/wordml" xmlns:w16cex="http://schemas.microsoft.com/office/word/2018/wordml/cex" xmlns:w16cid="http://schemas.microsoft.com/office/word/2016/wordml/cid" xmlns:w16="http://schemas.microsoft.com/office/word/2018/wordml" xmlns:w16du="http://schemas.microsoft.com/office/word/2023/wordml/word16du" xmlns:w16sdtdh="http://schemas.microsoft.com/office/word/2020/wordml/sdtdatahash" xmlns:w16se="http://schemas.microsoft.com/office/word/2015/wordml/symex" xmlns:wpg="http://schemas.microsoft.com/office/word/2010/wordprocessingGroup" xmlns:wpi="http://schemas.microsoft.com/office/word/2010/wordprocessingInk" xmlns:wne="http://schemas.microsoft.com/office/word/2006/wordml" xmlns:wps="http://schemas.microsoft.com/office/word/2010/wordprocessingShape" mc:Ignorable="w14 w15 w16se w16cid w16 w16cex w16sdtdh w16du wp14">
   <w:body>
     <w:sdt>
       <w:sdtPr>
@@ -4200,7 +4200,7 @@
               <w:noProof/>
             </w:rPr>
             <w:drawing>
-              <wp:anchor distT="0" distB="0" distL="114300" distR="114300" simplePos="0" relativeHeight="251664384" behindDoc="1" locked="0" layoutInCell="1" allowOverlap="1" wp14:anchorId="6A391AE8" wp14:editId="6FD9F544">
+              <wp:anchor distT="0" distB="0" distL="114300" distR="114300" simplePos="0" relativeHeight="251664384" behindDoc="1" locked="0" layoutInCell="1" allowOverlap="1" wp14:anchorId="6A391AE8" wp14:editId="704F65C9">
                 <wp:simplePos x="0" y="0"/>
                 <wp:positionH relativeFrom="column">
                   <wp:posOffset>-334645</wp:posOffset>
@@ -4776,7 +4776,7 @@
                 <w:noProof/>
                 <w:webHidden/>
               </w:rPr>
-              <w:t>6</w:t>
+              <w:t>5</w:t>
             </w:r>
             <w:r>
               <w:rPr>
@@ -4848,7 +4848,7 @@
                 <w:noProof/>
                 <w:webHidden/>
               </w:rPr>
-              <w:t>7</w:t>
+              <w:t>6</w:t>
             </w:r>
             <w:r>
               <w:rPr>
@@ -4920,7 +4920,7 @@
                 <w:noProof/>
                 <w:webHidden/>
               </w:rPr>
-              <w:t>9</w:t>
+              <w:t>8</w:t>
             </w:r>
             <w:r>
               <w:rPr>
@@ -4992,7 +4992,7 @@
                 <w:noProof/>
                 <w:webHidden/>
               </w:rPr>
-              <w:t>10</w:t>
+              <w:t>9</w:t>
             </w:r>
             <w:r>
               <w:rPr>
@@ -5064,7 +5064,7 @@
                 <w:noProof/>
                 <w:webHidden/>
               </w:rPr>
-              <w:t>12</w:t>
+              <w:t>11</w:t>
             </w:r>
             <w:r>
               <w:rPr>
@@ -5136,7 +5136,7 @@
                 <w:noProof/>
                 <w:webHidden/>
               </w:rPr>
-              <w:t>13</w:t>
+              <w:t>12</w:t>
             </w:r>
             <w:r>
               <w:rPr>
@@ -5208,7 +5208,7 @@
                 <w:noProof/>
                 <w:webHidden/>
               </w:rPr>
-              <w:t>14</w:t>
+              <w:t>13</w:t>
             </w:r>
             <w:r>
               <w:rPr>
@@ -5280,7 +5280,7 @@
                 <w:noProof/>
                 <w:webHidden/>
               </w:rPr>
-              <w:t>14</w:t>
+              <w:t>13</w:t>
             </w:r>
             <w:r>
               <w:rPr>
@@ -5352,7 +5352,7 @@
                 <w:noProof/>
                 <w:webHidden/>
               </w:rPr>
-              <w:t>15</w:t>
+              <w:t>14</w:t>
             </w:r>
             <w:r>
               <w:rPr>
@@ -5431,7 +5431,6 @@
         <w:t xml:space="preserve">, más concretamente la versión online que ofrecen en </w:t>
       </w:r>
       <w:proofErr w:type="spellStart"/>
-      <w:proofErr w:type="gramStart"/>
       <w:r>
         <w:rPr>
           <w:i/>
@@ -5440,7 +5439,6 @@
         <w:t>frappe.cloud</w:t>
       </w:r>
       <w:proofErr w:type="spellEnd"/>
-      <w:proofErr w:type="gramEnd"/>
       <w:r>
         <w:rPr>
           <w:i/>
@@ -8060,12 +8058,10 @@
         <w:t>El registro del cliente debe ser extenso y correcto al 100%, ya que se verá reflejado en todas las secciones y exprimiremos al máximo cada detalle. Ya no sólo de la empresa sino del comercial o el representante con el que hablemos, desde cómo tratarle (</w:t>
       </w:r>
       <w:proofErr w:type="spellStart"/>
-      <w:proofErr w:type="gramStart"/>
       <w:r>
         <w:t>mr,mrs</w:t>
       </w:r>
       <w:proofErr w:type="spellEnd"/>
-      <w:proofErr w:type="gramEnd"/>
       <w:r>
         <w:t xml:space="preserve">…) hasta su información profesional. </w:t>
       </w:r>
@@ -8116,7 +8112,7 @@
 </file>
 
 <file path=word/endnotes.xml><?xml version="1.0" encoding="utf-8"?>
-<w:endnotes xmlns:wpc="http://schemas.microsoft.com/office/word/2010/wordprocessingCanvas" xmlns:cx="http://schemas.microsoft.com/office/drawing/2014/chartex" xmlns:cx1="http://schemas.microsoft.com/office/drawing/2015/9/8/chartex" xmlns:cx2="http://schemas.microsoft.com/office/drawing/2015/10/21/chartex" xmlns:cx3="http://schemas.microsoft.com/office/drawing/2016/5/9/chartex" xmlns:cx4="http://schemas.microsoft.com/office/drawing/2016/5/10/chartex" xmlns:cx5="http://schemas.microsoft.com/office/drawing/2016/5/11/chartex" xmlns:cx6="http://schemas.microsoft.com/office/drawing/2016/5/12/chartex" xmlns:cx7="http://schemas.microsoft.com/office/drawing/2016/5/13/chartex" xmlns:cx8="http://schemas.microsoft.com/office/drawing/2016/5/14/chartex" xmlns:mc="http://schemas.openxmlformats.org/markup-compatibility/2006" xmlns:aink="http://schemas.microsoft.com/office/drawing/2016/ink" xmlns:am3d="http://schemas.microsoft.com/office/drawing/2017/model3d" xmlns:o="urn:schemas-microsoft-com:office:office" xmlns:oel="http://schemas.microsoft.com/office/2019/extlst" xmlns:r="http://schemas.openxmlformats.org/officeDocument/2006/relationships" xmlns:m="http://schemas.openxmlformats.org/officeDocument/2006/math" xmlns:v="urn:schemas-microsoft-com:vml" xmlns:wp14="http://schemas.microsoft.com/office/word/2010/wordprocessingDrawing" xmlns:wp="http://schemas.openxmlformats.org/drawingml/2006/wordprocessingDrawing" xmlns:w10="urn:schemas-microsoft-com:office:word" xmlns:w="http://schemas.openxmlformats.org/wordprocessingml/2006/main" xmlns:w14="http://schemas.microsoft.com/office/word/2010/wordml" xmlns:w15="http://schemas.microsoft.com/office/word/2012/wordml" xmlns:w16cex="http://schemas.microsoft.com/office/word/2018/wordml/cex" xmlns:w16cid="http://schemas.microsoft.com/office/word/2016/wordml/cid" xmlns:w16="http://schemas.microsoft.com/office/word/2018/wordml" xmlns:w16du="http://schemas.microsoft.com/office/word/2023/wordml/word16du" xmlns:w16sdtdh="http://schemas.microsoft.com/office/word/2020/wordml/sdtdatahash" xmlns:w16sdtfl="http://schemas.microsoft.com/office/word/2024/wordml/sdtformatlock" xmlns:w16se="http://schemas.microsoft.com/office/word/2015/wordml/symex" xmlns:wpg="http://schemas.microsoft.com/office/word/2010/wordprocessingGroup" xmlns:wpi="http://schemas.microsoft.com/office/word/2010/wordprocessingInk" xmlns:wne="http://schemas.microsoft.com/office/word/2006/wordml" xmlns:wps="http://schemas.microsoft.com/office/word/2010/wordprocessingShape" mc:Ignorable="w14 w15 w16se w16cid w16 w16cex w16sdtdh w16sdtfl w16du wp14">
+<w:endnotes xmlns:wpc="http://schemas.microsoft.com/office/word/2010/wordprocessingCanvas" xmlns:cx="http://schemas.microsoft.com/office/drawing/2014/chartex" xmlns:cx1="http://schemas.microsoft.com/office/drawing/2015/9/8/chartex" xmlns:cx2="http://schemas.microsoft.com/office/drawing/2015/10/21/chartex" xmlns:cx3="http://schemas.microsoft.com/office/drawing/2016/5/9/chartex" xmlns:cx4="http://schemas.microsoft.com/office/drawing/2016/5/10/chartex" xmlns:cx5="http://schemas.microsoft.com/office/drawing/2016/5/11/chartex" xmlns:cx6="http://schemas.microsoft.com/office/drawing/2016/5/12/chartex" xmlns:cx7="http://schemas.microsoft.com/office/drawing/2016/5/13/chartex" xmlns:cx8="http://schemas.microsoft.com/office/drawing/2016/5/14/chartex" xmlns:mc="http://schemas.openxmlformats.org/markup-compatibility/2006" xmlns:aink="http://schemas.microsoft.com/office/drawing/2016/ink" xmlns:am3d="http://schemas.microsoft.com/office/drawing/2017/model3d" xmlns:o="urn:schemas-microsoft-com:office:office" xmlns:oel="http://schemas.microsoft.com/office/2019/extlst" xmlns:r="http://schemas.openxmlformats.org/officeDocument/2006/relationships" xmlns:m="http://schemas.openxmlformats.org/officeDocument/2006/math" xmlns:v="urn:schemas-microsoft-com:vml" xmlns:wp14="http://schemas.microsoft.com/office/word/2010/wordprocessingDrawing" xmlns:wp="http://schemas.openxmlformats.org/drawingml/2006/wordprocessingDrawing" xmlns:w10="urn:schemas-microsoft-com:office:word" xmlns:w="http://schemas.openxmlformats.org/wordprocessingml/2006/main" xmlns:w14="http://schemas.microsoft.com/office/word/2010/wordml" xmlns:w15="http://schemas.microsoft.com/office/word/2012/wordml" xmlns:w16cex="http://schemas.microsoft.com/office/word/2018/wordml/cex" xmlns:w16cid="http://schemas.microsoft.com/office/word/2016/wordml/cid" xmlns:w16="http://schemas.microsoft.com/office/word/2018/wordml" xmlns:w16du="http://schemas.microsoft.com/office/word/2023/wordml/word16du" xmlns:w16sdtdh="http://schemas.microsoft.com/office/word/2020/wordml/sdtdatahash" xmlns:w16se="http://schemas.microsoft.com/office/word/2015/wordml/symex" xmlns:wpg="http://schemas.microsoft.com/office/word/2010/wordprocessingGroup" xmlns:wpi="http://schemas.microsoft.com/office/word/2010/wordprocessingInk" xmlns:wne="http://schemas.microsoft.com/office/word/2006/wordml" xmlns:wps="http://schemas.microsoft.com/office/word/2010/wordprocessingShape" mc:Ignorable="w14 w15 w16se w16cid w16 w16cex w16sdtdh w16du wp14">
   <w:endnote w:type="separator" w:id="-1">
     <w:p>
       <w:pPr>
@@ -8141,7 +8137,7 @@
 </file>
 
 <file path=word/footer1.xml><?xml version="1.0" encoding="utf-8"?>
-<w:ftr xmlns:wpc="http://schemas.microsoft.com/office/word/2010/wordprocessingCanvas" xmlns:cx="http://schemas.microsoft.com/office/drawing/2014/chartex" xmlns:cx1="http://schemas.microsoft.com/office/drawing/2015/9/8/chartex" xmlns:cx2="http://schemas.microsoft.com/office/drawing/2015/10/21/chartex" xmlns:cx3="http://schemas.microsoft.com/office/drawing/2016/5/9/chartex" xmlns:cx4="http://schemas.microsoft.com/office/drawing/2016/5/10/chartex" xmlns:cx5="http://schemas.microsoft.com/office/drawing/2016/5/11/chartex" xmlns:cx6="http://schemas.microsoft.com/office/drawing/2016/5/12/chartex" xmlns:cx7="http://schemas.microsoft.com/office/drawing/2016/5/13/chartex" xmlns:cx8="http://schemas.microsoft.com/office/drawing/2016/5/14/chartex" xmlns:mc="http://schemas.openxmlformats.org/markup-compatibility/2006" xmlns:aink="http://schemas.microsoft.com/office/drawing/2016/ink" xmlns:am3d="http://schemas.microsoft.com/office/drawing/2017/model3d" xmlns:o="urn:schemas-microsoft-com:office:office" xmlns:oel="http://schemas.microsoft.com/office/2019/extlst" xmlns:r="http://schemas.openxmlformats.org/officeDocument/2006/relationships" xmlns:m="http://schemas.openxmlformats.org/officeDocument/2006/math" xmlns:v="urn:schemas-microsoft-com:vml" xmlns:wp14="http://schemas.microsoft.com/office/word/2010/wordprocessingDrawing" xmlns:wp="http://schemas.openxmlformats.org/drawingml/2006/wordprocessingDrawing" xmlns:w10="urn:schemas-microsoft-com:office:word" xmlns:w="http://schemas.openxmlformats.org/wordprocessingml/2006/main" xmlns:w14="http://schemas.microsoft.com/office/word/2010/wordml" xmlns:w15="http://schemas.microsoft.com/office/word/2012/wordml" xmlns:w16cex="http://schemas.microsoft.com/office/word/2018/wordml/cex" xmlns:w16cid="http://schemas.microsoft.com/office/word/2016/wordml/cid" xmlns:w16="http://schemas.microsoft.com/office/word/2018/wordml" xmlns:w16du="http://schemas.microsoft.com/office/word/2023/wordml/word16du" xmlns:w16sdtdh="http://schemas.microsoft.com/office/word/2020/wordml/sdtdatahash" xmlns:w16sdtfl="http://schemas.microsoft.com/office/word/2024/wordml/sdtformatlock" xmlns:w16se="http://schemas.microsoft.com/office/word/2015/wordml/symex" xmlns:wpg="http://schemas.microsoft.com/office/word/2010/wordprocessingGroup" xmlns:wpi="http://schemas.microsoft.com/office/word/2010/wordprocessingInk" xmlns:wne="http://schemas.microsoft.com/office/word/2006/wordml" xmlns:wps="http://schemas.microsoft.com/office/word/2010/wordprocessingShape" mc:Ignorable="w14 w15 w16se w16cid w16 w16cex w16sdtdh w16sdtfl w16du wp14">
+<w:ftr xmlns:wpc="http://schemas.microsoft.com/office/word/2010/wordprocessingCanvas" xmlns:cx="http://schemas.microsoft.com/office/drawing/2014/chartex" xmlns:cx1="http://schemas.microsoft.com/office/drawing/2015/9/8/chartex" xmlns:cx2="http://schemas.microsoft.com/office/drawing/2015/10/21/chartex" xmlns:cx3="http://schemas.microsoft.com/office/drawing/2016/5/9/chartex" xmlns:cx4="http://schemas.microsoft.com/office/drawing/2016/5/10/chartex" xmlns:cx5="http://schemas.microsoft.com/office/drawing/2016/5/11/chartex" xmlns:cx6="http://schemas.microsoft.com/office/drawing/2016/5/12/chartex" xmlns:cx7="http://schemas.microsoft.com/office/drawing/2016/5/13/chartex" xmlns:cx8="http://schemas.microsoft.com/office/drawing/2016/5/14/chartex" xmlns:mc="http://schemas.openxmlformats.org/markup-compatibility/2006" xmlns:aink="http://schemas.microsoft.com/office/drawing/2016/ink" xmlns:am3d="http://schemas.microsoft.com/office/drawing/2017/model3d" xmlns:o="urn:schemas-microsoft-com:office:office" xmlns:oel="http://schemas.microsoft.com/office/2019/extlst" xmlns:r="http://schemas.openxmlformats.org/officeDocument/2006/relationships" xmlns:m="http://schemas.openxmlformats.org/officeDocument/2006/math" xmlns:v="urn:schemas-microsoft-com:vml" xmlns:wp14="http://schemas.microsoft.com/office/word/2010/wordprocessingDrawing" xmlns:wp="http://schemas.openxmlformats.org/drawingml/2006/wordprocessingDrawing" xmlns:w10="urn:schemas-microsoft-com:office:word" xmlns:w="http://schemas.openxmlformats.org/wordprocessingml/2006/main" xmlns:w14="http://schemas.microsoft.com/office/word/2010/wordml" xmlns:w15="http://schemas.microsoft.com/office/word/2012/wordml" xmlns:w16cex="http://schemas.microsoft.com/office/word/2018/wordml/cex" xmlns:w16cid="http://schemas.microsoft.com/office/word/2016/wordml/cid" xmlns:w16="http://schemas.microsoft.com/office/word/2018/wordml" xmlns:w16du="http://schemas.microsoft.com/office/word/2023/wordml/word16du" xmlns:w16sdtdh="http://schemas.microsoft.com/office/word/2020/wordml/sdtdatahash" xmlns:w16se="http://schemas.microsoft.com/office/word/2015/wordml/symex" xmlns:wpg="http://schemas.microsoft.com/office/word/2010/wordprocessingGroup" xmlns:wpi="http://schemas.microsoft.com/office/word/2010/wordprocessingInk" xmlns:wne="http://schemas.microsoft.com/office/word/2006/wordml" xmlns:wps="http://schemas.microsoft.com/office/word/2010/wordprocessingShape" mc:Ignorable="w14 w15 w16se w16cid w16 w16cex w16sdtdh w16du wp14">
   <w:p>
     <w:pPr>
       <w:pStyle w:val="Piedepgina"/>
@@ -8221,7 +8217,7 @@
             </wp:anchor>
           </w:drawing>
         </mc:Choice>
-        <mc:Fallback>
+        <mc:Fallback xmlns:w16sdtfl="http://schemas.microsoft.com/office/word/2024/wordml/sdtformatlock">
           <w:pict>
             <v:line w14:anchorId="4B389EBF" id="Conector recto 2" o:spid="_x0000_s1026" style="position:absolute;z-index:251664384;visibility:visible;mso-wrap-style:square;mso-width-percent:0;mso-height-percent:0;mso-wrap-distance-left:9pt;mso-wrap-distance-top:0;mso-wrap-distance-right:9pt;mso-wrap-distance-bottom:0;mso-position-horizontal:absolute;mso-position-horizontal-relative:text;mso-position-vertical:absolute;mso-position-vertical-relative:text;mso-width-percent:0;mso-height-percent:0;mso-width-relative:margin;mso-height-relative:margin" from="-39.65pt,-8.5pt" to="490.4pt,-7.9pt" o:gfxdata="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" strokecolor="#a8d08d [1945]" strokeweight=".5pt">
               <v:stroke joinstyle="miter"/>
@@ -8392,7 +8388,7 @@
 </file>
 
 <file path=word/footnotes.xml><?xml version="1.0" encoding="utf-8"?>
-<w:footnotes xmlns:wpc="http://schemas.microsoft.com/office/word/2010/wordprocessingCanvas" xmlns:cx="http://schemas.microsoft.com/office/drawing/2014/chartex" xmlns:cx1="http://schemas.microsoft.com/office/drawing/2015/9/8/chartex" xmlns:cx2="http://schemas.microsoft.com/office/drawing/2015/10/21/chartex" xmlns:cx3="http://schemas.microsoft.com/office/drawing/2016/5/9/chartex" xmlns:cx4="http://schemas.microsoft.com/office/drawing/2016/5/10/chartex" xmlns:cx5="http://schemas.microsoft.com/office/drawing/2016/5/11/chartex" xmlns:cx6="http://schemas.microsoft.com/office/drawing/2016/5/12/chartex" xmlns:cx7="http://schemas.microsoft.com/office/drawing/2016/5/13/chartex" xmlns:cx8="http://schemas.microsoft.com/office/drawing/2016/5/14/chartex" xmlns:mc="http://schemas.openxmlformats.org/markup-compatibility/2006" xmlns:aink="http://schemas.microsoft.com/office/drawing/2016/ink" xmlns:am3d="http://schemas.microsoft.com/office/drawing/2017/model3d" xmlns:o="urn:schemas-microsoft-com:office:office" xmlns:oel="http://schemas.microsoft.com/office/2019/extlst" xmlns:r="http://schemas.openxmlformats.org/officeDocument/2006/relationships" xmlns:m="http://schemas.openxmlformats.org/officeDocument/2006/math" xmlns:v="urn:schemas-microsoft-com:vml" xmlns:wp14="http://schemas.microsoft.com/office/word/2010/wordprocessingDrawing" xmlns:wp="http://schemas.openxmlformats.org/drawingml/2006/wordprocessingDrawing" xmlns:w10="urn:schemas-microsoft-com:office:word" xmlns:w="http://schemas.openxmlformats.org/wordprocessingml/2006/main" xmlns:w14="http://schemas.microsoft.com/office/word/2010/wordml" xmlns:w15="http://schemas.microsoft.com/office/word/2012/wordml" xmlns:w16cex="http://schemas.microsoft.com/office/word/2018/wordml/cex" xmlns:w16cid="http://schemas.microsoft.com/office/word/2016/wordml/cid" xmlns:w16="http://schemas.microsoft.com/office/word/2018/wordml" xmlns:w16du="http://schemas.microsoft.com/office/word/2023/wordml/word16du" xmlns:w16sdtdh="http://schemas.microsoft.com/office/word/2020/wordml/sdtdatahash" xmlns:w16sdtfl="http://schemas.microsoft.com/office/word/2024/wordml/sdtformatlock" xmlns:w16se="http://schemas.microsoft.com/office/word/2015/wordml/symex" xmlns:wpg="http://schemas.microsoft.com/office/word/2010/wordprocessingGroup" xmlns:wpi="http://schemas.microsoft.com/office/word/2010/wordprocessingInk" xmlns:wne="http://schemas.microsoft.com/office/word/2006/wordml" xmlns:wps="http://schemas.microsoft.com/office/word/2010/wordprocessingShape" mc:Ignorable="w14 w15 w16se w16cid w16 w16cex w16sdtdh w16sdtfl w16du wp14">
+<w:footnotes xmlns:wpc="http://schemas.microsoft.com/office/word/2010/wordprocessingCanvas" xmlns:cx="http://schemas.microsoft.com/office/drawing/2014/chartex" xmlns:cx1="http://schemas.microsoft.com/office/drawing/2015/9/8/chartex" xmlns:cx2="http://schemas.microsoft.com/office/drawing/2015/10/21/chartex" xmlns:cx3="http://schemas.microsoft.com/office/drawing/2016/5/9/chartex" xmlns:cx4="http://schemas.microsoft.com/office/drawing/2016/5/10/chartex" xmlns:cx5="http://schemas.microsoft.com/office/drawing/2016/5/11/chartex" xmlns:cx6="http://schemas.microsoft.com/office/drawing/2016/5/12/chartex" xmlns:cx7="http://schemas.microsoft.com/office/drawing/2016/5/13/chartex" xmlns:cx8="http://schemas.microsoft.com/office/drawing/2016/5/14/chartex" xmlns:mc="http://schemas.openxmlformats.org/markup-compatibility/2006" xmlns:aink="http://schemas.microsoft.com/office/drawing/2016/ink" xmlns:am3d="http://schemas.microsoft.com/office/drawing/2017/model3d" xmlns:o="urn:schemas-microsoft-com:office:office" xmlns:oel="http://schemas.microsoft.com/office/2019/extlst" xmlns:r="http://schemas.openxmlformats.org/officeDocument/2006/relationships" xmlns:m="http://schemas.openxmlformats.org/officeDocument/2006/math" xmlns:v="urn:schemas-microsoft-com:vml" xmlns:wp14="http://schemas.microsoft.com/office/word/2010/wordprocessingDrawing" xmlns:wp="http://schemas.openxmlformats.org/drawingml/2006/wordprocessingDrawing" xmlns:w10="urn:schemas-microsoft-com:office:word" xmlns:w="http://schemas.openxmlformats.org/wordprocessingml/2006/main" xmlns:w14="http://schemas.microsoft.com/office/word/2010/wordml" xmlns:w15="http://schemas.microsoft.com/office/word/2012/wordml" xmlns:w16cex="http://schemas.microsoft.com/office/word/2018/wordml/cex" xmlns:w16cid="http://schemas.microsoft.com/office/word/2016/wordml/cid" xmlns:w16="http://schemas.microsoft.com/office/word/2018/wordml" xmlns:w16du="http://schemas.microsoft.com/office/word/2023/wordml/word16du" xmlns:w16sdtdh="http://schemas.microsoft.com/office/word/2020/wordml/sdtdatahash" xmlns:w16se="http://schemas.microsoft.com/office/word/2015/wordml/symex" xmlns:wpg="http://schemas.microsoft.com/office/word/2010/wordprocessingGroup" xmlns:wpi="http://schemas.microsoft.com/office/word/2010/wordprocessingInk" xmlns:wne="http://schemas.microsoft.com/office/word/2006/wordml" xmlns:wps="http://schemas.microsoft.com/office/word/2010/wordprocessingShape" mc:Ignorable="w14 w15 w16se w16cid w16 w16cex w16sdtdh w16du wp14">
   <w:footnote w:type="separator" w:id="-1">
     <w:p>
       <w:pPr>
@@ -8417,7 +8413,7 @@
 </file>
 
 <file path=word/header1.xml><?xml version="1.0" encoding="utf-8"?>
-<w:hdr xmlns:wpc="http://schemas.microsoft.com/office/word/2010/wordprocessingCanvas" xmlns:cx="http://schemas.microsoft.com/office/drawing/2014/chartex" xmlns:cx1="http://schemas.microsoft.com/office/drawing/2015/9/8/chartex" xmlns:cx2="http://schemas.microsoft.com/office/drawing/2015/10/21/chartex" xmlns:cx3="http://schemas.microsoft.com/office/drawing/2016/5/9/chartex" xmlns:cx4="http://schemas.microsoft.com/office/drawing/2016/5/10/chartex" xmlns:cx5="http://schemas.microsoft.com/office/drawing/2016/5/11/chartex" xmlns:cx6="http://schemas.microsoft.com/office/drawing/2016/5/12/chartex" xmlns:cx7="http://schemas.microsoft.com/office/drawing/2016/5/13/chartex" xmlns:cx8="http://schemas.microsoft.com/office/drawing/2016/5/14/chartex" xmlns:mc="http://schemas.openxmlformats.org/markup-compatibility/2006" xmlns:aink="http://schemas.microsoft.com/office/drawing/2016/ink" xmlns:am3d="http://schemas.microsoft.com/office/drawing/2017/model3d" xmlns:o="urn:schemas-microsoft-com:office:office" xmlns:oel="http://schemas.microsoft.com/office/2019/extlst" xmlns:r="http://schemas.openxmlformats.org/officeDocument/2006/relationships" xmlns:m="http://schemas.openxmlformats.org/officeDocument/2006/math" xmlns:v="urn:schemas-microsoft-com:vml" xmlns:wp14="http://schemas.microsoft.com/office/word/2010/wordprocessingDrawing" xmlns:wp="http://schemas.openxmlformats.org/drawingml/2006/wordprocessingDrawing" xmlns:w10="urn:schemas-microsoft-com:office:word" xmlns:w="http://schemas.openxmlformats.org/wordprocessingml/2006/main" xmlns:w14="http://schemas.microsoft.com/office/word/2010/wordml" xmlns:w15="http://schemas.microsoft.com/office/word/2012/wordml" xmlns:w16cex="http://schemas.microsoft.com/office/word/2018/wordml/cex" xmlns:w16cid="http://schemas.microsoft.com/office/word/2016/wordml/cid" xmlns:w16="http://schemas.microsoft.com/office/word/2018/wordml" xmlns:w16du="http://schemas.microsoft.com/office/word/2023/wordml/word16du" xmlns:w16sdtdh="http://schemas.microsoft.com/office/word/2020/wordml/sdtdatahash" xmlns:w16sdtfl="http://schemas.microsoft.com/office/word/2024/wordml/sdtformatlock" xmlns:w16se="http://schemas.microsoft.com/office/word/2015/wordml/symex" xmlns:wpg="http://schemas.microsoft.com/office/word/2010/wordprocessingGroup" xmlns:wpi="http://schemas.microsoft.com/office/word/2010/wordprocessingInk" xmlns:wne="http://schemas.microsoft.com/office/word/2006/wordml" xmlns:wps="http://schemas.microsoft.com/office/word/2010/wordprocessingShape" mc:Ignorable="w14 w15 w16se w16cid w16 w16cex w16sdtdh w16sdtfl w16du wp14">
+<w:hdr xmlns:wpc="http://schemas.microsoft.com/office/word/2010/wordprocessingCanvas" xmlns:cx="http://schemas.microsoft.com/office/drawing/2014/chartex" xmlns:cx1="http://schemas.microsoft.com/office/drawing/2015/9/8/chartex" xmlns:cx2="http://schemas.microsoft.com/office/drawing/2015/10/21/chartex" xmlns:cx3="http://schemas.microsoft.com/office/drawing/2016/5/9/chartex" xmlns:cx4="http://schemas.microsoft.com/office/drawing/2016/5/10/chartex" xmlns:cx5="http://schemas.microsoft.com/office/drawing/2016/5/11/chartex" xmlns:cx6="http://schemas.microsoft.com/office/drawing/2016/5/12/chartex" xmlns:cx7="http://schemas.microsoft.com/office/drawing/2016/5/13/chartex" xmlns:cx8="http://schemas.microsoft.com/office/drawing/2016/5/14/chartex" xmlns:mc="http://schemas.openxmlformats.org/markup-compatibility/2006" xmlns:aink="http://schemas.microsoft.com/office/drawing/2016/ink" xmlns:am3d="http://schemas.microsoft.com/office/drawing/2017/model3d" xmlns:o="urn:schemas-microsoft-com:office:office" xmlns:oel="http://schemas.microsoft.com/office/2019/extlst" xmlns:r="http://schemas.openxmlformats.org/officeDocument/2006/relationships" xmlns:m="http://schemas.openxmlformats.org/officeDocument/2006/math" xmlns:v="urn:schemas-microsoft-com:vml" xmlns:wp14="http://schemas.microsoft.com/office/word/2010/wordprocessingDrawing" xmlns:wp="http://schemas.openxmlformats.org/drawingml/2006/wordprocessingDrawing" xmlns:w10="urn:schemas-microsoft-com:office:word" xmlns:w="http://schemas.openxmlformats.org/wordprocessingml/2006/main" xmlns:w14="http://schemas.microsoft.com/office/word/2010/wordml" xmlns:w15="http://schemas.microsoft.com/office/word/2012/wordml" xmlns:w16cex="http://schemas.microsoft.com/office/word/2018/wordml/cex" xmlns:w16cid="http://schemas.microsoft.com/office/word/2016/wordml/cid" xmlns:w16="http://schemas.microsoft.com/office/word/2018/wordml" xmlns:w16du="http://schemas.microsoft.com/office/word/2023/wordml/word16du" xmlns:w16sdtdh="http://schemas.microsoft.com/office/word/2020/wordml/sdtdatahash" xmlns:w16se="http://schemas.microsoft.com/office/word/2015/wordml/symex" xmlns:wpg="http://schemas.microsoft.com/office/word/2010/wordprocessingGroup" xmlns:wpi="http://schemas.microsoft.com/office/word/2010/wordprocessingInk" xmlns:wne="http://schemas.microsoft.com/office/word/2006/wordml" xmlns:wps="http://schemas.microsoft.com/office/word/2010/wordprocessingShape" mc:Ignorable="w14 w15 w16se w16cid w16 w16cex w16sdtdh w16du wp14">
   <w:p>
     <w:pPr>
       <w:pStyle w:val="Encabezado"/>
@@ -8767,7 +8763,7 @@
 </file>
 
 <file path=word/numbering.xml><?xml version="1.0" encoding="utf-8"?>
-<w:numbering xmlns:wpc="http://schemas.microsoft.com/office/word/2010/wordprocessingCanvas" xmlns:cx="http://schemas.microsoft.com/office/drawing/2014/chartex" xmlns:cx1="http://schemas.microsoft.com/office/drawing/2015/9/8/chartex" xmlns:cx2="http://schemas.microsoft.com/office/drawing/2015/10/21/chartex" xmlns:cx3="http://schemas.microsoft.com/office/drawing/2016/5/9/chartex" xmlns:cx4="http://schemas.microsoft.com/office/drawing/2016/5/10/chartex" xmlns:cx5="http://schemas.microsoft.com/office/drawing/2016/5/11/chartex" xmlns:cx6="http://schemas.microsoft.com/office/drawing/2016/5/12/chartex" xmlns:cx7="http://schemas.microsoft.com/office/drawing/2016/5/13/chartex" xmlns:cx8="http://schemas.microsoft.com/office/drawing/2016/5/14/chartex" xmlns:mc="http://schemas.openxmlformats.org/markup-compatibility/2006" xmlns:aink="http://schemas.microsoft.com/office/drawing/2016/ink" xmlns:am3d="http://schemas.microsoft.com/office/drawing/2017/model3d" xmlns:o="urn:schemas-microsoft-com:office:office" xmlns:oel="http://schemas.microsoft.com/office/2019/extlst" xmlns:r="http://schemas.openxmlformats.org/officeDocument/2006/relationships" xmlns:m="http://schemas.openxmlformats.org/officeDocument/2006/math" xmlns:v="urn:schemas-microsoft-com:vml" xmlns:wp14="http://schemas.microsoft.com/office/word/2010/wordprocessingDrawing" xmlns:wp="http://schemas.openxmlformats.org/drawingml/2006/wordprocessingDrawing" xmlns:w10="urn:schemas-microsoft-com:office:word" xmlns:w="http://schemas.openxmlformats.org/wordprocessingml/2006/main" xmlns:w14="http://schemas.microsoft.com/office/word/2010/wordml" xmlns:w15="http://schemas.microsoft.com/office/word/2012/wordml" xmlns:w16cex="http://schemas.microsoft.com/office/word/2018/wordml/cex" xmlns:w16cid="http://schemas.microsoft.com/office/word/2016/wordml/cid" xmlns:w16="http://schemas.microsoft.com/office/word/2018/wordml" xmlns:w16du="http://schemas.microsoft.com/office/word/2023/wordml/word16du" xmlns:w16sdtdh="http://schemas.microsoft.com/office/word/2020/wordml/sdtdatahash" xmlns:w16sdtfl="http://schemas.microsoft.com/office/word/2024/wordml/sdtformatlock" xmlns:w16se="http://schemas.microsoft.com/office/word/2015/wordml/symex" xmlns:wpg="http://schemas.microsoft.com/office/word/2010/wordprocessingGroup" xmlns:wpi="http://schemas.microsoft.com/office/word/2010/wordprocessingInk" xmlns:wne="http://schemas.microsoft.com/office/word/2006/wordml" xmlns:wps="http://schemas.microsoft.com/office/word/2010/wordprocessingShape" mc:Ignorable="w14 w15 w16se w16cid w16 w16cex w16sdtdh w16sdtfl w16du wp14">
+<w:numbering xmlns:wpc="http://schemas.microsoft.com/office/word/2010/wordprocessingCanvas" xmlns:cx="http://schemas.microsoft.com/office/drawing/2014/chartex" xmlns:cx1="http://schemas.microsoft.com/office/drawing/2015/9/8/chartex" xmlns:cx2="http://schemas.microsoft.com/office/drawing/2015/10/21/chartex" xmlns:cx3="http://schemas.microsoft.com/office/drawing/2016/5/9/chartex" xmlns:cx4="http://schemas.microsoft.com/office/drawing/2016/5/10/chartex" xmlns:cx5="http://schemas.microsoft.com/office/drawing/2016/5/11/chartex" xmlns:cx6="http://schemas.microsoft.com/office/drawing/2016/5/12/chartex" xmlns:cx7="http://schemas.microsoft.com/office/drawing/2016/5/13/chartex" xmlns:cx8="http://schemas.microsoft.com/office/drawing/2016/5/14/chartex" xmlns:mc="http://schemas.openxmlformats.org/markup-compatibility/2006" xmlns:aink="http://schemas.microsoft.com/office/drawing/2016/ink" xmlns:am3d="http://schemas.microsoft.com/office/drawing/2017/model3d" xmlns:o="urn:schemas-microsoft-com:office:office" xmlns:oel="http://schemas.microsoft.com/office/2019/extlst" xmlns:r="http://schemas.openxmlformats.org/officeDocument/2006/relationships" xmlns:m="http://schemas.openxmlformats.org/officeDocument/2006/math" xmlns:v="urn:schemas-microsoft-com:vml" xmlns:wp14="http://schemas.microsoft.com/office/word/2010/wordprocessingDrawing" xmlns:wp="http://schemas.openxmlformats.org/drawingml/2006/wordprocessingDrawing" xmlns:w10="urn:schemas-microsoft-com:office:word" xmlns:w="http://schemas.openxmlformats.org/wordprocessingml/2006/main" xmlns:w14="http://schemas.microsoft.com/office/word/2010/wordml" xmlns:w15="http://schemas.microsoft.com/office/word/2012/wordml" xmlns:w16cex="http://schemas.microsoft.com/office/word/2018/wordml/cex" xmlns:w16cid="http://schemas.microsoft.com/office/word/2016/wordml/cid" xmlns:w16="http://schemas.microsoft.com/office/word/2018/wordml" xmlns:w16du="http://schemas.microsoft.com/office/word/2023/wordml/word16du" xmlns:w16sdtdh="http://schemas.microsoft.com/office/word/2020/wordml/sdtdatahash" xmlns:w16se="http://schemas.microsoft.com/office/word/2015/wordml/symex" xmlns:wpg="http://schemas.microsoft.com/office/word/2010/wordprocessingGroup" xmlns:wpi="http://schemas.microsoft.com/office/word/2010/wordprocessingInk" xmlns:wne="http://schemas.microsoft.com/office/word/2006/wordml" xmlns:wps="http://schemas.microsoft.com/office/word/2010/wordprocessingShape" mc:Ignorable="w14 w15 w16se w16cid w16 w16cex w16sdtdh w16du wp14">
   <w:abstractNum w:abstractNumId="0" w15:restartNumberingAfterBreak="0">
     <w:nsid w:val="04AC604C"/>
     <w:multiLevelType w:val="hybridMultilevel"/>
@@ -9731,7 +9727,7 @@
 </file>
 
 <file path=word/styles.xml><?xml version="1.0" encoding="utf-8"?>
-<w:styles xmlns:mc="http://schemas.openxmlformats.org/markup-compatibility/2006" xmlns:r="http://schemas.openxmlformats.org/officeDocument/2006/relationships" xmlns:w="http://schemas.openxmlformats.org/wordprocessingml/2006/main" xmlns:w14="http://schemas.microsoft.com/office/word/2010/wordml" xmlns:w15="http://schemas.microsoft.com/office/word/2012/wordml" xmlns:w16cex="http://schemas.microsoft.com/office/word/2018/wordml/cex" xmlns:w16cid="http://schemas.microsoft.com/office/word/2016/wordml/cid" xmlns:w16="http://schemas.microsoft.com/office/word/2018/wordml" xmlns:w16du="http://schemas.microsoft.com/office/word/2023/wordml/word16du" xmlns:w16sdtdh="http://schemas.microsoft.com/office/word/2020/wordml/sdtdatahash" xmlns:w16sdtfl="http://schemas.microsoft.com/office/word/2024/wordml/sdtformatlock" xmlns:w16se="http://schemas.microsoft.com/office/word/2015/wordml/symex" mc:Ignorable="w14 w15 w16se w16cid w16 w16cex w16sdtdh w16sdtfl w16du">
+<w:styles xmlns:mc="http://schemas.openxmlformats.org/markup-compatibility/2006" xmlns:r="http://schemas.openxmlformats.org/officeDocument/2006/relationships" xmlns:w="http://schemas.openxmlformats.org/wordprocessingml/2006/main" xmlns:w14="http://schemas.microsoft.com/office/word/2010/wordml" xmlns:w15="http://schemas.microsoft.com/office/word/2012/wordml" xmlns:w16cex="http://schemas.microsoft.com/office/word/2018/wordml/cex" xmlns:w16cid="http://schemas.microsoft.com/office/word/2016/wordml/cid" xmlns:w16="http://schemas.microsoft.com/office/word/2018/wordml" xmlns:w16du="http://schemas.microsoft.com/office/word/2023/wordml/word16du" xmlns:w16sdtdh="http://schemas.microsoft.com/office/word/2020/wordml/sdtdatahash" xmlns:w16se="http://schemas.microsoft.com/office/word/2015/wordml/symex" mc:Ignorable="w14 w15 w16se w16cid w16 w16cex w16sdtdh w16du">
   <w:docDefaults>
     <w:rPrDefault>
       <w:rPr>

</xml_diff>